<commit_message>
working on text for tampa ts analysis
</commit_message>
<xml_diff>
--- a/word_revision/Comments on ESCO Reviews of Beck et al.docx
+++ b/word_revision/Comments on ESCO Reviews of Beck et al.docx
@@ -584,24 +584,33 @@
           <w:rFonts w:ascii="Times New Roman" w:hAnsi="Times New Roman" w:cs="Times New Roman"/>
           <w:color w:val="5B9BD5" w:themeColor="accent1"/>
         </w:rPr>
-        <w:t>.  We are positive that our results provide information that is not currently available and that is needed.  We emphasize that Reviewer #2 agreed with us, noting that this paper “is an important contribution to studying light limitations for seagrass distribution, and can be very relevant for future management and conservation efforts. “</w:t>
-      </w:r>
-    </w:p>
-    <w:p>
-      <w:pPr>
-        <w:pStyle w:val="PlainText"/>
-        <w:rPr>
-          <w:rFonts w:ascii="Times New Roman" w:hAnsi="Times New Roman" w:cs="Times New Roman"/>
-          <w:color w:val="5B9BD5" w:themeColor="accent1"/>
-        </w:rPr>
-      </w:pPr>
-    </w:p>
-    <w:p>
-      <w:pPr>
-        <w:pStyle w:val="PlainText"/>
-        <w:rPr>
-          <w:rFonts w:ascii="Times New Roman" w:hAnsi="Times New Roman" w:cs="Times New Roman"/>
-          <w:color w:val="5B9BD5" w:themeColor="accent1"/>
+        <w:t>.  We are positive that our results provide information that is not currently available and that is needed.  We emphasize that Reviewer #2 agreed with us, noting that this paper “is an important contribution to studying light limitations for seagrass distri</w:t>
+      </w:r>
+      <w:bookmarkStart w:id="0" w:name="_GoBack"/>
+      <w:bookmarkEnd w:id="0"/>
+      <w:r>
+        <w:rPr>
+          <w:rFonts w:ascii="Times New Roman" w:hAnsi="Times New Roman" w:cs="Times New Roman"/>
+          <w:color w:val="5B9BD5" w:themeColor="accent1"/>
+        </w:rPr>
+        <w:t>bution, and can be very relevant for future management and conservation efforts. “</w:t>
+      </w:r>
+    </w:p>
+    <w:p>
+      <w:pPr>
+        <w:pStyle w:val="PlainText"/>
+        <w:rPr>
+          <w:rFonts w:ascii="Times New Roman" w:hAnsi="Times New Roman" w:cs="Times New Roman"/>
+          <w:color w:val="5B9BD5" w:themeColor="accent1"/>
+        </w:rPr>
+      </w:pPr>
+    </w:p>
+    <w:p>
+      <w:pPr>
+        <w:pStyle w:val="PlainText"/>
+        <w:rPr>
+          <w:rFonts w:ascii="Times New Roman" w:hAnsi="Times New Roman" w:cs="Times New Roman"/>
+          <w:color w:val="FF0000"/>
         </w:rPr>
       </w:pPr>
       <w:r>
@@ -616,47 +625,54 @@
           <w:rFonts w:ascii="Times New Roman" w:hAnsi="Times New Roman" w:cs="Times New Roman"/>
           <w:color w:val="5B9BD5" w:themeColor="accent1"/>
         </w:rPr>
-        <w:t xml:space="preserve">o what specifically is new.  To demonstrate the value of our approach, we added </w:t>
-      </w:r>
-      <w:r>
-        <w:rPr>
-          <w:rFonts w:ascii="Times New Roman" w:hAnsi="Times New Roman" w:cs="Times New Roman"/>
-          <w:color w:val="5B9BD5" w:themeColor="accent1"/>
+        <w:t xml:space="preserve">o what specifically is new.  </w:t>
+      </w:r>
+      <w:r>
+        <w:rPr>
+          <w:rFonts w:ascii="Times New Roman" w:hAnsi="Times New Roman" w:cs="Times New Roman"/>
+          <w:color w:val="FF0000"/>
+        </w:rPr>
+        <w:t xml:space="preserve">To demonstrate the value of our approach, we added </w:t>
+      </w:r>
+      <w:r>
+        <w:rPr>
+          <w:rFonts w:ascii="Times New Roman" w:hAnsi="Times New Roman" w:cs="Times New Roman"/>
+          <w:color w:val="FF0000"/>
         </w:rPr>
         <w:t xml:space="preserve">an additional analysis of long term changes in depth of colonization and </w:t>
       </w:r>
       <w:r>
         <w:rPr>
           <w:rFonts w:ascii="Times New Roman" w:hAnsi="Times New Roman" w:cs="Times New Roman"/>
-          <w:color w:val="5B9BD5" w:themeColor="accent1"/>
+          <w:color w:val="FF0000"/>
         </w:rPr>
         <w:t xml:space="preserve">apparent </w:t>
       </w:r>
       <w:r>
         <w:rPr>
           <w:rFonts w:ascii="Times New Roman" w:hAnsi="Times New Roman" w:cs="Times New Roman"/>
-          <w:color w:val="5B9BD5" w:themeColor="accent1"/>
+          <w:color w:val="FF0000"/>
         </w:rPr>
         <w:t xml:space="preserve">light requirements </w:t>
       </w:r>
       <w:r>
         <w:rPr>
           <w:rFonts w:ascii="Times New Roman" w:hAnsi="Times New Roman" w:cs="Times New Roman"/>
-          <w:color w:val="5B9BD5" w:themeColor="accent1"/>
+          <w:color w:val="FF0000"/>
         </w:rPr>
         <w:t xml:space="preserve">in Tampa Bay </w:t>
       </w:r>
       <w:r>
         <w:rPr>
           <w:rFonts w:ascii="Times New Roman" w:hAnsi="Times New Roman" w:cs="Times New Roman"/>
-          <w:color w:val="5B9BD5" w:themeColor="accent1"/>
+          <w:color w:val="FF0000"/>
         </w:rPr>
         <w:t>using our me</w:t>
       </w:r>
       <w:r>
         <w:rPr>
           <w:rFonts w:ascii="Times New Roman" w:hAnsi="Times New Roman" w:cs="Times New Roman"/>
-          <w:color w:val="5B9BD5" w:themeColor="accent1"/>
+          <w:color w:val="FF0000"/>
         </w:rPr>
         <w:t>thod.  This begins to show how our approach could be used.</w:t>
       </w:r>
@@ -2090,7 +2106,21 @@
           <w:rFonts w:ascii="Times New Roman" w:hAnsi="Times New Roman" w:cs="Times New Roman"/>
           <w:color w:val="5B9BD5" w:themeColor="accent1"/>
         </w:rPr>
-        <w:t>(PAR).  This suggests to me that we would not likely get more precise estimates of attenuation using models based on water quality measurements of phytoplankton, sediment and dissolved organic matter.</w:t>
+        <w:t xml:space="preserve">(PAR).  This suggests to </w:t>
+      </w:r>
+      <w:r>
+        <w:rPr>
+          <w:rFonts w:ascii="Times New Roman" w:hAnsi="Times New Roman" w:cs="Times New Roman"/>
+          <w:color w:val="5B9BD5" w:themeColor="accent1"/>
+        </w:rPr>
+        <w:t>us</w:t>
+      </w:r>
+      <w:r>
+        <w:rPr>
+          <w:rFonts w:ascii="Times New Roman" w:hAnsi="Times New Roman" w:cs="Times New Roman"/>
+          <w:color w:val="5B9BD5" w:themeColor="accent1"/>
+        </w:rPr>
+        <w:t xml:space="preserve"> that we would not likely get more precise estimates of attenuation using models based on water quality measurements of phytoplankton, sediment and dissolved organic matter.</w:t>
       </w:r>
     </w:p>
     <w:p>
@@ -2219,27 +2249,27 @@
         <w:pStyle w:val="PlainText"/>
         <w:rPr>
           <w:rFonts w:ascii="Times New Roman" w:hAnsi="Times New Roman" w:cs="Times New Roman"/>
-          <w:color w:val="FF0000"/>
-        </w:rPr>
-      </w:pPr>
-      <w:r>
-        <w:rPr>
-          <w:rFonts w:ascii="Times New Roman" w:hAnsi="Times New Roman" w:cs="Times New Roman"/>
-          <w:color w:val="FF0000"/>
+          <w:color w:val="5B9BD5" w:themeColor="accent1"/>
+        </w:rPr>
+      </w:pPr>
+      <w:r>
+        <w:rPr>
+          <w:rFonts w:ascii="Times New Roman" w:hAnsi="Times New Roman" w:cs="Times New Roman"/>
+          <w:color w:val="5B9BD5" w:themeColor="accent1"/>
         </w:rPr>
         <w:t xml:space="preserve">We have reviewed the comments on the </w:t>
       </w:r>
       <w:r>
         <w:rPr>
           <w:rFonts w:ascii="Times New Roman" w:hAnsi="Times New Roman" w:cs="Times New Roman"/>
-          <w:color w:val="FF0000"/>
+          <w:color w:val="5B9BD5" w:themeColor="accent1"/>
         </w:rPr>
         <w:t xml:space="preserve">annotated pdf </w:t>
       </w:r>
       <w:r>
         <w:rPr>
           <w:rFonts w:ascii="Times New Roman" w:hAnsi="Times New Roman" w:cs="Times New Roman"/>
-          <w:color w:val="FF0000"/>
+          <w:color w:val="5B9BD5" w:themeColor="accent1"/>
         </w:rPr>
         <w:t xml:space="preserve">and made changes where appropriate.  They are not documented here because they are mostly minor or addressed in our responses to other comments herein. </w:t>
       </w:r>
@@ -2431,44 +2461,15 @@
         <w:pStyle w:val="PlainText"/>
         <w:rPr>
           <w:rFonts w:ascii="Times New Roman" w:hAnsi="Times New Roman" w:cs="Times New Roman"/>
-        </w:rPr>
-      </w:pPr>
-      <w:r>
-        <w:rPr>
-          <w:rFonts w:ascii="Times New Roman" w:hAnsi="Times New Roman" w:cs="Times New Roman"/>
-          <w:color w:val="5B9BD5" w:themeColor="accent1"/>
-        </w:rPr>
-        <w:t>W</w:t>
-      </w:r>
-      <w:r>
-        <w:rPr>
-          <w:rFonts w:ascii="Times New Roman" w:hAnsi="Times New Roman" w:cs="Times New Roman"/>
-          <w:color w:val="5B9BD5" w:themeColor="accent1"/>
-        </w:rPr>
-        <w:t xml:space="preserve">e agree that this is an issue. </w:t>
-      </w:r>
-      <w:r>
-        <w:rPr>
-          <w:rFonts w:ascii="Times New Roman" w:hAnsi="Times New Roman" w:cs="Times New Roman"/>
-          <w:color w:val="5B9BD5" w:themeColor="accent1"/>
-        </w:rPr>
-        <w:t xml:space="preserve"> One of the strengths of the analysis is the common approach for computing depth of colonization.  This is undermined by having uncommon approaches for quantifying water clarity.  In our revision, </w:t>
-      </w:r>
-      <w:proofErr w:type="spellStart"/>
-      <w:r>
-        <w:rPr>
-          <w:rFonts w:ascii="Times New Roman" w:hAnsi="Times New Roman" w:cs="Times New Roman"/>
-          <w:color w:val="5B9BD5" w:themeColor="accent1"/>
-        </w:rPr>
-        <w:t>secchi</w:t>
-      </w:r>
-      <w:proofErr w:type="spellEnd"/>
-      <w:r>
-        <w:rPr>
-          <w:rFonts w:ascii="Times New Roman" w:hAnsi="Times New Roman" w:cs="Times New Roman"/>
-          <w:color w:val="5B9BD5" w:themeColor="accent1"/>
-        </w:rPr>
-        <w:t xml:space="preserve"> depth will be a common method.  We propose that remote sensing could potentially be developed to improve temporal and spatial resolution, but the basic conclusions will be sound without remote sensing.</w:t>
+          <w:color w:val="5B9BD5" w:themeColor="accent1"/>
+        </w:rPr>
+      </w:pPr>
+      <w:r>
+        <w:rPr>
+          <w:rFonts w:ascii="Times New Roman" w:hAnsi="Times New Roman" w:cs="Times New Roman"/>
+          <w:color w:val="5B9BD5" w:themeColor="accent1"/>
+        </w:rPr>
+        <w:t>We have made careful revisions to emphasize that both methods to estimate light attenuation in Tampa Bay and Choctawhatchee Bay used the same algorithms.  However, a critical the algorithm applied to Choctawhatchee Bay was not previously validated such that are analysis necessarily corrected the estimates using field observations of light attenuation.  We hope this is clear from our revisions to lines 186-204.  Also, please see our response to the first reviewer.</w:t>
       </w:r>
     </w:p>
     <w:p>
@@ -2887,6 +2888,13 @@
         </w:rPr>
         <w:t xml:space="preserve">Our estimates from Tampa Bay are obtained directly from Chen et al., which extensively calibrated their RS based estimates against </w:t>
       </w:r>
+      <w:r>
+        <w:rPr>
+          <w:rFonts w:ascii="Times New Roman" w:hAnsi="Times New Roman" w:cs="Times New Roman"/>
+          <w:color w:val="5B9BD5" w:themeColor="accent1"/>
+        </w:rPr>
+        <w:t xml:space="preserve">in situ </w:t>
+      </w:r>
       <w:proofErr w:type="spellStart"/>
       <w:r>
         <w:rPr>
@@ -2901,7 +2909,42 @@
           <w:rFonts w:ascii="Times New Roman" w:hAnsi="Times New Roman" w:cs="Times New Roman"/>
           <w:color w:val="5B9BD5" w:themeColor="accent1"/>
         </w:rPr>
-        <w:t xml:space="preserve"> depth.  Their estimates are expressed as “water clarity” because they are, effectively, a RS-based estimate of </w:t>
+        <w:t xml:space="preserve"> depth.  Their estimates are expressed as </w:t>
+      </w:r>
+      <w:r>
+        <w:rPr>
+          <w:rFonts w:ascii="Times New Roman" w:hAnsi="Times New Roman" w:cs="Times New Roman"/>
+          <w:color w:val="5B9BD5" w:themeColor="accent1"/>
+        </w:rPr>
+        <w:t>light attenuation in the revision</w:t>
+      </w:r>
+      <w:r>
+        <w:rPr>
+          <w:rFonts w:ascii="Times New Roman" w:hAnsi="Times New Roman" w:cs="Times New Roman"/>
+          <w:color w:val="5B9BD5" w:themeColor="accent1"/>
+        </w:rPr>
+        <w:t xml:space="preserve"> because </w:t>
+      </w:r>
+      <w:r>
+        <w:rPr>
+          <w:rFonts w:ascii="Times New Roman" w:hAnsi="Times New Roman" w:cs="Times New Roman"/>
+          <w:color w:val="5B9BD5" w:themeColor="accent1"/>
+        </w:rPr>
+        <w:t xml:space="preserve">1) </w:t>
+      </w:r>
+      <w:r>
+        <w:rPr>
+          <w:rFonts w:ascii="Times New Roman" w:hAnsi="Times New Roman" w:cs="Times New Roman"/>
+          <w:color w:val="5B9BD5" w:themeColor="accent1"/>
+        </w:rPr>
+        <w:t xml:space="preserve">they are, effectively, a RS-based estimate of </w:t>
+      </w:r>
+      <w:r>
+        <w:rPr>
+          <w:rFonts w:ascii="Times New Roman" w:hAnsi="Times New Roman" w:cs="Times New Roman"/>
+          <w:color w:val="5B9BD5" w:themeColor="accent1"/>
+        </w:rPr>
+        <w:t xml:space="preserve">water clarity, and 2) </w:t>
       </w:r>
       <w:proofErr w:type="spellStart"/>
       <w:r>
@@ -2909,7 +2952,7 @@
           <w:rFonts w:ascii="Times New Roman" w:hAnsi="Times New Roman" w:cs="Times New Roman"/>
           <w:color w:val="5B9BD5" w:themeColor="accent1"/>
         </w:rPr>
-        <w:t>secchi</w:t>
+        <w:t>Secchi</w:t>
       </w:r>
       <w:proofErr w:type="spellEnd"/>
       <w:r>
@@ -2917,47 +2960,84 @@
           <w:rFonts w:ascii="Times New Roman" w:hAnsi="Times New Roman" w:cs="Times New Roman"/>
           <w:color w:val="5B9BD5" w:themeColor="accent1"/>
         </w:rPr>
-        <w:t xml:space="preserve"> depth.    We felt that there was no need to repeat this analysis ourselves.  We have ensured that this is clear in the paper.  </w:t>
-      </w:r>
-    </w:p>
-    <w:p>
-      <w:pPr>
-        <w:pStyle w:val="PlainText"/>
-        <w:rPr>
-          <w:rFonts w:ascii="Times New Roman" w:hAnsi="Times New Roman" w:cs="Times New Roman"/>
-        </w:rPr>
-      </w:pPr>
-    </w:p>
-    <w:p>
-      <w:pPr>
-        <w:pStyle w:val="PlainText"/>
-        <w:rPr>
-          <w:rFonts w:ascii="Times New Roman" w:hAnsi="Times New Roman" w:cs="Times New Roman"/>
-          <w:color w:val="FF0000"/>
-        </w:rPr>
-      </w:pPr>
-      <w:r>
-        <w:rPr>
-          <w:rFonts w:ascii="Times New Roman" w:hAnsi="Times New Roman" w:cs="Times New Roman"/>
-          <w:color w:val="FF0000"/>
-        </w:rPr>
-        <w:t xml:space="preserve">For Choctawhatchee Bay, there is no equivalent published work, so we needed to validate the estimates ourselves.  In our revision, we’ve relied more heavily on </w:t>
+        <w:t xml:space="preserve"> values were converted to </w:t>
       </w:r>
       <w:proofErr w:type="spellStart"/>
       <w:r>
         <w:rPr>
           <w:rFonts w:ascii="Times New Roman" w:hAnsi="Times New Roman" w:cs="Times New Roman"/>
-          <w:color w:val="FF0000"/>
-        </w:rPr>
-        <w:t>secchi</w:t>
+          <w:color w:val="5B9BD5" w:themeColor="accent1"/>
+        </w:rPr>
+        <w:t>Kd</w:t>
       </w:r>
       <w:proofErr w:type="spellEnd"/>
       <w:r>
         <w:rPr>
           <w:rFonts w:ascii="Times New Roman" w:hAnsi="Times New Roman" w:cs="Times New Roman"/>
-          <w:color w:val="FF0000"/>
-        </w:rPr>
-        <w:t xml:space="preserve"> observations themselves, although we’d like to suggest that consistent temporal and spatial record provided by remote sensing could be valuable for this management application.</w:t>
+          <w:color w:val="5B9BD5" w:themeColor="accent1"/>
+        </w:rPr>
+        <w:t xml:space="preserve">.  </w:t>
+      </w:r>
+      <w:r>
+        <w:rPr>
+          <w:rFonts w:ascii="Times New Roman" w:hAnsi="Times New Roman" w:cs="Times New Roman"/>
+          <w:color w:val="5B9BD5" w:themeColor="accent1"/>
+        </w:rPr>
+        <w:t xml:space="preserve">We felt that there was no need to repeat this analysis ourselves.  We have ensured that this is clear in the paper.  </w:t>
+      </w:r>
+    </w:p>
+    <w:p>
+      <w:pPr>
+        <w:pStyle w:val="PlainText"/>
+        <w:rPr>
+          <w:rFonts w:ascii="Times New Roman" w:hAnsi="Times New Roman" w:cs="Times New Roman"/>
+        </w:rPr>
+      </w:pPr>
+    </w:p>
+    <w:p>
+      <w:pPr>
+        <w:pStyle w:val="PlainText"/>
+        <w:rPr>
+          <w:rFonts w:ascii="Times New Roman" w:hAnsi="Times New Roman" w:cs="Times New Roman"/>
+          <w:color w:val="5B9BD5" w:themeColor="accent1"/>
+        </w:rPr>
+      </w:pPr>
+      <w:r>
+        <w:rPr>
+          <w:rFonts w:ascii="Times New Roman" w:hAnsi="Times New Roman" w:cs="Times New Roman"/>
+          <w:color w:val="5B9BD5" w:themeColor="accent1"/>
+        </w:rPr>
+        <w:t xml:space="preserve">As previously noted for </w:t>
+      </w:r>
+      <w:r>
+        <w:rPr>
+          <w:rFonts w:ascii="Times New Roman" w:hAnsi="Times New Roman" w:cs="Times New Roman"/>
+          <w:color w:val="5B9BD5" w:themeColor="accent1"/>
+        </w:rPr>
+        <w:t xml:space="preserve">Choctawhatchee Bay, there </w:t>
+      </w:r>
+      <w:r>
+        <w:rPr>
+          <w:rFonts w:ascii="Times New Roman" w:hAnsi="Times New Roman" w:cs="Times New Roman"/>
+          <w:color w:val="5B9BD5" w:themeColor="accent1"/>
+        </w:rPr>
+        <w:t xml:space="preserve">is no equivalent published work for field validation of the RS-based estimates. We have made it clear in the text that both methods used the same algorithm and we have corrected our estimates for </w:t>
+      </w:r>
+      <w:proofErr w:type="spellStart"/>
+      <w:r>
+        <w:rPr>
+          <w:rFonts w:ascii="Times New Roman" w:hAnsi="Times New Roman" w:cs="Times New Roman"/>
+          <w:color w:val="5B9BD5" w:themeColor="accent1"/>
+        </w:rPr>
+        <w:t>Choctowatchee</w:t>
+      </w:r>
+      <w:proofErr w:type="spellEnd"/>
+      <w:r>
+        <w:rPr>
+          <w:rFonts w:ascii="Times New Roman" w:hAnsi="Times New Roman" w:cs="Times New Roman"/>
+          <w:color w:val="5B9BD5" w:themeColor="accent1"/>
+        </w:rPr>
+        <w:t xml:space="preserve"> Bay to in situ data. </w:t>
       </w:r>
     </w:p>
     <w:p>
@@ -3650,8 +3730,6 @@
           <w:rFonts w:ascii="Times New Roman" w:hAnsi="Times New Roman" w:cs="Times New Roman"/>
         </w:rPr>
       </w:pPr>
-      <w:bookmarkStart w:id="0" w:name="_GoBack"/>
-      <w:bookmarkEnd w:id="0"/>
       <w:r>
         <w:rPr>
           <w:rFonts w:ascii="Times New Roman" w:hAnsi="Times New Roman" w:cs="Times New Roman"/>
@@ -3687,13 +3765,13 @@
         <w:pStyle w:val="PlainText"/>
         <w:rPr>
           <w:rFonts w:ascii="Times New Roman" w:hAnsi="Times New Roman" w:cs="Times New Roman"/>
-          <w:color w:val="FF0000"/>
-        </w:rPr>
-      </w:pPr>
-      <w:r>
-        <w:rPr>
-          <w:rFonts w:ascii="Times New Roman" w:hAnsi="Times New Roman" w:cs="Times New Roman"/>
-          <w:color w:val="FF0000"/>
+          <w:color w:val="5B9BD5" w:themeColor="accent1"/>
+        </w:rPr>
+      </w:pPr>
+      <w:r>
+        <w:rPr>
+          <w:rFonts w:ascii="Times New Roman" w:hAnsi="Times New Roman" w:cs="Times New Roman"/>
+          <w:color w:val="5B9BD5" w:themeColor="accent1"/>
         </w:rPr>
         <w:t xml:space="preserve">Agreed, we have changed figure 6 to show </w:t>
       </w:r>
@@ -3701,7 +3779,7 @@
       <w:r>
         <w:rPr>
           <w:rFonts w:ascii="Times New Roman" w:hAnsi="Times New Roman" w:cs="Times New Roman"/>
-          <w:color w:val="FF0000"/>
+          <w:color w:val="5B9BD5" w:themeColor="accent1"/>
         </w:rPr>
         <w:t>Kd</w:t>
       </w:r>
@@ -3709,7 +3787,7 @@
       <w:r>
         <w:rPr>
           <w:rFonts w:ascii="Times New Roman" w:hAnsi="Times New Roman" w:cs="Times New Roman"/>
-          <w:color w:val="FF0000"/>
+          <w:color w:val="5B9BD5" w:themeColor="accent1"/>
         </w:rPr>
         <w:t xml:space="preserve"> and have changed all instances of ‘clarity’ in the text to ‘attenuation’.  </w:t>
       </w:r>

</xml_diff>

<commit_message>
finished esco revisions,need to proof
</commit_message>
<xml_diff>
--- a/word_revision/Comments on ESCO Reviews of Beck et al.docx
+++ b/word_revision/Comments on ESCO Reviews of Beck et al.docx
@@ -31,7 +31,7 @@
           <w:szCs w:val="24"/>
           <w:shd w:val="clear" w:color="auto" w:fill="FFFFFF"/>
         </w:rPr>
-        <w:t xml:space="preserve">esponse </w:t>
+        <w:t>esponse</w:t>
       </w:r>
       <w:r>
         <w:rPr>
@@ -41,7 +41,7 @@
           <w:szCs w:val="24"/>
           <w:shd w:val="clear" w:color="auto" w:fill="FFFFFF"/>
         </w:rPr>
-        <w:t xml:space="preserve">(in italics) </w:t>
+        <w:t>s</w:t>
       </w:r>
       <w:r>
         <w:rPr>
@@ -51,7 +51,7 @@
           <w:szCs w:val="24"/>
           <w:shd w:val="clear" w:color="auto" w:fill="FFFFFF"/>
         </w:rPr>
-        <w:t xml:space="preserve">to reviewer comments, </w:t>
+        <w:t xml:space="preserve"> </w:t>
       </w:r>
       <w:r>
         <w:rPr>
@@ -61,7 +61,7 @@
           <w:szCs w:val="24"/>
           <w:shd w:val="clear" w:color="auto" w:fill="FFFFFF"/>
         </w:rPr>
-        <w:t>ESCO-S-16-00281</w:t>
+        <w:t xml:space="preserve">(in italics) </w:t>
       </w:r>
       <w:r>
         <w:rPr>
@@ -71,7 +71,7 @@
           <w:szCs w:val="24"/>
           <w:shd w:val="clear" w:color="auto" w:fill="FFFFFF"/>
         </w:rPr>
-        <w:t>, “</w:t>
+        <w:t xml:space="preserve">to reviewer comments, </w:t>
       </w:r>
       <w:r>
         <w:rPr>
@@ -81,7 +81,7 @@
           <w:szCs w:val="24"/>
           <w:shd w:val="clear" w:color="auto" w:fill="FFFFFF"/>
         </w:rPr>
-        <w:t>Quantifying seagrass light requirements using an algorithm to spatially resolve depth of colonization</w:t>
+        <w:t>ESCO-S-16-00281</w:t>
       </w:r>
       <w:r>
         <w:rPr>
@@ -91,12 +91,9 @@
           <w:szCs w:val="24"/>
           <w:shd w:val="clear" w:color="auto" w:fill="FFFFFF"/>
         </w:rPr>
-        <w:t>”</w:t>
-      </w:r>
-    </w:p>
-    <w:p>
-      <w:pPr>
-        <w:pStyle w:val="PlainText"/>
+        <w:t>, “</w:t>
+      </w:r>
+      <w:r>
         <w:rPr>
           <w:rFonts w:ascii="Times New Roman" w:hAnsi="Times New Roman" w:cs="Times New Roman"/>
           <w:i/>
@@ -104,145 +101,366 @@
           <w:szCs w:val="24"/>
           <w:shd w:val="clear" w:color="auto" w:fill="FFFFFF"/>
         </w:rPr>
-      </w:pPr>
+        <w:t>Quantifying seagrass light requirements using an algorithm to spatially resolve depth of colonization</w:t>
+      </w:r>
+      <w:r>
+        <w:rPr>
+          <w:rFonts w:ascii="Times New Roman" w:hAnsi="Times New Roman" w:cs="Times New Roman"/>
+          <w:i/>
+          <w:sz w:val="24"/>
+          <w:szCs w:val="24"/>
+          <w:shd w:val="clear" w:color="auto" w:fill="FFFFFF"/>
+        </w:rPr>
+        <w:t>”</w:t>
+      </w:r>
+    </w:p>
+    <w:p>
+      <w:pPr>
+        <w:pStyle w:val="PlainText"/>
+        <w:rPr>
+          <w:rFonts w:ascii="Times New Roman" w:hAnsi="Times New Roman" w:cs="Times New Roman"/>
+          <w:i/>
+          <w:sz w:val="24"/>
+          <w:szCs w:val="24"/>
+          <w:shd w:val="clear" w:color="auto" w:fill="FFFFFF"/>
+        </w:rPr>
+      </w:pPr>
+    </w:p>
+    <w:p>
+      <w:pPr>
+        <w:pStyle w:val="PlainText"/>
+        <w:rPr>
+          <w:rFonts w:ascii="Times New Roman" w:hAnsi="Times New Roman" w:cs="Times New Roman"/>
+        </w:rPr>
+      </w:pPr>
+      <w:r>
+        <w:rPr>
+          <w:rFonts w:ascii="Times New Roman" w:hAnsi="Times New Roman" w:cs="Times New Roman"/>
+        </w:rPr>
+        <w:t>Reviewer #1: Overview</w:t>
+      </w:r>
+    </w:p>
+    <w:p>
+      <w:pPr>
+        <w:pStyle w:val="PlainText"/>
+        <w:rPr>
+          <w:rFonts w:ascii="Times New Roman" w:hAnsi="Times New Roman" w:cs="Times New Roman"/>
+        </w:rPr>
+      </w:pPr>
+    </w:p>
+    <w:p>
+      <w:pPr>
+        <w:pStyle w:val="PlainText"/>
+        <w:rPr>
+          <w:rFonts w:ascii="Times New Roman" w:hAnsi="Times New Roman" w:cs="Times New Roman"/>
+        </w:rPr>
+      </w:pPr>
+      <w:r>
+        <w:rPr>
+          <w:rFonts w:ascii="Times New Roman" w:hAnsi="Times New Roman" w:cs="Times New Roman"/>
+        </w:rPr>
+        <w:t xml:space="preserve">This paper uses available seagrass presence/absence data for four Florida coastal areas and in combination with bathymetry data constructs non-linear relationships to describe the depth limits of seagrass growth for each region. Light requirements for seagrass growth in each region were calculated using either satellite retrieved diffuse attenuation coefficients, or in situ water clarity measurements depending on location. The percent of surface irradiance at the median depth of colonization was computed from attenuation or water clarity providing light availability for each region. </w:t>
+      </w:r>
+    </w:p>
+    <w:p>
+      <w:pPr>
+        <w:pStyle w:val="PlainText"/>
+        <w:rPr>
+          <w:rFonts w:ascii="Times New Roman" w:hAnsi="Times New Roman" w:cs="Times New Roman"/>
+        </w:rPr>
+      </w:pPr>
+    </w:p>
+    <w:p>
+      <w:pPr>
+        <w:pStyle w:val="PlainText"/>
+        <w:rPr>
+          <w:rFonts w:ascii="Times New Roman" w:hAnsi="Times New Roman" w:cs="Times New Roman"/>
+          <w:i/>
+        </w:rPr>
+      </w:pPr>
+      <w:r>
+        <w:rPr>
+          <w:rFonts w:ascii="Times New Roman" w:hAnsi="Times New Roman" w:cs="Times New Roman"/>
+          <w:i/>
+        </w:rPr>
+        <w:t>This is a reasonable summary of the paper</w:t>
+      </w:r>
+      <w:r>
+        <w:rPr>
+          <w:rFonts w:ascii="Times New Roman" w:hAnsi="Times New Roman" w:cs="Times New Roman"/>
+          <w:i/>
+        </w:rPr>
+        <w:t xml:space="preserve">.  However, the objective is not to characterize light availability in each region.  The existing measures of light attenuation provide that information on their own.  The </w:t>
+      </w:r>
+      <w:r>
+        <w:rPr>
+          <w:rFonts w:ascii="Times New Roman" w:hAnsi="Times New Roman" w:cs="Times New Roman"/>
+          <w:i/>
+        </w:rPr>
+        <w:t xml:space="preserve">relevant </w:t>
+      </w:r>
+      <w:r>
+        <w:rPr>
+          <w:rFonts w:ascii="Times New Roman" w:hAnsi="Times New Roman" w:cs="Times New Roman"/>
+          <w:i/>
+        </w:rPr>
+        <w:t>point</w:t>
+      </w:r>
+      <w:r>
+        <w:rPr>
+          <w:rFonts w:ascii="Times New Roman" w:hAnsi="Times New Roman" w:cs="Times New Roman"/>
+          <w:i/>
+        </w:rPr>
+        <w:t xml:space="preserve"> we address</w:t>
+      </w:r>
+      <w:r>
+        <w:rPr>
+          <w:rFonts w:ascii="Times New Roman" w:hAnsi="Times New Roman" w:cs="Times New Roman"/>
+          <w:i/>
+        </w:rPr>
+        <w:t xml:space="preserve"> is the amount of light estimated to be present at the depth where seagrass abundance is d</w:t>
+      </w:r>
+      <w:r>
+        <w:rPr>
+          <w:rFonts w:ascii="Times New Roman" w:hAnsi="Times New Roman" w:cs="Times New Roman"/>
+          <w:i/>
+        </w:rPr>
+        <w:t xml:space="preserve">eclining most quickly, which is described as light requirements that we </w:t>
+      </w:r>
+      <w:r>
+        <w:rPr>
+          <w:rFonts w:ascii="Times New Roman" w:hAnsi="Times New Roman" w:cs="Times New Roman"/>
+          <w:i/>
+        </w:rPr>
+        <w:t xml:space="preserve">interpret as a locally significant threshold.  </w:t>
+      </w:r>
+    </w:p>
+    <w:p>
+      <w:pPr>
+        <w:pStyle w:val="PlainText"/>
+        <w:rPr>
+          <w:rFonts w:ascii="Times New Roman" w:hAnsi="Times New Roman" w:cs="Times New Roman"/>
+        </w:rPr>
+      </w:pPr>
+    </w:p>
+    <w:p>
+      <w:pPr>
+        <w:pStyle w:val="PlainText"/>
+        <w:rPr>
+          <w:rFonts w:ascii="Times New Roman" w:hAnsi="Times New Roman" w:cs="Times New Roman"/>
+        </w:rPr>
+      </w:pPr>
+      <w:r>
+        <w:rPr>
+          <w:rFonts w:ascii="Times New Roman" w:hAnsi="Times New Roman" w:cs="Times New Roman"/>
+        </w:rPr>
+        <w:t xml:space="preserve">Overall I do not find that this manuscript provides the community with new information. </w:t>
+      </w:r>
+    </w:p>
+    <w:p>
+      <w:pPr>
+        <w:pStyle w:val="PlainText"/>
+        <w:rPr>
+          <w:rFonts w:ascii="Times New Roman" w:hAnsi="Times New Roman" w:cs="Times New Roman"/>
+        </w:rPr>
+      </w:pPr>
+    </w:p>
+    <w:p>
+      <w:pPr>
+        <w:pStyle w:val="PlainText"/>
+        <w:rPr>
+          <w:rFonts w:ascii="Times New Roman" w:hAnsi="Times New Roman" w:cs="Times New Roman"/>
+          <w:i/>
+        </w:rPr>
+      </w:pPr>
+      <w:r>
+        <w:rPr>
+          <w:rFonts w:ascii="Times New Roman" w:hAnsi="Times New Roman" w:cs="Times New Roman"/>
+          <w:i/>
+        </w:rPr>
+        <w:t xml:space="preserve">We disagree with the reviewer on this point.  Our paper was motivated by policy efforts that were challenged by the lack of any approach to provide locally relevant estimates of depth of </w:t>
+      </w:r>
+      <w:r>
+        <w:rPr>
+          <w:rFonts w:ascii="Times New Roman" w:hAnsi="Times New Roman" w:cs="Times New Roman"/>
+          <w:i/>
+        </w:rPr>
+        <w:t>colonization and</w:t>
+      </w:r>
+      <w:r>
+        <w:rPr>
+          <w:rFonts w:ascii="Times New Roman" w:hAnsi="Times New Roman" w:cs="Times New Roman"/>
+          <w:i/>
+        </w:rPr>
+        <w:t xml:space="preserve"> light requirements.  Generali</w:t>
+      </w:r>
+      <w:r>
+        <w:rPr>
+          <w:rFonts w:ascii="Times New Roman" w:hAnsi="Times New Roman" w:cs="Times New Roman"/>
+          <w:i/>
+        </w:rPr>
+        <w:t>zing results from other locations can be problematic</w:t>
+      </w:r>
+      <w:r>
+        <w:rPr>
+          <w:rFonts w:ascii="Times New Roman" w:hAnsi="Times New Roman" w:cs="Times New Roman"/>
+          <w:i/>
+        </w:rPr>
+        <w:t xml:space="preserve">.  We are positive that our results provide information that is not currently available and that is needed.  We emphasize that </w:t>
+      </w:r>
+      <w:r>
+        <w:rPr>
+          <w:rFonts w:ascii="Times New Roman" w:hAnsi="Times New Roman" w:cs="Times New Roman"/>
+          <w:i/>
+        </w:rPr>
+        <w:t>Reviewer #2 agreed with us, noting that this paper “is an important contribution to studying light limitations for seagrass distribution, and c</w:t>
+      </w:r>
       <w:bookmarkStart w:id="0" w:name="_GoBack"/>
       <w:bookmarkEnd w:id="0"/>
-    </w:p>
-    <w:p>
-      <w:pPr>
-        <w:pStyle w:val="PlainText"/>
-        <w:rPr>
-          <w:rFonts w:ascii="Times New Roman" w:hAnsi="Times New Roman" w:cs="Times New Roman"/>
-        </w:rPr>
-      </w:pPr>
-      <w:r>
-        <w:rPr>
-          <w:rFonts w:ascii="Times New Roman" w:hAnsi="Times New Roman" w:cs="Times New Roman"/>
-        </w:rPr>
-        <w:t>Reviewer #1: Overview</w:t>
-      </w:r>
-    </w:p>
-    <w:p>
-      <w:pPr>
-        <w:pStyle w:val="PlainText"/>
-        <w:rPr>
-          <w:rFonts w:ascii="Times New Roman" w:hAnsi="Times New Roman" w:cs="Times New Roman"/>
-        </w:rPr>
-      </w:pPr>
-    </w:p>
-    <w:p>
-      <w:pPr>
-        <w:pStyle w:val="PlainText"/>
-        <w:rPr>
-          <w:rFonts w:ascii="Times New Roman" w:hAnsi="Times New Roman" w:cs="Times New Roman"/>
-        </w:rPr>
-      </w:pPr>
-      <w:r>
-        <w:rPr>
-          <w:rFonts w:ascii="Times New Roman" w:hAnsi="Times New Roman" w:cs="Times New Roman"/>
-        </w:rPr>
-        <w:t xml:space="preserve">This paper uses available seagrass presence/absence data for four Florida coastal areas and in combination with bathymetry data constructs non-linear relationships to describe the depth limits of seagrass growth for each region. Light requirements for seagrass growth in each region were calculated using either satellite retrieved diffuse attenuation coefficients, or in situ water clarity measurements depending on location. The percent of surface irradiance at the median depth of colonization was computed from attenuation or water clarity providing light availability for each region. </w:t>
-      </w:r>
-    </w:p>
-    <w:p>
-      <w:pPr>
-        <w:pStyle w:val="PlainText"/>
-        <w:rPr>
-          <w:rFonts w:ascii="Times New Roman" w:hAnsi="Times New Roman" w:cs="Times New Roman"/>
-        </w:rPr>
-      </w:pPr>
-    </w:p>
-    <w:p>
-      <w:pPr>
-        <w:pStyle w:val="PlainText"/>
-        <w:rPr>
-          <w:rFonts w:ascii="Times New Roman" w:hAnsi="Times New Roman" w:cs="Times New Roman"/>
-          <w:i/>
-        </w:rPr>
-      </w:pPr>
-      <w:r>
-        <w:rPr>
-          <w:rFonts w:ascii="Times New Roman" w:hAnsi="Times New Roman" w:cs="Times New Roman"/>
-          <w:i/>
-        </w:rPr>
-        <w:t>This is a reasonable summary of the paper</w:t>
-      </w:r>
-      <w:r>
-        <w:rPr>
-          <w:rFonts w:ascii="Times New Roman" w:hAnsi="Times New Roman" w:cs="Times New Roman"/>
-          <w:i/>
-        </w:rPr>
-        <w:t xml:space="preserve">.  However, the objective is not to characterize light availability in each region.  The existing measures of light attenuation provide that information on their own.  The point is the amount of light estimated to be present at the depth where seagrass abundance is declining most quickly, which we interpret as a locally significant threshold.  </w:t>
-      </w:r>
-    </w:p>
-    <w:p>
-      <w:pPr>
-        <w:pStyle w:val="PlainText"/>
-        <w:rPr>
-          <w:rFonts w:ascii="Times New Roman" w:hAnsi="Times New Roman" w:cs="Times New Roman"/>
-        </w:rPr>
-      </w:pPr>
-    </w:p>
-    <w:p>
-      <w:pPr>
-        <w:pStyle w:val="PlainText"/>
-        <w:rPr>
-          <w:rFonts w:ascii="Times New Roman" w:hAnsi="Times New Roman" w:cs="Times New Roman"/>
-        </w:rPr>
-      </w:pPr>
-      <w:r>
-        <w:rPr>
-          <w:rFonts w:ascii="Times New Roman" w:hAnsi="Times New Roman" w:cs="Times New Roman"/>
-        </w:rPr>
-        <w:t xml:space="preserve">Overall I do not find that this manuscript provides the community with new information. </w:t>
-      </w:r>
-    </w:p>
-    <w:p>
-      <w:pPr>
-        <w:pStyle w:val="PlainText"/>
-        <w:rPr>
-          <w:rFonts w:ascii="Times New Roman" w:hAnsi="Times New Roman" w:cs="Times New Roman"/>
-        </w:rPr>
-      </w:pPr>
-    </w:p>
-    <w:p>
-      <w:pPr>
-        <w:pStyle w:val="PlainText"/>
-        <w:rPr>
-          <w:rFonts w:ascii="Times New Roman" w:hAnsi="Times New Roman" w:cs="Times New Roman"/>
-          <w:i/>
-        </w:rPr>
-      </w:pPr>
-      <w:r>
-        <w:rPr>
-          <w:rFonts w:ascii="Times New Roman" w:hAnsi="Times New Roman" w:cs="Times New Roman"/>
-          <w:i/>
-        </w:rPr>
-        <w:t>We disagree with the reviewer on this point.  Our paper was motivated by policy efforts that were challenged by the lack of any approach to provide locally relevant estimates of depth of colonization of light requirements.  Generali</w:t>
-      </w:r>
-      <w:r>
-        <w:rPr>
-          <w:rFonts w:ascii="Times New Roman" w:hAnsi="Times New Roman" w:cs="Times New Roman"/>
-          <w:i/>
-        </w:rPr>
-        <w:t>zing results from other locations can be problematic</w:t>
-      </w:r>
-      <w:r>
-        <w:rPr>
-          <w:rFonts w:ascii="Times New Roman" w:hAnsi="Times New Roman" w:cs="Times New Roman"/>
-          <w:i/>
-        </w:rPr>
-        <w:t>.  We are positive that our results provide information that is not currently available and that is needed.  We emphasize that Reviewer #2 agreed with us, noting that this paper “is an important contribution to studying light limitations for seagrass distribution, and can be very relevant for future management and conservation efforts. “</w:t>
-      </w:r>
-    </w:p>
-    <w:p>
-      <w:pPr>
-        <w:pStyle w:val="PlainText"/>
-        <w:rPr>
-          <w:rFonts w:ascii="Times New Roman" w:hAnsi="Times New Roman" w:cs="Times New Roman"/>
-          <w:i/>
-        </w:rPr>
-      </w:pPr>
+      <w:r>
+        <w:rPr>
+          <w:rFonts w:ascii="Times New Roman" w:hAnsi="Times New Roman" w:cs="Times New Roman"/>
+          <w:i/>
+        </w:rPr>
+        <w:t>an be very relevant for future manage</w:t>
+      </w:r>
+      <w:r>
+        <w:rPr>
+          <w:rFonts w:ascii="Times New Roman" w:hAnsi="Times New Roman" w:cs="Times New Roman"/>
+          <w:i/>
+        </w:rPr>
+        <w:t xml:space="preserve">ment and conservation efforts.” </w:t>
+      </w:r>
+      <w:r>
+        <w:rPr>
+          <w:rFonts w:ascii="Times New Roman" w:hAnsi="Times New Roman" w:cs="Times New Roman"/>
+          <w:i/>
+        </w:rPr>
+        <w:t>Nonetheless, we are most concerned about this particular comment from this reviewer.  We have revised the introduction to ensure that we emphasize the problem that our paper addresses, and ensured that the conclusions also point t</w:t>
+      </w:r>
+      <w:r>
+        <w:rPr>
+          <w:rFonts w:ascii="Times New Roman" w:hAnsi="Times New Roman" w:cs="Times New Roman"/>
+          <w:i/>
+        </w:rPr>
+        <w:t xml:space="preserve">o what specifically is new.  </w:t>
+      </w:r>
+    </w:p>
+    <w:p>
+      <w:pPr>
+        <w:pStyle w:val="PlainText"/>
+        <w:rPr>
+          <w:rFonts w:ascii="Times New Roman" w:hAnsi="Times New Roman" w:cs="Times New Roman"/>
+          <w:i/>
+        </w:rPr>
+      </w:pPr>
+    </w:p>
+    <w:p>
+      <w:pPr>
+        <w:pStyle w:val="PlainText"/>
+        <w:rPr>
+          <w:rFonts w:ascii="Times New Roman" w:hAnsi="Times New Roman" w:cs="Times New Roman"/>
+          <w:i/>
+        </w:rPr>
+      </w:pPr>
+      <w:r>
+        <w:rPr>
+          <w:rFonts w:ascii="Times New Roman" w:hAnsi="Times New Roman" w:cs="Times New Roman"/>
+          <w:i/>
+        </w:rPr>
+        <w:t xml:space="preserve">To </w:t>
+      </w:r>
+      <w:r>
+        <w:rPr>
+          <w:rFonts w:ascii="Times New Roman" w:hAnsi="Times New Roman" w:cs="Times New Roman"/>
+          <w:i/>
+        </w:rPr>
+        <w:t xml:space="preserve">further </w:t>
+      </w:r>
+      <w:r>
+        <w:rPr>
+          <w:rFonts w:ascii="Times New Roman" w:hAnsi="Times New Roman" w:cs="Times New Roman"/>
+          <w:i/>
+        </w:rPr>
+        <w:t xml:space="preserve">demonstrate the value of our approach, we </w:t>
+      </w:r>
+      <w:r>
+        <w:rPr>
+          <w:rFonts w:ascii="Times New Roman" w:hAnsi="Times New Roman" w:cs="Times New Roman"/>
+          <w:i/>
+        </w:rPr>
+        <w:t xml:space="preserve">have also </w:t>
+      </w:r>
+      <w:r>
+        <w:rPr>
+          <w:rFonts w:ascii="Times New Roman" w:hAnsi="Times New Roman" w:cs="Times New Roman"/>
+          <w:i/>
+        </w:rPr>
+        <w:t xml:space="preserve">added </w:t>
+      </w:r>
+      <w:r>
+        <w:rPr>
+          <w:rFonts w:ascii="Times New Roman" w:hAnsi="Times New Roman" w:cs="Times New Roman"/>
+          <w:i/>
+        </w:rPr>
+        <w:t xml:space="preserve">an </w:t>
+      </w:r>
+      <w:r>
+        <w:rPr>
+          <w:rFonts w:ascii="Times New Roman" w:hAnsi="Times New Roman" w:cs="Times New Roman"/>
+          <w:i/>
+        </w:rPr>
+        <w:t xml:space="preserve">analysis of long term changes in depth of colonization and </w:t>
+      </w:r>
+      <w:r>
+        <w:rPr>
+          <w:rFonts w:ascii="Times New Roman" w:hAnsi="Times New Roman" w:cs="Times New Roman"/>
+          <w:i/>
+        </w:rPr>
+        <w:t xml:space="preserve">apparent </w:t>
+      </w:r>
+      <w:r>
+        <w:rPr>
+          <w:rFonts w:ascii="Times New Roman" w:hAnsi="Times New Roman" w:cs="Times New Roman"/>
+          <w:i/>
+        </w:rPr>
+        <w:t xml:space="preserve">light requirements </w:t>
+      </w:r>
+      <w:r>
+        <w:rPr>
+          <w:rFonts w:ascii="Times New Roman" w:hAnsi="Times New Roman" w:cs="Times New Roman"/>
+          <w:i/>
+        </w:rPr>
+        <w:t xml:space="preserve">in Tampa Bay </w:t>
+      </w:r>
+      <w:r>
+        <w:rPr>
+          <w:rFonts w:ascii="Times New Roman" w:hAnsi="Times New Roman" w:cs="Times New Roman"/>
+          <w:i/>
+        </w:rPr>
+        <w:t>using our me</w:t>
+      </w:r>
+      <w:r>
+        <w:rPr>
+          <w:rFonts w:ascii="Times New Roman" w:hAnsi="Times New Roman" w:cs="Times New Roman"/>
+          <w:i/>
+        </w:rPr>
+        <w:t>thod.  This begins to show how our approach could be used</w:t>
+      </w:r>
+      <w:r>
+        <w:rPr>
+          <w:rFonts w:ascii="Times New Roman" w:hAnsi="Times New Roman" w:cs="Times New Roman"/>
+          <w:i/>
+        </w:rPr>
+        <w:t>.  The added content is present at the bend of the methods and results and as figures 10 and S4</w:t>
+      </w:r>
+      <w:r>
+        <w:rPr>
+          <w:rFonts w:ascii="Times New Roman" w:hAnsi="Times New Roman" w:cs="Times New Roman"/>
+          <w:i/>
+        </w:rPr>
+        <w:t>.</w:t>
+      </w:r>
     </w:p>
     <w:p>
       <w:pPr>
@@ -253,75 +471,229 @@
           <w:color w:val="FF0000"/>
         </w:rPr>
       </w:pPr>
-      <w:r>
-        <w:rPr>
-          <w:rFonts w:ascii="Times New Roman" w:hAnsi="Times New Roman" w:cs="Times New Roman"/>
-          <w:i/>
-        </w:rPr>
-        <w:t>Nonetheless, we are most concerned about this particular comment from this reviewer.  We have revised the introduction to ensure that we emphasize the problem that our paper addresses, and ensured that the conclusions also point t</w:t>
-      </w:r>
-      <w:r>
-        <w:rPr>
-          <w:rFonts w:ascii="Times New Roman" w:hAnsi="Times New Roman" w:cs="Times New Roman"/>
-          <w:i/>
-        </w:rPr>
-        <w:t xml:space="preserve">o what specifically is new.  </w:t>
-      </w:r>
-      <w:r>
+    </w:p>
+    <w:p>
+      <w:pPr>
+        <w:pStyle w:val="PlainText"/>
+        <w:rPr>
+          <w:rFonts w:ascii="Times New Roman" w:hAnsi="Times New Roman" w:cs="Times New Roman"/>
+          <w:i/>
+        </w:rPr>
+      </w:pPr>
+      <w:r>
+        <w:rPr>
+          <w:rFonts w:ascii="Times New Roman" w:hAnsi="Times New Roman" w:cs="Times New Roman"/>
+          <w:i/>
+        </w:rPr>
+        <w:t>Addition to methods:</w:t>
+      </w:r>
+    </w:p>
+    <w:p>
+      <w:pPr>
+        <w:pStyle w:val="PlainText"/>
+        <w:rPr>
+          <w:rFonts w:ascii="Times New Roman" w:hAnsi="Times New Roman" w:cs="Times New Roman"/>
+          <w:i/>
+        </w:rPr>
+      </w:pPr>
+    </w:p>
+    <w:p>
+      <w:pPr>
+        <w:pStyle w:val="PlainText"/>
         <w:rPr>
           <w:rFonts w:ascii="Times New Roman" w:hAnsi="Times New Roman" w:cs="Times New Roman"/>
           <w:i/>
           <w:color w:val="FF0000"/>
         </w:rPr>
-        <w:t xml:space="preserve">To demonstrate the value of our approach, we added </w:t>
-      </w:r>
-      <w:r>
+      </w:pPr>
+      <w:r>
+        <w:rPr>
+          <w:rFonts w:ascii="Times New Roman" w:hAnsi="Times New Roman" w:cs="Times New Roman"/>
+          <w:i/>
+        </w:rPr>
+        <w:t>‘</w:t>
+      </w:r>
+      <w:r>
+        <w:rPr>
+          <w:rFonts w:ascii="Times New Roman" w:hAnsi="Times New Roman"/>
+          <w:i/>
+        </w:rPr>
+        <w:t xml:space="preserve">As a final analysis we applied the seagrass algorithm to estimate changes in light requirements from 1988 to 2010 in Tampa Bay. This analysis provided a demonstration of how the algorithm can be applied to evaluate trends over large spatial areas using Tampa Bay where seagrass recovery has been a focus of management efforts over several decades (Greening et al. 2014). Monthly observations of </w:t>
+      </w:r>
+      <w:proofErr w:type="spellStart"/>
+      <w:r>
+        <w:rPr>
+          <w:rFonts w:ascii="Times New Roman" w:hAnsi="Times New Roman"/>
+          <w:i/>
+        </w:rPr>
+        <w:t>Secchi</w:t>
+      </w:r>
+      <w:proofErr w:type="spellEnd"/>
+      <w:r>
+        <w:rPr>
+          <w:rFonts w:ascii="Times New Roman" w:hAnsi="Times New Roman"/>
+          <w:i/>
+        </w:rPr>
+        <w:t xml:space="preserve"> depth were obtained from routine monitoring stations maintained by the Tampa Bay Estuary Program (TBEP 2011, Fig. S4).  Satellite estimates of light attenuation were not used for the comparison because of limited temporal coverage relative to availability of seagrass data.  </w:t>
+      </w:r>
+      <w:proofErr w:type="spellStart"/>
+      <w:r>
+        <w:rPr>
+          <w:rFonts w:ascii="Times New Roman" w:hAnsi="Times New Roman"/>
+          <w:i/>
+        </w:rPr>
+        <w:t>Secchi</w:t>
+      </w:r>
+      <w:proofErr w:type="spellEnd"/>
+      <w:r>
+        <w:rPr>
+          <w:rFonts w:ascii="Times New Roman" w:hAnsi="Times New Roman"/>
+          <w:i/>
+        </w:rPr>
+        <w:t xml:space="preserve"> data at each sampling station were averaged within years and then converted to estimates of light attenuation (</w:t>
+      </w:r>
+      <w:r>
+        <w:rPr>
+          <w:rFonts w:ascii="Times New Roman" w:hAnsi="Times New Roman"/>
+          <w:i/>
+          <w:position w:val="-12"/>
+        </w:rPr>
+        <w:object w:dxaOrig="1600" w:dyaOrig="360">
+          <v:shapetype id="_x0000_t75" coordsize="21600,21600" o:spt="75" o:preferrelative="t" path="m@4@5l@4@11@9@11@9@5xe" filled="f" stroked="f">
+            <v:stroke joinstyle="miter"/>
+            <v:formulas>
+              <v:f eqn="if lineDrawn pixelLineWidth 0"/>
+              <v:f eqn="sum @0 1 0"/>
+              <v:f eqn="sum 0 0 @1"/>
+              <v:f eqn="prod @2 1 2"/>
+              <v:f eqn="prod @3 21600 pixelWidth"/>
+              <v:f eqn="prod @3 21600 pixelHeight"/>
+              <v:f eqn="sum @0 0 1"/>
+              <v:f eqn="prod @6 1 2"/>
+              <v:f eqn="prod @7 21600 pixelWidth"/>
+              <v:f eqn="sum @8 21600 0"/>
+              <v:f eqn="prod @7 21600 pixelHeight"/>
+              <v:f eqn="sum @10 21600 0"/>
+            </v:formulas>
+            <v:path o:extrusionok="f" gradientshapeok="t" o:connecttype="rect"/>
+            <o:lock v:ext="edit" aspectratio="t"/>
+          </v:shapetype>
+          <v:shape id="_x0000_i1025" type="#_x0000_t75" style="width:56.25pt;height:15.75pt" o:ole="">
+            <v:imagedata r:id="rId5" o:title=""/>
+          </v:shape>
+          <o:OLEObject Type="Embed" ProgID="Equation.3" ShapeID="_x0000_i1025" DrawAspect="Content" ObjectID="_1548505204" r:id="rId6"/>
+        </w:object>
+      </w:r>
+      <w:r>
+        <w:rPr>
+          <w:rFonts w:ascii="Times New Roman" w:hAnsi="Times New Roman"/>
+          <w:i/>
+        </w:rPr>
+        <w:t xml:space="preserve">, as above) to obtain an average value for comparison with seagrass coverage data.  Seagrass data for Tampa Bay were obtained from sources noted above at approximate biennial intervals for the period of record (1988, 1990, 1992, 1994, 1996, 1999, 2001, 2004, 2006, 2008, and 2010).  Seagrass light requirements were estimated for each year of seagrass coverage data at each location with </w:t>
+      </w:r>
+      <w:proofErr w:type="spellStart"/>
+      <w:r>
+        <w:rPr>
+          <w:rFonts w:ascii="Times New Roman" w:hAnsi="Times New Roman"/>
+          <w:i/>
+        </w:rPr>
+        <w:t>Secchi</w:t>
+      </w:r>
+      <w:proofErr w:type="spellEnd"/>
+      <w:r>
+        <w:rPr>
+          <w:rFonts w:ascii="Times New Roman" w:hAnsi="Times New Roman"/>
+          <w:i/>
+        </w:rPr>
+        <w:t xml:space="preserve"> observations.</w:t>
+      </w:r>
+      <w:r>
+        <w:rPr>
+          <w:rFonts w:ascii="Times New Roman" w:hAnsi="Times New Roman"/>
+          <w:i/>
+        </w:rPr>
+        <w:t>’</w:t>
+      </w:r>
+    </w:p>
+    <w:p>
+      <w:pPr>
+        <w:pStyle w:val="PlainText"/>
+        <w:rPr>
+          <w:rFonts w:ascii="Times New Roman" w:hAnsi="Times New Roman" w:cs="Times New Roman"/>
+        </w:rPr>
+      </w:pPr>
+    </w:p>
+    <w:p>
+      <w:pPr>
+        <w:pStyle w:val="PlainText"/>
+        <w:rPr>
+          <w:rFonts w:ascii="Times New Roman" w:hAnsi="Times New Roman"/>
+          <w:i/>
+        </w:rPr>
+      </w:pPr>
+      <w:r>
+        <w:rPr>
+          <w:rFonts w:ascii="Times New Roman" w:hAnsi="Times New Roman"/>
+          <w:i/>
+        </w:rPr>
+        <w:lastRenderedPageBreak/>
+        <w:t>Addition to results:</w:t>
+      </w:r>
+    </w:p>
+    <w:p>
+      <w:pPr>
+        <w:pStyle w:val="PlainText"/>
+        <w:rPr>
+          <w:rFonts w:ascii="Times New Roman" w:hAnsi="Times New Roman"/>
+          <w:i/>
+        </w:rPr>
+      </w:pPr>
+    </w:p>
+    <w:p>
+      <w:pPr>
+        <w:pStyle w:val="PlainText"/>
         <w:rPr>
           <w:rFonts w:ascii="Times New Roman" w:hAnsi="Times New Roman" w:cs="Times New Roman"/>
           <w:i/>
           <w:color w:val="FF0000"/>
         </w:rPr>
-        <w:t xml:space="preserve">an additional analysis of long term changes in depth of colonization and </w:t>
-      </w:r>
-      <w:r>
-        <w:rPr>
-          <w:rFonts w:ascii="Times New Roman" w:hAnsi="Times New Roman" w:cs="Times New Roman"/>
-          <w:i/>
-          <w:color w:val="FF0000"/>
-        </w:rPr>
-        <w:t xml:space="preserve">apparent </w:t>
-      </w:r>
-      <w:r>
-        <w:rPr>
-          <w:rFonts w:ascii="Times New Roman" w:hAnsi="Times New Roman" w:cs="Times New Roman"/>
-          <w:i/>
-          <w:color w:val="FF0000"/>
-        </w:rPr>
-        <w:t xml:space="preserve">light requirements </w:t>
-      </w:r>
-      <w:r>
-        <w:rPr>
-          <w:rFonts w:ascii="Times New Roman" w:hAnsi="Times New Roman" w:cs="Times New Roman"/>
-          <w:i/>
-          <w:color w:val="FF0000"/>
-        </w:rPr>
-        <w:t xml:space="preserve">in Tampa Bay </w:t>
-      </w:r>
-      <w:r>
-        <w:rPr>
-          <w:rFonts w:ascii="Times New Roman" w:hAnsi="Times New Roman" w:cs="Times New Roman"/>
-          <w:i/>
-          <w:color w:val="FF0000"/>
-        </w:rPr>
-        <w:t>using our me</w:t>
-      </w:r>
-      <w:r>
-        <w:rPr>
-          <w:rFonts w:ascii="Times New Roman" w:hAnsi="Times New Roman" w:cs="Times New Roman"/>
-          <w:i/>
-          <w:color w:val="FF0000"/>
-        </w:rPr>
-        <w:t>thod.  This begins to show how our approach could be used.</w:t>
+      </w:pPr>
+      <w:r>
+        <w:rPr>
+          <w:rFonts w:ascii="Times New Roman" w:hAnsi="Times New Roman"/>
+          <w:i/>
+        </w:rPr>
+        <w:t>‘</w:t>
+      </w:r>
+      <w:r>
+        <w:rPr>
+          <w:rFonts w:ascii="Times New Roman" w:hAnsi="Times New Roman"/>
+          <w:i/>
+        </w:rPr>
+        <w:t xml:space="preserve">The final analysis comparing trends in light requirements from 1988 to 2010 in Tampa Bay demonstrated variation over time with notable differences by Bay segment.  Although trends varied between years, light requirements were generally lowest for Hillsborough Bay in the northeast and highest for Lower Tampa Bay near the outflow in the southern portion of the Bay (Fig. 10, top).  These apparent trends in light requirements were explained by overall deeper median depths of colonization and lower light attenuation in Lower Tampa Bay, whereas Hillsborough bay had deeper depth of colonization and higher light attenuation (Fig. 10, bottom).  Between years, variation in light requirements between segments was most apparent earlier and later in the time series, whereas segments were most similar in 1999 in the middle of the time series. Hillsborough Bay was most variable between years with median light requirements ranging from 25% (1988) to 42% (2006).  As a final note, the distribution of boxplots in 2010 shows a slightly different pattern from results in the same year in Fig. 8 that are based on satellite estimates of </w:t>
+      </w:r>
+      <w:proofErr w:type="spellStart"/>
+      <w:r>
+        <w:rPr>
+          <w:rFonts w:ascii="Times New Roman" w:hAnsi="Times New Roman"/>
+          <w:i/>
+        </w:rPr>
+        <w:t>Kd</w:t>
+      </w:r>
+      <w:proofErr w:type="spellEnd"/>
+      <w:r>
+        <w:rPr>
+          <w:rFonts w:ascii="Times New Roman" w:hAnsi="Times New Roman"/>
+          <w:i/>
+        </w:rPr>
+        <w:t>.  This discrepancy is explained by differences in sampling location where those in the former are based on a finite group of monitoring stations (Fig. S4) and those in the latter are based on multiple sampling locations in a uniform grid (Fig. 8).</w:t>
+      </w:r>
+      <w:r>
+        <w:rPr>
+          <w:rFonts w:ascii="Times New Roman" w:hAnsi="Times New Roman"/>
+          <w:i/>
+        </w:rPr>
+        <w:t>’</w:t>
       </w:r>
     </w:p>
     <w:p>
@@ -434,7 +806,130 @@
           <w:rFonts w:ascii="Times New Roman" w:hAnsi="Times New Roman" w:cs="Times New Roman"/>
           <w:i/>
         </w:rPr>
-        <w:t xml:space="preserve">The reviewer did not point to any references to papers or published data sets that provide the same information as we provided.  If indeed we do not provide any new information, such estimates and the </w:t>
+        <w:t>The reviewer did not point to any references to papers or published data sets that provide the same information as we provided.  If indeed we do not provide any new information, such estimates and the methods that generated them should be available in the literature.</w:t>
+      </w:r>
+      <w:r>
+        <w:rPr>
+          <w:rFonts w:ascii="Times New Roman" w:hAnsi="Times New Roman" w:cs="Times New Roman"/>
+          <w:i/>
+        </w:rPr>
+        <w:t xml:space="preserve"> The motivation for this analysis was a lack of common approaches for providing the aforementioned information in the previous paragraph.  Therefore, it</w:t>
+      </w:r>
+      <w:r>
+        <w:rPr>
+          <w:rFonts w:ascii="Times New Roman" w:hAnsi="Times New Roman" w:cs="Times New Roman"/>
+          <w:i/>
+        </w:rPr>
+        <w:t xml:space="preserve"> is incumbent on us, the authors, to convey as best as possible what is new in our paper.  </w:t>
+      </w:r>
+      <w:r>
+        <w:rPr>
+          <w:rFonts w:ascii="Times New Roman" w:hAnsi="Times New Roman" w:cs="Times New Roman"/>
+          <w:i/>
+        </w:rPr>
+        <w:t>Accordingly, we’ve reviewed our manuscript for opportunities to better communicate what is new and why it’s valuable.  We hope that Estuaries and Coasts will value the potential value of the information for future management and conservation efforts.  We know that our information has an interested audience within that community.</w:t>
+      </w:r>
+    </w:p>
+    <w:p>
+      <w:pPr>
+        <w:pStyle w:val="PlainText"/>
+        <w:rPr>
+          <w:rFonts w:ascii="Times New Roman" w:hAnsi="Times New Roman" w:cs="Times New Roman"/>
+        </w:rPr>
+      </w:pPr>
+    </w:p>
+    <w:p>
+      <w:pPr>
+        <w:pStyle w:val="PlainText"/>
+        <w:rPr>
+          <w:rFonts w:ascii="Times New Roman" w:hAnsi="Times New Roman" w:cs="Times New Roman"/>
+        </w:rPr>
+      </w:pPr>
+      <w:r>
+        <w:rPr>
+          <w:rFonts w:ascii="Times New Roman" w:hAnsi="Times New Roman" w:cs="Times New Roman"/>
+        </w:rPr>
+        <w:t xml:space="preserve">The authors do not show that this information can be used in a predictive manner, which leads me to ask what the benefit of the analysis is. </w:t>
+      </w:r>
+    </w:p>
+    <w:p>
+      <w:pPr>
+        <w:pStyle w:val="PlainText"/>
+        <w:rPr>
+          <w:rFonts w:ascii="Times New Roman" w:hAnsi="Times New Roman" w:cs="Times New Roman"/>
+        </w:rPr>
+      </w:pPr>
+    </w:p>
+    <w:p>
+      <w:pPr>
+        <w:pStyle w:val="PlainText"/>
+        <w:rPr>
+          <w:rFonts w:ascii="Times New Roman" w:hAnsi="Times New Roman" w:cs="Times New Roman"/>
+          <w:i/>
+        </w:rPr>
+      </w:pPr>
+      <w:r>
+        <w:rPr>
+          <w:rFonts w:ascii="Times New Roman" w:hAnsi="Times New Roman" w:cs="Times New Roman"/>
+          <w:i/>
+        </w:rPr>
+        <w:t xml:space="preserve">This paper was motivated by a very real need in the area of policy development to understand how deep seagrasses currently grow, how deep they grew in the past, and in particular if there is a relationship with water clarity.  Our conceptual model is well recognized, namely, that water clarity is an important factor affecting seagrass communities.  Yet, it’s also recognized </w:t>
+      </w:r>
+      <w:r>
+        <w:rPr>
+          <w:rFonts w:ascii="Times New Roman" w:hAnsi="Times New Roman" w:cs="Times New Roman"/>
+          <w:i/>
+        </w:rPr>
+        <w:t xml:space="preserve">that </w:t>
+      </w:r>
+      <w:r>
+        <w:rPr>
+          <w:rFonts w:ascii="Times New Roman" w:hAnsi="Times New Roman" w:cs="Times New Roman"/>
+          <w:i/>
+        </w:rPr>
+        <w:t>a host of factors affect th</w:t>
+      </w:r>
+      <w:r>
+        <w:rPr>
+          <w:rFonts w:ascii="Times New Roman" w:hAnsi="Times New Roman" w:cs="Times New Roman"/>
+          <w:i/>
+        </w:rPr>
+        <w:t>e</w:t>
+      </w:r>
+      <w:r>
+        <w:rPr>
+          <w:rFonts w:ascii="Times New Roman" w:hAnsi="Times New Roman" w:cs="Times New Roman"/>
+          <w:i/>
+        </w:rPr>
+        <w:t xml:space="preserve"> relationship.  We carefully avoided </w:t>
+      </w:r>
+      <w:r>
+        <w:rPr>
+          <w:rFonts w:ascii="Times New Roman" w:hAnsi="Times New Roman" w:cs="Times New Roman"/>
+          <w:i/>
+        </w:rPr>
+        <w:t xml:space="preserve">narrow </w:t>
+      </w:r>
+      <w:r>
+        <w:rPr>
+          <w:rFonts w:ascii="Times New Roman" w:hAnsi="Times New Roman" w:cs="Times New Roman"/>
+          <w:i/>
+        </w:rPr>
+        <w:t xml:space="preserve">physiological interpretations </w:t>
+      </w:r>
+      <w:r>
+        <w:rPr>
+          <w:rFonts w:ascii="Times New Roman" w:hAnsi="Times New Roman" w:cs="Times New Roman"/>
+          <w:i/>
+        </w:rPr>
+        <w:t xml:space="preserve">(i.e., seagrass plants require XX% light reaching the leaf surface) </w:t>
+      </w:r>
+      <w:r>
+        <w:rPr>
+          <w:rFonts w:ascii="Times New Roman" w:hAnsi="Times New Roman" w:cs="Times New Roman"/>
+          <w:i/>
+        </w:rPr>
+        <w:t xml:space="preserve">of these relationships because we knew that the amount of PAR reaching the sediment surface does not fully characterize the effect of the light environment on seagrass </w:t>
       </w:r>
       <w:r>
         <w:rPr>
@@ -442,331 +937,207 @@
           <w:i/>
         </w:rPr>
         <w:lastRenderedPageBreak/>
-        <w:t>methods that generated them should be available in the literature.  The absence of them undermines the validity of the reviewer’s comment.</w:t>
-      </w:r>
-    </w:p>
-    <w:p>
-      <w:pPr>
-        <w:pStyle w:val="PlainText"/>
-        <w:rPr>
-          <w:rFonts w:ascii="Times New Roman" w:hAnsi="Times New Roman" w:cs="Times New Roman"/>
-          <w:i/>
-        </w:rPr>
-      </w:pPr>
-    </w:p>
-    <w:p>
-      <w:pPr>
-        <w:pStyle w:val="PlainText"/>
-        <w:rPr>
-          <w:rFonts w:ascii="Times New Roman" w:hAnsi="Times New Roman" w:cs="Times New Roman"/>
-          <w:i/>
-        </w:rPr>
-      </w:pPr>
-      <w:r>
-        <w:rPr>
-          <w:rFonts w:ascii="Times New Roman" w:hAnsi="Times New Roman" w:cs="Times New Roman"/>
-          <w:i/>
-        </w:rPr>
-        <w:t>We note reviewer #2’s comment that “This work is an important contribution to studying light limitations for seagrass distribution, and can be very relevant for future management and conservation efforts</w:t>
-      </w:r>
-      <w:r>
-        <w:rPr>
-          <w:rFonts w:ascii="Times New Roman" w:hAnsi="Times New Roman" w:cs="Times New Roman"/>
-          <w:b/>
+        <w:t>due to factors such as spectral quality, epiphytes abundance, and species composition</w:t>
+      </w:r>
+      <w:r>
+        <w:rPr>
+          <w:rFonts w:ascii="Times New Roman" w:hAnsi="Times New Roman" w:cs="Times New Roman"/>
+          <w:i/>
+        </w:rPr>
+        <w:t xml:space="preserve"> perhaps among others.  </w:t>
+      </w:r>
+      <w:r>
+        <w:rPr>
+          <w:rFonts w:ascii="Times New Roman" w:hAnsi="Times New Roman" w:cs="Times New Roman"/>
+          <w:i/>
+        </w:rPr>
+        <w:t xml:space="preserve">These additional factors are acknowledged at several points in the original manuscript (e.g., </w:t>
+      </w:r>
+      <w:r>
+        <w:rPr>
+          <w:rFonts w:ascii="Times New Roman" w:hAnsi="Times New Roman" w:cs="Times New Roman"/>
+          <w:i/>
+        </w:rPr>
+        <w:t xml:space="preserve">Lines </w:t>
+      </w:r>
+      <w:r>
+        <w:rPr>
+          <w:rFonts w:ascii="Times New Roman" w:hAnsi="Times New Roman" w:cs="Times New Roman"/>
+          <w:i/>
+        </w:rPr>
+        <w:t xml:space="preserve">114-117, </w:t>
+      </w:r>
+      <w:r>
+        <w:rPr>
+          <w:rFonts w:ascii="Times New Roman" w:hAnsi="Times New Roman" w:cs="Times New Roman"/>
+          <w:i/>
+        </w:rPr>
+        <w:t xml:space="preserve">441 – 444, 458 - </w:t>
+      </w:r>
+      <w:r>
+        <w:rPr>
+          <w:rFonts w:ascii="Times New Roman" w:hAnsi="Times New Roman" w:cs="Times New Roman"/>
+          <w:i/>
+        </w:rPr>
+        <w:t>475</w:t>
+      </w:r>
+      <w:r>
+        <w:rPr>
+          <w:rFonts w:ascii="Times New Roman" w:hAnsi="Times New Roman" w:cs="Times New Roman"/>
+          <w:i/>
+        </w:rPr>
+        <w:t>).</w:t>
+      </w:r>
+    </w:p>
+    <w:p>
+      <w:pPr>
+        <w:pStyle w:val="PlainText"/>
+        <w:rPr>
+          <w:rFonts w:ascii="Times New Roman" w:hAnsi="Times New Roman" w:cs="Times New Roman"/>
+          <w:i/>
+        </w:rPr>
+      </w:pPr>
+    </w:p>
+    <w:p>
+      <w:pPr>
+        <w:pStyle w:val="PlainText"/>
+        <w:rPr>
+          <w:rFonts w:ascii="Times New Roman" w:hAnsi="Times New Roman" w:cs="Times New Roman"/>
+          <w:i/>
+        </w:rPr>
+      </w:pPr>
+      <w:r>
+        <w:rPr>
+          <w:rFonts w:ascii="Times New Roman" w:hAnsi="Times New Roman" w:cs="Times New Roman"/>
+          <w:i/>
+        </w:rPr>
+        <w:t>Nonetheless, past and present distributions with respect to light availability provide useful information for establishing targets for water clarity based on the objective of protecting seagrasses.   We can predict whether light is more or less likely to negatively impact seagrasses in an area given local light attenuation.  We can’t predict if seagrasses will be present or should be present, absent other factors.  But we can address light, which is known to be important.</w:t>
+      </w:r>
+    </w:p>
+    <w:p>
+      <w:pPr>
+        <w:pStyle w:val="PlainText"/>
+        <w:rPr>
+          <w:rFonts w:ascii="Times New Roman" w:hAnsi="Times New Roman" w:cs="Times New Roman"/>
+          <w:color w:val="5B9BD5" w:themeColor="accent1"/>
+        </w:rPr>
+      </w:pPr>
+    </w:p>
+    <w:p>
+      <w:pPr>
+        <w:pStyle w:val="PlainText"/>
+        <w:rPr>
+          <w:rFonts w:ascii="Times New Roman" w:hAnsi="Times New Roman" w:cs="Times New Roman"/>
+        </w:rPr>
+      </w:pPr>
+      <w:r>
+        <w:rPr>
+          <w:rFonts w:ascii="Times New Roman" w:hAnsi="Times New Roman" w:cs="Times New Roman"/>
+        </w:rPr>
+        <w:t xml:space="preserve">Secondly seagrass light requirements were calculated for each region. My largest issue with this section is the retrieval of attenuation properties and the propagation of light from the surface to the benthos. The authors need to provide more information to convince readers that retrieved diffuse attenuation </w:t>
+      </w:r>
+    </w:p>
+    <w:p>
+      <w:pPr>
+        <w:pStyle w:val="PlainText"/>
+        <w:rPr>
+          <w:rFonts w:ascii="Times New Roman" w:hAnsi="Times New Roman" w:cs="Times New Roman"/>
+        </w:rPr>
+      </w:pPr>
+      <w:r>
+        <w:rPr>
+          <w:rFonts w:ascii="Times New Roman" w:hAnsi="Times New Roman" w:cs="Times New Roman"/>
+        </w:rPr>
+        <w:t xml:space="preserve">values are reasonable for these regions. </w:t>
+      </w:r>
+    </w:p>
+    <w:p>
+      <w:pPr>
+        <w:pStyle w:val="PlainText"/>
+        <w:rPr>
+          <w:rFonts w:ascii="Times New Roman" w:hAnsi="Times New Roman" w:cs="Times New Roman"/>
+        </w:rPr>
+      </w:pPr>
+    </w:p>
+    <w:p>
+      <w:pPr>
+        <w:pStyle w:val="PlainText"/>
+        <w:rPr>
+          <w:rFonts w:ascii="Times New Roman" w:hAnsi="Times New Roman" w:cs="Times New Roman"/>
+          <w:i/>
+        </w:rPr>
+      </w:pPr>
+      <w:r>
+        <w:rPr>
+          <w:rFonts w:ascii="Times New Roman" w:hAnsi="Times New Roman" w:cs="Times New Roman"/>
+          <w:i/>
+        </w:rPr>
+        <w:t xml:space="preserve">We recognize </w:t>
+      </w:r>
+      <w:r>
+        <w:rPr>
+          <w:rFonts w:ascii="Times New Roman" w:hAnsi="Times New Roman" w:cs="Times New Roman"/>
+          <w:i/>
+        </w:rPr>
+        <w:t xml:space="preserve">that </w:t>
+      </w:r>
+      <w:r>
+        <w:rPr>
+          <w:rFonts w:ascii="Times New Roman" w:hAnsi="Times New Roman" w:cs="Times New Roman"/>
+          <w:i/>
+        </w:rPr>
+        <w:t xml:space="preserve">application of MODIS imagery </w:t>
+      </w:r>
+      <w:r>
+        <w:rPr>
+          <w:rFonts w:ascii="Times New Roman" w:hAnsi="Times New Roman" w:cs="Times New Roman"/>
+          <w:i/>
+        </w:rPr>
+        <w:t xml:space="preserve">to estimate </w:t>
+      </w:r>
+      <w:proofErr w:type="spellStart"/>
+      <w:r>
+        <w:rPr>
+          <w:rFonts w:ascii="Times New Roman" w:hAnsi="Times New Roman" w:cs="Times New Roman"/>
+          <w:i/>
+        </w:rPr>
+        <w:t>Kd</w:t>
+      </w:r>
+      <w:proofErr w:type="spellEnd"/>
+      <w:r>
+        <w:rPr>
+          <w:rFonts w:ascii="Times New Roman" w:hAnsi="Times New Roman" w:cs="Times New Roman"/>
           <w:i/>
         </w:rPr>
         <w:t xml:space="preserve"> </w:t>
       </w:r>
-      <w:proofErr w:type="gramStart"/>
-      <w:r>
-        <w:rPr>
-          <w:rFonts w:ascii="Times New Roman" w:hAnsi="Times New Roman" w:cs="Times New Roman"/>
-          <w:b/>
-          <w:i/>
-        </w:rPr>
-        <w:t xml:space="preserve">“ </w:t>
-      </w:r>
-      <w:r>
-        <w:rPr>
-          <w:rFonts w:ascii="Times New Roman" w:hAnsi="Times New Roman" w:cs="Times New Roman"/>
-          <w:i/>
-        </w:rPr>
-        <w:t xml:space="preserve"> We</w:t>
-      </w:r>
-      <w:proofErr w:type="gramEnd"/>
-      <w:r>
-        <w:rPr>
-          <w:rFonts w:ascii="Times New Roman" w:hAnsi="Times New Roman" w:cs="Times New Roman"/>
-          <w:i/>
-        </w:rPr>
-        <w:t xml:space="preserve"> agree.  </w:t>
-      </w:r>
-      <w:r>
-        <w:rPr>
-          <w:rFonts w:ascii="Times New Roman" w:hAnsi="Times New Roman" w:cs="Times New Roman"/>
-          <w:i/>
-        </w:rPr>
-        <w:t xml:space="preserve">It is incumbent on us, the authors, to convey as best as possible what is new in our paper.  </w:t>
-      </w:r>
-      <w:r>
-        <w:rPr>
-          <w:rFonts w:ascii="Times New Roman" w:hAnsi="Times New Roman" w:cs="Times New Roman"/>
-          <w:i/>
-        </w:rPr>
-        <w:t>Accordingly, we’ve reviewed our manuscript for opportunities to better communicate what is new and why it’s valuable.  We hope that Estuaries and Coasts will value the potential value of the information for future management and conservation efforts.  We know that our information has an interested audience within that community.</w:t>
-      </w:r>
-    </w:p>
-    <w:p>
-      <w:pPr>
-        <w:pStyle w:val="PlainText"/>
-        <w:rPr>
-          <w:rFonts w:ascii="Times New Roman" w:hAnsi="Times New Roman" w:cs="Times New Roman"/>
-          <w:color w:val="5B9BD5" w:themeColor="accent1"/>
-        </w:rPr>
-      </w:pPr>
-    </w:p>
-    <w:p>
-      <w:pPr>
-        <w:pStyle w:val="PlainText"/>
-        <w:rPr>
-          <w:rFonts w:ascii="Times New Roman" w:hAnsi="Times New Roman" w:cs="Times New Roman"/>
-        </w:rPr>
-      </w:pPr>
-    </w:p>
-    <w:p>
-      <w:pPr>
-        <w:pStyle w:val="PlainText"/>
-        <w:rPr>
-          <w:rFonts w:ascii="Times New Roman" w:hAnsi="Times New Roman" w:cs="Times New Roman"/>
-        </w:rPr>
-      </w:pPr>
-      <w:r>
-        <w:rPr>
-          <w:rFonts w:ascii="Times New Roman" w:hAnsi="Times New Roman" w:cs="Times New Roman"/>
-        </w:rPr>
-        <w:t xml:space="preserve">The authors do not show that this information can be used in a predictive manner, which leads me to ask what the benefit of the analysis is. </w:t>
-      </w:r>
-    </w:p>
-    <w:p>
-      <w:pPr>
-        <w:pStyle w:val="PlainText"/>
-        <w:rPr>
-          <w:rFonts w:ascii="Times New Roman" w:hAnsi="Times New Roman" w:cs="Times New Roman"/>
-        </w:rPr>
-      </w:pPr>
-    </w:p>
-    <w:p>
-      <w:pPr>
-        <w:pStyle w:val="PlainText"/>
-        <w:rPr>
-          <w:rFonts w:ascii="Times New Roman" w:hAnsi="Times New Roman" w:cs="Times New Roman"/>
-          <w:i/>
-        </w:rPr>
-      </w:pPr>
-      <w:r>
-        <w:rPr>
-          <w:rFonts w:ascii="Times New Roman" w:hAnsi="Times New Roman" w:cs="Times New Roman"/>
-          <w:i/>
-        </w:rPr>
-        <w:t xml:space="preserve">This paper was motivated by a very real need in the area of policy development to understand how deep seagrasses currently grow, how deep they grew in the past, and in particular if there is a relationship with water clarity.  Our conceptual model is well recognized, namely, that water clarity is an important factor affecting seagrass communities.  Yet, it’s also recognized </w:t>
-      </w:r>
-      <w:r>
-        <w:rPr>
-          <w:rFonts w:ascii="Times New Roman" w:hAnsi="Times New Roman" w:cs="Times New Roman"/>
-          <w:i/>
-        </w:rPr>
-        <w:t xml:space="preserve">that </w:t>
-      </w:r>
-      <w:r>
-        <w:rPr>
-          <w:rFonts w:ascii="Times New Roman" w:hAnsi="Times New Roman" w:cs="Times New Roman"/>
-          <w:i/>
-        </w:rPr>
-        <w:t>a host of factors affect th</w:t>
-      </w:r>
-      <w:r>
-        <w:rPr>
-          <w:rFonts w:ascii="Times New Roman" w:hAnsi="Times New Roman" w:cs="Times New Roman"/>
-          <w:i/>
-        </w:rPr>
-        <w:t>e</w:t>
-      </w:r>
-      <w:r>
-        <w:rPr>
-          <w:rFonts w:ascii="Times New Roman" w:hAnsi="Times New Roman" w:cs="Times New Roman"/>
-          <w:i/>
-        </w:rPr>
-        <w:t xml:space="preserve"> relationship.  We carefully avoided </w:t>
-      </w:r>
-      <w:r>
-        <w:rPr>
-          <w:rFonts w:ascii="Times New Roman" w:hAnsi="Times New Roman" w:cs="Times New Roman"/>
-          <w:i/>
-        </w:rPr>
-        <w:t xml:space="preserve">narrow </w:t>
-      </w:r>
-      <w:r>
-        <w:rPr>
-          <w:rFonts w:ascii="Times New Roman" w:hAnsi="Times New Roman" w:cs="Times New Roman"/>
-          <w:i/>
-        </w:rPr>
-        <w:t xml:space="preserve">physiological interpretations </w:t>
-      </w:r>
-      <w:r>
-        <w:rPr>
-          <w:rFonts w:ascii="Times New Roman" w:hAnsi="Times New Roman" w:cs="Times New Roman"/>
-          <w:i/>
-        </w:rPr>
-        <w:t xml:space="preserve">(i.e., seagrass plants require XX% light reaching the leaf surface) </w:t>
-      </w:r>
-      <w:r>
-        <w:rPr>
-          <w:rFonts w:ascii="Times New Roman" w:hAnsi="Times New Roman" w:cs="Times New Roman"/>
-          <w:i/>
-        </w:rPr>
-        <w:t>of these relationships because we knew that the amount of PAR reaching the sediment surface does not fully characterize the effect of the light environment on seagrass due to factors such as spectral quality, epiphytes abundance, and species composition</w:t>
-      </w:r>
-      <w:r>
-        <w:rPr>
-          <w:rFonts w:ascii="Times New Roman" w:hAnsi="Times New Roman" w:cs="Times New Roman"/>
-          <w:i/>
-        </w:rPr>
-        <w:t xml:space="preserve"> perhaps among others.  </w:t>
-      </w:r>
-      <w:r>
-        <w:rPr>
-          <w:rFonts w:ascii="Times New Roman" w:hAnsi="Times New Roman" w:cs="Times New Roman"/>
-          <w:i/>
-        </w:rPr>
-        <w:t xml:space="preserve">These additional factors are acknowledged at several points in the original manuscript (e.g., </w:t>
-      </w:r>
-      <w:r>
-        <w:rPr>
-          <w:rFonts w:ascii="Times New Roman" w:hAnsi="Times New Roman" w:cs="Times New Roman"/>
-          <w:i/>
-        </w:rPr>
-        <w:t xml:space="preserve">Lines 441 – 444, 458 - </w:t>
-      </w:r>
-      <w:r>
-        <w:rPr>
-          <w:rFonts w:ascii="Times New Roman" w:hAnsi="Times New Roman" w:cs="Times New Roman"/>
-          <w:i/>
-        </w:rPr>
-        <w:t>475</w:t>
-      </w:r>
-      <w:r>
-        <w:rPr>
-          <w:rFonts w:ascii="Times New Roman" w:hAnsi="Times New Roman" w:cs="Times New Roman"/>
-          <w:i/>
-        </w:rPr>
-        <w:t>).</w:t>
-      </w:r>
-    </w:p>
-    <w:p>
-      <w:pPr>
-        <w:pStyle w:val="PlainText"/>
-        <w:rPr>
-          <w:rFonts w:ascii="Times New Roman" w:hAnsi="Times New Roman" w:cs="Times New Roman"/>
-          <w:i/>
-        </w:rPr>
-      </w:pPr>
-    </w:p>
-    <w:p>
-      <w:pPr>
-        <w:pStyle w:val="PlainText"/>
-        <w:rPr>
-          <w:rFonts w:ascii="Times New Roman" w:hAnsi="Times New Roman" w:cs="Times New Roman"/>
-          <w:i/>
-        </w:rPr>
-      </w:pPr>
-      <w:r>
-        <w:rPr>
-          <w:rFonts w:ascii="Times New Roman" w:hAnsi="Times New Roman" w:cs="Times New Roman"/>
-          <w:i/>
-        </w:rPr>
-        <w:t>Nonetheless, past and present distributions with respect to light availability provide useful information for establishing targets for water clarity based on the objective of protecting seagrasses.   We can predict whether light is more or less likely to negatively impact seagrasses in an area given local light attenuation.  We can’t predict if seagrasses will be present or should be present, absent other factors.  But we can address light, which is known to be important.</w:t>
-      </w:r>
-    </w:p>
-    <w:p>
-      <w:pPr>
-        <w:pStyle w:val="PlainText"/>
-        <w:rPr>
-          <w:rFonts w:ascii="Times New Roman" w:hAnsi="Times New Roman" w:cs="Times New Roman"/>
-          <w:color w:val="5B9BD5" w:themeColor="accent1"/>
-        </w:rPr>
-      </w:pPr>
-    </w:p>
-    <w:p>
-      <w:pPr>
-        <w:pStyle w:val="PlainText"/>
-        <w:rPr>
-          <w:rFonts w:ascii="Times New Roman" w:hAnsi="Times New Roman" w:cs="Times New Roman"/>
-        </w:rPr>
-      </w:pPr>
-      <w:r>
-        <w:rPr>
-          <w:rFonts w:ascii="Times New Roman" w:hAnsi="Times New Roman" w:cs="Times New Roman"/>
-        </w:rPr>
-        <w:t xml:space="preserve">Secondly seagrass light requirements were calculated for each region. My largest issue with this section is the retrieval of attenuation properties and the propagation of light from the surface to the benthos. The authors need to provide more information to convince readers that retrieved diffuse attenuation </w:t>
-      </w:r>
-    </w:p>
-    <w:p>
-      <w:pPr>
-        <w:pStyle w:val="PlainText"/>
-        <w:rPr>
-          <w:rFonts w:ascii="Times New Roman" w:hAnsi="Times New Roman" w:cs="Times New Roman"/>
-        </w:rPr>
-      </w:pPr>
-      <w:r>
-        <w:rPr>
-          <w:rFonts w:ascii="Times New Roman" w:hAnsi="Times New Roman" w:cs="Times New Roman"/>
-        </w:rPr>
-        <w:t xml:space="preserve">values are reasonable for these regions. </w:t>
-      </w:r>
-    </w:p>
-    <w:p>
-      <w:pPr>
-        <w:pStyle w:val="PlainText"/>
-        <w:rPr>
-          <w:rFonts w:ascii="Times New Roman" w:hAnsi="Times New Roman" w:cs="Times New Roman"/>
-        </w:rPr>
-      </w:pPr>
-    </w:p>
-    <w:p>
-      <w:pPr>
-        <w:pStyle w:val="PlainText"/>
-        <w:rPr>
-          <w:rFonts w:ascii="Times New Roman" w:hAnsi="Times New Roman" w:cs="Times New Roman"/>
-          <w:i/>
-        </w:rPr>
-      </w:pPr>
-      <w:r>
-        <w:rPr>
-          <w:rFonts w:ascii="Times New Roman" w:hAnsi="Times New Roman" w:cs="Times New Roman"/>
-          <w:i/>
-        </w:rPr>
-        <w:t xml:space="preserve">We recognize </w:t>
-      </w:r>
-      <w:r>
-        <w:rPr>
-          <w:rFonts w:ascii="Times New Roman" w:hAnsi="Times New Roman" w:cs="Times New Roman"/>
-          <w:i/>
-        </w:rPr>
-        <w:t xml:space="preserve">that </w:t>
-      </w:r>
-      <w:r>
-        <w:rPr>
-          <w:rFonts w:ascii="Times New Roman" w:hAnsi="Times New Roman" w:cs="Times New Roman"/>
-          <w:i/>
-        </w:rPr>
-        <w:t xml:space="preserve">application of MODIS imagery </w:t>
-      </w:r>
-      <w:r>
-        <w:rPr>
-          <w:rFonts w:ascii="Times New Roman" w:hAnsi="Times New Roman" w:cs="Times New Roman"/>
-          <w:i/>
-        </w:rPr>
-        <w:t xml:space="preserve">to estimate </w:t>
+      <w:r>
+        <w:rPr>
+          <w:rFonts w:ascii="Times New Roman" w:hAnsi="Times New Roman" w:cs="Times New Roman"/>
+          <w:i/>
+        </w:rPr>
+        <w:t xml:space="preserve">in water </w:t>
+      </w:r>
+      <w:r>
+        <w:rPr>
+          <w:rFonts w:ascii="Times New Roman" w:hAnsi="Times New Roman" w:cs="Times New Roman"/>
+          <w:i/>
+        </w:rPr>
+        <w:t xml:space="preserve">shallow enough for seagrasses </w:t>
+      </w:r>
+      <w:r>
+        <w:rPr>
+          <w:rFonts w:ascii="Times New Roman" w:hAnsi="Times New Roman" w:cs="Times New Roman"/>
+          <w:i/>
+        </w:rPr>
+        <w:t xml:space="preserve">is problematic.  Similarly, </w:t>
+      </w:r>
+      <w:r>
+        <w:rPr>
+          <w:rFonts w:ascii="Times New Roman" w:hAnsi="Times New Roman" w:cs="Times New Roman"/>
+          <w:i/>
+        </w:rPr>
+        <w:t xml:space="preserve">measuring </w:t>
       </w:r>
       <w:proofErr w:type="spellStart"/>
       <w:r>
@@ -774,6 +1145,64 @@
           <w:rFonts w:ascii="Times New Roman" w:hAnsi="Times New Roman" w:cs="Times New Roman"/>
           <w:i/>
         </w:rPr>
+        <w:t>secchi</w:t>
+      </w:r>
+      <w:proofErr w:type="spellEnd"/>
+      <w:r>
+        <w:rPr>
+          <w:rFonts w:ascii="Times New Roman" w:hAnsi="Times New Roman" w:cs="Times New Roman"/>
+          <w:i/>
+        </w:rPr>
+        <w:t xml:space="preserve"> depth in the conventional </w:t>
+      </w:r>
+      <w:r>
+        <w:rPr>
+          <w:rFonts w:ascii="Times New Roman" w:hAnsi="Times New Roman" w:cs="Times New Roman"/>
+          <w:i/>
+        </w:rPr>
+        <w:t xml:space="preserve">(vertical) </w:t>
+      </w:r>
+      <w:r>
+        <w:rPr>
+          <w:rFonts w:ascii="Times New Roman" w:hAnsi="Times New Roman" w:cs="Times New Roman"/>
+          <w:i/>
+        </w:rPr>
+        <w:t xml:space="preserve">way </w:t>
+      </w:r>
+      <w:r>
+        <w:rPr>
+          <w:rFonts w:ascii="Times New Roman" w:hAnsi="Times New Roman" w:cs="Times New Roman"/>
+          <w:i/>
+        </w:rPr>
+        <w:t xml:space="preserve">is generally problematic </w:t>
+      </w:r>
+      <w:r>
+        <w:rPr>
+          <w:rFonts w:ascii="Times New Roman" w:hAnsi="Times New Roman" w:cs="Times New Roman"/>
+          <w:i/>
+        </w:rPr>
+        <w:t xml:space="preserve">in a seagrass bed (the disk will </w:t>
+      </w:r>
+      <w:r>
+        <w:rPr>
+          <w:rFonts w:ascii="Times New Roman" w:hAnsi="Times New Roman" w:cs="Times New Roman"/>
+          <w:i/>
+        </w:rPr>
+        <w:t xml:space="preserve">often </w:t>
+      </w:r>
+      <w:r>
+        <w:rPr>
+          <w:rFonts w:ascii="Times New Roman" w:hAnsi="Times New Roman" w:cs="Times New Roman"/>
+          <w:i/>
+        </w:rPr>
+        <w:t xml:space="preserve">be visible on bottom), and even estimating </w:t>
+      </w:r>
+      <w:proofErr w:type="spellStart"/>
+      <w:r>
+        <w:rPr>
+          <w:rFonts w:ascii="Times New Roman" w:hAnsi="Times New Roman" w:cs="Times New Roman"/>
+          <w:i/>
+        </w:rPr>
         <w:t>Kd</w:t>
       </w:r>
       <w:proofErr w:type="spellEnd"/>
@@ -782,6 +1211,41 @@
           <w:rFonts w:ascii="Times New Roman" w:hAnsi="Times New Roman" w:cs="Times New Roman"/>
           <w:i/>
         </w:rPr>
+        <w:t xml:space="preserve"> using PAR profiles is more error prone in shallow water than deeper water.  </w:t>
+      </w:r>
+      <w:r>
+        <w:rPr>
+          <w:rFonts w:ascii="Times New Roman" w:hAnsi="Times New Roman" w:cs="Times New Roman"/>
+          <w:i/>
+        </w:rPr>
+        <w:t>W</w:t>
+      </w:r>
+      <w:r>
+        <w:rPr>
+          <w:rFonts w:ascii="Times New Roman" w:hAnsi="Times New Roman" w:cs="Times New Roman"/>
+          <w:i/>
+        </w:rPr>
+        <w:t xml:space="preserve">e think it’s a common assumption that </w:t>
+      </w:r>
+      <w:r>
+        <w:rPr>
+          <w:rFonts w:ascii="Times New Roman" w:hAnsi="Times New Roman" w:cs="Times New Roman"/>
+          <w:i/>
+        </w:rPr>
+        <w:t>attenuation in deeper water a</w:t>
+      </w:r>
+      <w:r>
+        <w:rPr>
+          <w:rFonts w:ascii="Times New Roman" w:hAnsi="Times New Roman" w:cs="Times New Roman"/>
+          <w:i/>
+        </w:rPr>
+        <w:t>djacent to the seagrass habitat</w:t>
+      </w:r>
+      <w:r>
+        <w:rPr>
+          <w:rFonts w:ascii="Times New Roman" w:hAnsi="Times New Roman" w:cs="Times New Roman"/>
+          <w:i/>
+        </w:rPr>
         <w:t xml:space="preserve"> </w:t>
       </w:r>
       <w:r>
@@ -789,28 +1253,53 @@
           <w:rFonts w:ascii="Times New Roman" w:hAnsi="Times New Roman" w:cs="Times New Roman"/>
           <w:i/>
         </w:rPr>
-        <w:t xml:space="preserve">in water </w:t>
-      </w:r>
-      <w:r>
-        <w:rPr>
-          <w:rFonts w:ascii="Times New Roman" w:hAnsi="Times New Roman" w:cs="Times New Roman"/>
-          <w:i/>
-        </w:rPr>
-        <w:t xml:space="preserve">shallow enough for seagrasses </w:t>
-      </w:r>
-      <w:r>
-        <w:rPr>
-          <w:rFonts w:ascii="Times New Roman" w:hAnsi="Times New Roman" w:cs="Times New Roman"/>
-          <w:i/>
-        </w:rPr>
-        <w:t xml:space="preserve">is problematic.  Similarly, </w:t>
-      </w:r>
-      <w:r>
-        <w:rPr>
-          <w:rFonts w:ascii="Times New Roman" w:hAnsi="Times New Roman" w:cs="Times New Roman"/>
-          <w:i/>
-        </w:rPr>
-        <w:t xml:space="preserve">measuring </w:t>
+        <w:t xml:space="preserve">is similar to the adjacent shallow water, </w:t>
+      </w:r>
+      <w:r>
+        <w:rPr>
+          <w:rFonts w:ascii="Times New Roman" w:hAnsi="Times New Roman" w:cs="Times New Roman"/>
+          <w:i/>
+        </w:rPr>
+        <w:t>and we think that’s supportable on our scale and for our purposes.  We do recognize</w:t>
+      </w:r>
+      <w:r>
+        <w:rPr>
+          <w:rFonts w:ascii="Times New Roman" w:hAnsi="Times New Roman" w:cs="Times New Roman"/>
+          <w:i/>
+        </w:rPr>
+        <w:t xml:space="preserve"> that there are circumstances in which it could be different (e.g., sediment resuspension)</w:t>
+      </w:r>
+      <w:r>
+        <w:rPr>
+          <w:rFonts w:ascii="Times New Roman" w:hAnsi="Times New Roman" w:cs="Times New Roman"/>
+          <w:i/>
+        </w:rPr>
+        <w:t>.</w:t>
+      </w:r>
+    </w:p>
+    <w:p>
+      <w:pPr>
+        <w:pStyle w:val="PlainText"/>
+        <w:rPr>
+          <w:rFonts w:ascii="Times New Roman" w:hAnsi="Times New Roman" w:cs="Times New Roman"/>
+          <w:i/>
+        </w:rPr>
+      </w:pPr>
+    </w:p>
+    <w:p>
+      <w:pPr>
+        <w:pStyle w:val="PlainText"/>
+        <w:rPr>
+          <w:rFonts w:ascii="Times New Roman" w:hAnsi="Times New Roman" w:cs="Times New Roman"/>
+          <w:i/>
+        </w:rPr>
+      </w:pPr>
+      <w:r>
+        <w:rPr>
+          <w:rFonts w:ascii="Times New Roman" w:hAnsi="Times New Roman" w:cs="Times New Roman"/>
+          <w:i/>
+        </w:rPr>
+        <w:t xml:space="preserve">Whether it’s possible at all to retrieve </w:t>
       </w:r>
       <w:proofErr w:type="spellStart"/>
       <w:r>
@@ -818,7 +1307,7 @@
           <w:rFonts w:ascii="Times New Roman" w:hAnsi="Times New Roman" w:cs="Times New Roman"/>
           <w:i/>
         </w:rPr>
-        <w:t>secchi</w:t>
+        <w:t>Kd</w:t>
       </w:r>
       <w:proofErr w:type="spellEnd"/>
       <w:r>
@@ -826,49 +1315,134 @@
           <w:rFonts w:ascii="Times New Roman" w:hAnsi="Times New Roman" w:cs="Times New Roman"/>
           <w:i/>
         </w:rPr>
-        <w:t xml:space="preserve"> depth in the conventional </w:t>
-      </w:r>
-      <w:r>
-        <w:rPr>
-          <w:rFonts w:ascii="Times New Roman" w:hAnsi="Times New Roman" w:cs="Times New Roman"/>
-          <w:i/>
-        </w:rPr>
-        <w:t xml:space="preserve">(vertical) </w:t>
-      </w:r>
-      <w:r>
-        <w:rPr>
-          <w:rFonts w:ascii="Times New Roman" w:hAnsi="Times New Roman" w:cs="Times New Roman"/>
-          <w:i/>
-        </w:rPr>
-        <w:t xml:space="preserve">way </w:t>
-      </w:r>
-      <w:r>
-        <w:rPr>
-          <w:rFonts w:ascii="Times New Roman" w:hAnsi="Times New Roman" w:cs="Times New Roman"/>
-          <w:i/>
-        </w:rPr>
-        <w:t xml:space="preserve">is generally problematic </w:t>
-      </w:r>
-      <w:r>
-        <w:rPr>
-          <w:rFonts w:ascii="Times New Roman" w:hAnsi="Times New Roman" w:cs="Times New Roman"/>
-          <w:i/>
-        </w:rPr>
-        <w:t xml:space="preserve">in a seagrass bed (the disk will </w:t>
-      </w:r>
-      <w:r>
-        <w:rPr>
-          <w:rFonts w:ascii="Times New Roman" w:hAnsi="Times New Roman" w:cs="Times New Roman"/>
-          <w:i/>
-        </w:rPr>
-        <w:t xml:space="preserve">often </w:t>
-      </w:r>
-      <w:r>
-        <w:rPr>
-          <w:rFonts w:ascii="Times New Roman" w:hAnsi="Times New Roman" w:cs="Times New Roman"/>
-          <w:i/>
-        </w:rPr>
-        <w:t xml:space="preserve">be visible on bottom), and even estimating </w:t>
+        <w:t xml:space="preserve"> in an estuary from MODIS is a related but different question.  We address that in another comment.</w:t>
+      </w:r>
+    </w:p>
+    <w:p>
+      <w:pPr>
+        <w:pStyle w:val="PlainText"/>
+        <w:rPr>
+          <w:rFonts w:ascii="Times New Roman" w:hAnsi="Times New Roman" w:cs="Times New Roman"/>
+        </w:rPr>
+      </w:pPr>
+    </w:p>
+    <w:p>
+      <w:pPr>
+        <w:pStyle w:val="PlainText"/>
+        <w:rPr>
+          <w:rFonts w:ascii="Times New Roman" w:hAnsi="Times New Roman" w:cs="Times New Roman"/>
+        </w:rPr>
+      </w:pPr>
+      <w:r>
+        <w:rPr>
+          <w:rFonts w:ascii="Times New Roman" w:hAnsi="Times New Roman" w:cs="Times New Roman"/>
+        </w:rPr>
+        <w:t xml:space="preserve">The use of MODIS ocean color imagery to determine the diffuse attenuation coefficient in this analysis requires more detailed description, the comparison between MODIS Kd490 and that measured in situ needs to be shown and discussed in the methods, as does the usefulness of this data in the coastal context where seagrass coverage is often not continuous within the 1 km2 footprint of MODIS, and where bottom reflectance influences remote sensing reflectance. I question whether the retrieved "water clarity" is accurate. </w:t>
+      </w:r>
+    </w:p>
+    <w:p>
+      <w:pPr>
+        <w:pStyle w:val="PlainText"/>
+        <w:rPr>
+          <w:rFonts w:ascii="Times New Roman" w:hAnsi="Times New Roman" w:cs="Times New Roman"/>
+        </w:rPr>
+      </w:pPr>
+    </w:p>
+    <w:p>
+      <w:pPr>
+        <w:pStyle w:val="PlainText"/>
+        <w:rPr>
+          <w:rFonts w:ascii="Times New Roman" w:hAnsi="Times New Roman" w:cs="Times New Roman"/>
+          <w:i/>
+        </w:rPr>
+      </w:pPr>
+      <w:r>
+        <w:rPr>
+          <w:rFonts w:ascii="Times New Roman" w:hAnsi="Times New Roman" w:cs="Times New Roman"/>
+          <w:i/>
+        </w:rPr>
+        <w:t xml:space="preserve">We agree that our paper does not provide a lot of detail regarding the remote sensing approach.  This is largely because the estimates are </w:t>
+      </w:r>
+      <w:r>
+        <w:rPr>
+          <w:rFonts w:ascii="Times New Roman" w:hAnsi="Times New Roman" w:cs="Times New Roman"/>
+          <w:i/>
+        </w:rPr>
+        <w:t>from published work</w:t>
+      </w:r>
+      <w:r>
+        <w:rPr>
+          <w:rFonts w:ascii="Times New Roman" w:hAnsi="Times New Roman" w:cs="Times New Roman"/>
+          <w:i/>
+        </w:rPr>
+        <w:t xml:space="preserve"> (Chen et al.) and repeating this detail in our paper would distract from the main focus of the paper.  The requested comparison between Kd490 and in situ measurements is </w:t>
+      </w:r>
+      <w:r>
+        <w:rPr>
+          <w:rFonts w:ascii="Times New Roman" w:hAnsi="Times New Roman" w:cs="Times New Roman"/>
+          <w:i/>
+        </w:rPr>
+        <w:t xml:space="preserve">shown in </w:t>
+      </w:r>
+      <w:r>
+        <w:rPr>
+          <w:rFonts w:ascii="Times New Roman" w:hAnsi="Times New Roman" w:cs="Times New Roman"/>
+          <w:i/>
+        </w:rPr>
+        <w:t xml:space="preserve">Fig 2. </w:t>
+      </w:r>
+      <w:r>
+        <w:rPr>
+          <w:rFonts w:ascii="Times New Roman" w:hAnsi="Times New Roman" w:cs="Times New Roman"/>
+          <w:i/>
+        </w:rPr>
+        <w:t>of</w:t>
+      </w:r>
+      <w:r>
+        <w:rPr>
+          <w:rFonts w:ascii="Times New Roman" w:hAnsi="Times New Roman" w:cs="Times New Roman"/>
+          <w:i/>
+        </w:rPr>
+        <w:t xml:space="preserve"> Chen et al. and the main focus of Chen et al. is addressing the question the reviewer suggests that</w:t>
+      </w:r>
+      <w:r>
+        <w:rPr>
+          <w:rFonts w:ascii="Times New Roman" w:hAnsi="Times New Roman" w:cs="Times New Roman"/>
+          <w:i/>
+        </w:rPr>
+        <w:t xml:space="preserve"> we address.  We</w:t>
+      </w:r>
+      <w:r>
+        <w:rPr>
+          <w:rFonts w:ascii="Times New Roman" w:hAnsi="Times New Roman" w:cs="Times New Roman"/>
+          <w:i/>
+        </w:rPr>
+        <w:t xml:space="preserve"> could not address this topic without directly repeating these published results.</w:t>
+      </w:r>
+    </w:p>
+    <w:p>
+      <w:pPr>
+        <w:pStyle w:val="PlainText"/>
+        <w:rPr>
+          <w:rFonts w:ascii="Times New Roman" w:hAnsi="Times New Roman" w:cs="Times New Roman"/>
+          <w:i/>
+        </w:rPr>
+      </w:pPr>
+    </w:p>
+    <w:p>
+      <w:pPr>
+        <w:pStyle w:val="PlainText"/>
+        <w:rPr>
+          <w:rFonts w:ascii="Times New Roman" w:hAnsi="Times New Roman" w:cs="Times New Roman"/>
+          <w:i/>
+        </w:rPr>
+      </w:pPr>
+      <w:r>
+        <w:rPr>
+          <w:rFonts w:ascii="Times New Roman" w:hAnsi="Times New Roman" w:cs="Times New Roman"/>
+          <w:i/>
+        </w:rPr>
+        <w:t xml:space="preserve">We note as well that continuous seagrass coverage within the footprint of MODIS is not particularly relevant, since if the pixel is “seeing the seagrass” then we can’t use that pixel.  As previously mentioned, the </w:t>
       </w:r>
       <w:proofErr w:type="spellStart"/>
       <w:r>
@@ -884,35 +1458,46 @@
           <w:rFonts w:ascii="Times New Roman" w:hAnsi="Times New Roman" w:cs="Times New Roman"/>
           <w:i/>
         </w:rPr>
-        <w:t xml:space="preserve"> using PAR profiles is more error prone in shallow water than deeper water.  </w:t>
-      </w:r>
-      <w:r>
-        <w:rPr>
-          <w:rFonts w:ascii="Times New Roman" w:hAnsi="Times New Roman" w:cs="Times New Roman"/>
-          <w:i/>
-        </w:rPr>
-        <w:t>W</w:t>
-      </w:r>
-      <w:r>
-        <w:rPr>
-          <w:rFonts w:ascii="Times New Roman" w:hAnsi="Times New Roman" w:cs="Times New Roman"/>
-          <w:i/>
-        </w:rPr>
-        <w:t xml:space="preserve">e think it’s a common assumption that </w:t>
-      </w:r>
-      <w:r>
-        <w:rPr>
-          <w:rFonts w:ascii="Times New Roman" w:hAnsi="Times New Roman" w:cs="Times New Roman"/>
-          <w:i/>
-        </w:rPr>
-        <w:t>attenuation in deeper water a</w:t>
-      </w:r>
-      <w:r>
-        <w:rPr>
-          <w:rFonts w:ascii="Times New Roman" w:hAnsi="Times New Roman" w:cs="Times New Roman"/>
-          <w:i/>
-        </w:rPr>
-        <w:t>djacent to the seagrass habitat</w:t>
+        <w:t xml:space="preserve"> estimates are derived from nearby, deeper water locations.  </w:t>
+      </w:r>
+    </w:p>
+    <w:p>
+      <w:pPr>
+        <w:pStyle w:val="PlainText"/>
+        <w:rPr>
+          <w:rFonts w:ascii="Times New Roman" w:hAnsi="Times New Roman" w:cs="Times New Roman"/>
+          <w:i/>
+        </w:rPr>
+      </w:pPr>
+    </w:p>
+    <w:p>
+      <w:pPr>
+        <w:pStyle w:val="PlainText"/>
+        <w:rPr>
+          <w:rFonts w:ascii="Times New Roman" w:hAnsi="Times New Roman" w:cs="Times New Roman"/>
+          <w:i/>
+        </w:rPr>
+      </w:pPr>
+      <w:r>
+        <w:rPr>
+          <w:rFonts w:ascii="Times New Roman" w:hAnsi="Times New Roman" w:cs="Times New Roman"/>
+          <w:i/>
+        </w:rPr>
+        <w:t xml:space="preserve">In our revision, we make the connection to Chen et al. </w:t>
+      </w:r>
+      <w:r>
+        <w:rPr>
+          <w:rFonts w:ascii="Times New Roman" w:hAnsi="Times New Roman" w:cs="Times New Roman"/>
+          <w:i/>
+        </w:rPr>
+        <w:t xml:space="preserve">clearer, such that the reader will understand that we didn’t merely use their retrieval algorithm, but rather their validated results </w:t>
+      </w:r>
+      <w:r>
+        <w:rPr>
+          <w:rFonts w:ascii="Times New Roman" w:hAnsi="Times New Roman" w:cs="Times New Roman"/>
+          <w:i/>
+        </w:rPr>
+        <w:t>as well.</w:t>
       </w:r>
       <w:r>
         <w:rPr>
@@ -926,21 +1511,56 @@
           <w:rFonts w:ascii="Times New Roman" w:hAnsi="Times New Roman" w:cs="Times New Roman"/>
           <w:i/>
         </w:rPr>
-        <w:t xml:space="preserve">is similar to the adjacent shallow water, </w:t>
-      </w:r>
-      <w:r>
-        <w:rPr>
-          <w:rFonts w:ascii="Times New Roman" w:hAnsi="Times New Roman" w:cs="Times New Roman"/>
-          <w:i/>
-        </w:rPr>
-        <w:t>and we think that’s supportable on our scale and for our purposes.  We do recognize</w:t>
-      </w:r>
-      <w:r>
-        <w:rPr>
-          <w:rFonts w:ascii="Times New Roman" w:hAnsi="Times New Roman" w:cs="Times New Roman"/>
-          <w:i/>
-        </w:rPr>
-        <w:t xml:space="preserve"> that there are circumstances in which it could be different (e.g., sediment resuspension)</w:t>
+        <w:t xml:space="preserve">As noted in our </w:t>
+      </w:r>
+      <w:r>
+        <w:rPr>
+          <w:rFonts w:ascii="Times New Roman" w:hAnsi="Times New Roman" w:cs="Times New Roman"/>
+          <w:i/>
+        </w:rPr>
+        <w:t xml:space="preserve">next comment, the validation </w:t>
+      </w:r>
+      <w:r>
+        <w:rPr>
+          <w:rFonts w:ascii="Times New Roman" w:hAnsi="Times New Roman" w:cs="Times New Roman"/>
+          <w:i/>
+        </w:rPr>
+        <w:t>for Choc</w:t>
+      </w:r>
+      <w:r>
+        <w:rPr>
+          <w:rFonts w:ascii="Times New Roman" w:hAnsi="Times New Roman" w:cs="Times New Roman"/>
+          <w:i/>
+        </w:rPr>
+        <w:t xml:space="preserve">tawhatchee Bay was required and </w:t>
+      </w:r>
+      <w:r>
+        <w:rPr>
+          <w:rFonts w:ascii="Times New Roman" w:hAnsi="Times New Roman" w:cs="Times New Roman"/>
+          <w:i/>
+        </w:rPr>
+        <w:t>address</w:t>
+      </w:r>
+      <w:r>
+        <w:rPr>
+          <w:rFonts w:ascii="Times New Roman" w:hAnsi="Times New Roman" w:cs="Times New Roman"/>
+          <w:i/>
+        </w:rPr>
+        <w:t>es</w:t>
+      </w:r>
+      <w:r>
+        <w:rPr>
+          <w:rFonts w:ascii="Times New Roman" w:hAnsi="Times New Roman" w:cs="Times New Roman"/>
+          <w:i/>
+        </w:rPr>
+        <w:t xml:space="preserve"> the </w:t>
+      </w:r>
+      <w:r>
+        <w:rPr>
+          <w:rFonts w:ascii="Times New Roman" w:hAnsi="Times New Roman" w:cs="Times New Roman"/>
+          <w:i/>
+        </w:rPr>
+        <w:t>reviewer’s concern</w:t>
       </w:r>
       <w:r>
         <w:rPr>
@@ -955,30 +1575,26 @@
         <w:pStyle w:val="PlainText"/>
         <w:rPr>
           <w:rFonts w:ascii="Times New Roman" w:hAnsi="Times New Roman" w:cs="Times New Roman"/>
-          <w:i/>
-        </w:rPr>
-      </w:pPr>
-    </w:p>
-    <w:p>
-      <w:pPr>
-        <w:pStyle w:val="PlainText"/>
-        <w:rPr>
-          <w:rFonts w:ascii="Times New Roman" w:hAnsi="Times New Roman" w:cs="Times New Roman"/>
-          <w:i/>
-        </w:rPr>
-      </w:pPr>
-      <w:r>
-        <w:rPr>
-          <w:rFonts w:ascii="Times New Roman" w:hAnsi="Times New Roman" w:cs="Times New Roman"/>
-          <w:i/>
-        </w:rPr>
-        <w:t xml:space="preserve">Whether it’s possible at all to retrieve </w:t>
+        </w:rPr>
+      </w:pPr>
+    </w:p>
+    <w:p>
+      <w:pPr>
+        <w:pStyle w:val="PlainText"/>
+        <w:rPr>
+          <w:rFonts w:ascii="Times New Roman" w:hAnsi="Times New Roman" w:cs="Times New Roman"/>
+        </w:rPr>
+      </w:pPr>
+      <w:r>
+        <w:rPr>
+          <w:rFonts w:ascii="Times New Roman" w:hAnsi="Times New Roman" w:cs="Times New Roman"/>
+        </w:rPr>
+        <w:t xml:space="preserve">Why did the authors use two different algorithms for </w:t>
       </w:r>
       <w:proofErr w:type="spellStart"/>
       <w:r>
         <w:rPr>
           <w:rFonts w:ascii="Times New Roman" w:hAnsi="Times New Roman" w:cs="Times New Roman"/>
-          <w:i/>
         </w:rPr>
         <w:t>Kd</w:t>
       </w:r>
@@ -986,211 +1602,27 @@
       <w:r>
         <w:rPr>
           <w:rFonts w:ascii="Times New Roman" w:hAnsi="Times New Roman" w:cs="Times New Roman"/>
-          <w:i/>
-        </w:rPr>
-        <w:t xml:space="preserve"> in an estuary from MODIS is a related but different question.  We address that in another comment.</w:t>
-      </w:r>
-    </w:p>
-    <w:p>
-      <w:pPr>
-        <w:pStyle w:val="PlainText"/>
-        <w:rPr>
-          <w:rFonts w:ascii="Times New Roman" w:hAnsi="Times New Roman" w:cs="Times New Roman"/>
-        </w:rPr>
-      </w:pPr>
-    </w:p>
-    <w:p>
-      <w:pPr>
-        <w:pStyle w:val="PlainText"/>
-        <w:rPr>
-          <w:rFonts w:ascii="Times New Roman" w:hAnsi="Times New Roman" w:cs="Times New Roman"/>
-        </w:rPr>
-      </w:pPr>
-      <w:r>
-        <w:rPr>
-          <w:rFonts w:ascii="Times New Roman" w:hAnsi="Times New Roman" w:cs="Times New Roman"/>
-        </w:rPr>
-        <w:t xml:space="preserve">The use of MODIS ocean color imagery to determine the diffuse attenuation coefficient in this analysis requires more detailed description, the comparison between MODIS Kd490 and that measured in situ needs to be shown and discussed in the methods, as does the usefulness of this data in the coastal context </w:t>
+        </w:rPr>
+        <w:t xml:space="preserve"> retrieval?</w:t>
+      </w:r>
+      <w:r>
+        <w:rPr>
+          <w:rFonts w:ascii="Times New Roman" w:hAnsi="Times New Roman" w:cs="Times New Roman"/>
+        </w:rPr>
+        <w:t xml:space="preserve"> </w:t>
+      </w:r>
+      <w:r>
+        <w:rPr>
+          <w:rFonts w:ascii="Times New Roman" w:hAnsi="Times New Roman" w:cs="Times New Roman"/>
+        </w:rPr>
+        <w:t xml:space="preserve">I am assuming that one was more suited to one region than another but this is not discussed.  In such optically complex regions errors in </w:t>
       </w:r>
       <w:r>
         <w:rPr>
           <w:rFonts w:ascii="Times New Roman" w:hAnsi="Times New Roman" w:cs="Times New Roman"/>
         </w:rPr>
         <w:lastRenderedPageBreak/>
-        <w:t xml:space="preserve">where seagrass coverage is often not continuous within the 1 km2 footprint of MODIS, and where bottom reflectance influences remote sensing reflectance. I question whether the retrieved "water clarity" is accurate. </w:t>
-      </w:r>
-    </w:p>
-    <w:p>
-      <w:pPr>
-        <w:pStyle w:val="PlainText"/>
-        <w:rPr>
-          <w:rFonts w:ascii="Times New Roman" w:hAnsi="Times New Roman" w:cs="Times New Roman"/>
-        </w:rPr>
-      </w:pPr>
-    </w:p>
-    <w:p>
-      <w:pPr>
-        <w:pStyle w:val="PlainText"/>
-        <w:rPr>
-          <w:rFonts w:ascii="Times New Roman" w:hAnsi="Times New Roman" w:cs="Times New Roman"/>
-          <w:i/>
-        </w:rPr>
-      </w:pPr>
-      <w:r>
-        <w:rPr>
-          <w:rFonts w:ascii="Times New Roman" w:hAnsi="Times New Roman" w:cs="Times New Roman"/>
-          <w:i/>
-        </w:rPr>
-        <w:t xml:space="preserve">We agree that our paper does not provide a lot of detail regarding the remote sensing approach.  This is largely because the estimates are actually from a published paper (Chen et al.) and repeating this detail in our paper would distract from the main focus of the paper.  The requested comparison between Kd490 and in situ measurements is </w:t>
-      </w:r>
-      <w:r>
-        <w:rPr>
-          <w:rFonts w:ascii="Times New Roman" w:hAnsi="Times New Roman" w:cs="Times New Roman"/>
-          <w:i/>
-        </w:rPr>
-        <w:t xml:space="preserve">shown in </w:t>
-      </w:r>
-      <w:r>
-        <w:rPr>
-          <w:rFonts w:ascii="Times New Roman" w:hAnsi="Times New Roman" w:cs="Times New Roman"/>
-          <w:i/>
-        </w:rPr>
-        <w:t xml:space="preserve">Fig 2. </w:t>
-      </w:r>
-      <w:r>
-        <w:rPr>
-          <w:rFonts w:ascii="Times New Roman" w:hAnsi="Times New Roman" w:cs="Times New Roman"/>
-          <w:i/>
-        </w:rPr>
-        <w:t>of</w:t>
-      </w:r>
-      <w:r>
-        <w:rPr>
-          <w:rFonts w:ascii="Times New Roman" w:hAnsi="Times New Roman" w:cs="Times New Roman"/>
-          <w:i/>
-        </w:rPr>
-        <w:t xml:space="preserve"> Chen et al. and the main focus of Chen et al. is addressing the question the reviewer suggests that we address.  Most likely, would could not address this topic without directly repeating these published results.</w:t>
-      </w:r>
-    </w:p>
-    <w:p>
-      <w:pPr>
-        <w:pStyle w:val="PlainText"/>
-        <w:rPr>
-          <w:rFonts w:ascii="Times New Roman" w:hAnsi="Times New Roman" w:cs="Times New Roman"/>
-          <w:i/>
-        </w:rPr>
-      </w:pPr>
-    </w:p>
-    <w:p>
-      <w:pPr>
-        <w:pStyle w:val="PlainText"/>
-        <w:rPr>
-          <w:rFonts w:ascii="Times New Roman" w:hAnsi="Times New Roman" w:cs="Times New Roman"/>
-          <w:i/>
-        </w:rPr>
-      </w:pPr>
-      <w:r>
-        <w:rPr>
-          <w:rFonts w:ascii="Times New Roman" w:hAnsi="Times New Roman" w:cs="Times New Roman"/>
-          <w:i/>
-        </w:rPr>
-        <w:t xml:space="preserve">We note as well that continuous seagrass coverage within the footprint of MODIS is not particularly relevant, since if the pixel is “seeing the seagrass” then we can’t use that pixel.  As previously mentioned, the </w:t>
-      </w:r>
-      <w:proofErr w:type="spellStart"/>
-      <w:r>
-        <w:rPr>
-          <w:rFonts w:ascii="Times New Roman" w:hAnsi="Times New Roman" w:cs="Times New Roman"/>
-          <w:i/>
-        </w:rPr>
-        <w:t>Kd</w:t>
-      </w:r>
-      <w:proofErr w:type="spellEnd"/>
-      <w:r>
-        <w:rPr>
-          <w:rFonts w:ascii="Times New Roman" w:hAnsi="Times New Roman" w:cs="Times New Roman"/>
-          <w:i/>
-        </w:rPr>
-        <w:t xml:space="preserve"> estimates are derived from nearby, deeper water locations.  </w:t>
-      </w:r>
-    </w:p>
-    <w:p>
-      <w:pPr>
-        <w:pStyle w:val="PlainText"/>
-        <w:rPr>
-          <w:rFonts w:ascii="Times New Roman" w:hAnsi="Times New Roman" w:cs="Times New Roman"/>
-          <w:i/>
-        </w:rPr>
-      </w:pPr>
-    </w:p>
-    <w:p>
-      <w:pPr>
-        <w:pStyle w:val="PlainText"/>
-        <w:rPr>
-          <w:rFonts w:ascii="Times New Roman" w:hAnsi="Times New Roman" w:cs="Times New Roman"/>
-          <w:i/>
-        </w:rPr>
-      </w:pPr>
-      <w:r>
-        <w:rPr>
-          <w:rFonts w:ascii="Times New Roman" w:hAnsi="Times New Roman" w:cs="Times New Roman"/>
-          <w:i/>
-        </w:rPr>
-        <w:t xml:space="preserve">In our revision, we make the connection to Chen et al. </w:t>
-      </w:r>
-      <w:r>
-        <w:rPr>
-          <w:rFonts w:ascii="Times New Roman" w:hAnsi="Times New Roman" w:cs="Times New Roman"/>
-          <w:i/>
-        </w:rPr>
-        <w:t>clearer, such that the reader will understand that we didn’t merely use their retrieval algorithm, but rather their validated results as well.</w:t>
-      </w:r>
-    </w:p>
-    <w:p>
-      <w:pPr>
-        <w:pStyle w:val="PlainText"/>
-        <w:rPr>
-          <w:rFonts w:ascii="Times New Roman" w:hAnsi="Times New Roman" w:cs="Times New Roman"/>
-        </w:rPr>
-      </w:pPr>
-    </w:p>
-    <w:p>
-      <w:pPr>
-        <w:pStyle w:val="PlainText"/>
-        <w:rPr>
-          <w:rFonts w:ascii="Times New Roman" w:hAnsi="Times New Roman" w:cs="Times New Roman"/>
-        </w:rPr>
-      </w:pPr>
-      <w:r>
-        <w:rPr>
-          <w:rFonts w:ascii="Times New Roman" w:hAnsi="Times New Roman" w:cs="Times New Roman"/>
-        </w:rPr>
-        <w:t xml:space="preserve">Why did the authors use two different algorithms for </w:t>
-      </w:r>
-      <w:proofErr w:type="spellStart"/>
-      <w:r>
-        <w:rPr>
-          <w:rFonts w:ascii="Times New Roman" w:hAnsi="Times New Roman" w:cs="Times New Roman"/>
-        </w:rPr>
-        <w:t>Kd</w:t>
-      </w:r>
-      <w:proofErr w:type="spellEnd"/>
-      <w:r>
-        <w:rPr>
-          <w:rFonts w:ascii="Times New Roman" w:hAnsi="Times New Roman" w:cs="Times New Roman"/>
-        </w:rPr>
-        <w:t xml:space="preserve"> retrieval?</w:t>
-      </w:r>
-      <w:r>
-        <w:rPr>
-          <w:rFonts w:ascii="Times New Roman" w:hAnsi="Times New Roman" w:cs="Times New Roman"/>
-        </w:rPr>
-        <w:t xml:space="preserve"> </w:t>
-      </w:r>
-      <w:r>
-        <w:rPr>
-          <w:rFonts w:ascii="Times New Roman" w:hAnsi="Times New Roman" w:cs="Times New Roman"/>
-        </w:rPr>
-        <w:t xml:space="preserve">I am assuming that one was more suited to one region than another but this is not discussed.  In such optically complex regions errors in retrieval of </w:t>
+        <w:t xml:space="preserve">retrieval of </w:t>
       </w:r>
       <w:proofErr w:type="spellStart"/>
       <w:r>
@@ -1624,7 +2056,54 @@
           <w:rFonts w:ascii="Times New Roman" w:hAnsi="Times New Roman" w:cs="Times New Roman"/>
           <w:i/>
         </w:rPr>
-        <w:t xml:space="preserve"> is the scale of application.  The relatively simple approach of comparing spatial patterns of seagrass to long term average water clarity fits better with conservation applications, </w:t>
+        <w:t xml:space="preserve"> is the scale of application.  The relatively simple approach of comparing spatial patterns of seagrass to long term average water clarity fits better with conservation applications, where water quality regulations generally apply to annual or longer scale measures of central tendency.  This is true of Florida regulations where water clarity requirements apply to annual geometric means evaluated over 5-year assessment periods. </w:t>
+      </w:r>
+    </w:p>
+    <w:p>
+      <w:pPr>
+        <w:pStyle w:val="PlainText"/>
+        <w:rPr>
+          <w:rFonts w:ascii="Times New Roman" w:hAnsi="Times New Roman" w:cs="Times New Roman"/>
+          <w:i/>
+        </w:rPr>
+      </w:pPr>
+    </w:p>
+    <w:p>
+      <w:pPr>
+        <w:pStyle w:val="PlainText"/>
+        <w:rPr>
+          <w:rFonts w:ascii="Times New Roman" w:hAnsi="Times New Roman" w:cs="Times New Roman"/>
+        </w:rPr>
+      </w:pPr>
+      <w:r>
+        <w:rPr>
+          <w:rFonts w:ascii="Times New Roman" w:hAnsi="Times New Roman" w:cs="Times New Roman"/>
+        </w:rPr>
+        <w:t xml:space="preserve">Light requirements in coastal areas are also not often well demonstrated with percent of PAR, due to preferential absorption of blue light by phytoplankton and dissolved organic material which reduces useable light available to seagrass so that light requirements may seem artificially high. It would be far more useful to propagate a full spectral light field to the seabed so that a more rigorous evaluation of light requirements could be met. </w:t>
+      </w:r>
+    </w:p>
+    <w:p>
+      <w:pPr>
+        <w:pStyle w:val="PlainText"/>
+        <w:rPr>
+          <w:rFonts w:ascii="Times New Roman" w:hAnsi="Times New Roman" w:cs="Times New Roman"/>
+        </w:rPr>
+      </w:pPr>
+    </w:p>
+    <w:p>
+      <w:pPr>
+        <w:pStyle w:val="PlainText"/>
+        <w:rPr>
+          <w:rFonts w:ascii="Times New Roman" w:hAnsi="Times New Roman" w:cs="Times New Roman"/>
+          <w:i/>
+        </w:rPr>
+      </w:pPr>
+      <w:r>
+        <w:rPr>
+          <w:rFonts w:ascii="Times New Roman" w:hAnsi="Times New Roman" w:cs="Times New Roman"/>
+          <w:i/>
+        </w:rPr>
+        <w:t xml:space="preserve">We recognize that the spectral quality of the underwater light field can be important.  However, we haven’t yet seen a clear case that accounting for the spectral quality of light dramatically improved correlations between light availability and the depth of colonization of seagrass.   The fact remains that, as we noted, there are a variety of factors that affect the distribution of seagrass in addition to PAR.  Spectral quality is one of those properties.  However, for the purpose of environmental management, there is an interest in relating changes in light availability to changes in seagrass distributions.  The data available outside a research context – meaning extensive measurements in time and space – generally don’t include spectral quality.  It might be possible to relate other common water quality observations to, as the reviewer suggested, propagate a full spectral light field to the seabed, but data on the </w:t>
       </w:r>
       <w:r>
         <w:rPr>
@@ -1632,54 +2111,7 @@
           <w:i/>
         </w:rPr>
         <w:lastRenderedPageBreak/>
-        <w:t xml:space="preserve">where water quality regulations generally apply to annual or longer scale measures of central tendency.  This is true of Florida regulations where water clarity requirements apply to annual geometric means evaluated over 5-year assessment periods. </w:t>
-      </w:r>
-    </w:p>
-    <w:p>
-      <w:pPr>
-        <w:pStyle w:val="PlainText"/>
-        <w:rPr>
-          <w:rFonts w:ascii="Times New Roman" w:hAnsi="Times New Roman" w:cs="Times New Roman"/>
-          <w:i/>
-        </w:rPr>
-      </w:pPr>
-    </w:p>
-    <w:p>
-      <w:pPr>
-        <w:pStyle w:val="PlainText"/>
-        <w:rPr>
-          <w:rFonts w:ascii="Times New Roman" w:hAnsi="Times New Roman" w:cs="Times New Roman"/>
-        </w:rPr>
-      </w:pPr>
-      <w:r>
-        <w:rPr>
-          <w:rFonts w:ascii="Times New Roman" w:hAnsi="Times New Roman" w:cs="Times New Roman"/>
-        </w:rPr>
-        <w:t xml:space="preserve">Light requirements in coastal areas are also not often well demonstrated with percent of PAR, due to preferential absorption of blue light by phytoplankton and dissolved organic material which reduces useable light available to seagrass so that light requirements may seem artificially high. It would be far more useful to propagate a full spectral light field to the seabed so that a more rigorous evaluation of light requirements could be met. </w:t>
-      </w:r>
-    </w:p>
-    <w:p>
-      <w:pPr>
-        <w:pStyle w:val="PlainText"/>
-        <w:rPr>
-          <w:rFonts w:ascii="Times New Roman" w:hAnsi="Times New Roman" w:cs="Times New Roman"/>
-        </w:rPr>
-      </w:pPr>
-    </w:p>
-    <w:p>
-      <w:pPr>
-        <w:pStyle w:val="PlainText"/>
-        <w:rPr>
-          <w:rFonts w:ascii="Times New Roman" w:hAnsi="Times New Roman" w:cs="Times New Roman"/>
-          <w:i/>
-        </w:rPr>
-      </w:pPr>
-      <w:r>
-        <w:rPr>
-          <w:rFonts w:ascii="Times New Roman" w:hAnsi="Times New Roman" w:cs="Times New Roman"/>
-          <w:i/>
-        </w:rPr>
-        <w:t>We recognize that the spectral quality of the underwater light field can be important.  However, we haven’t yet seen a clear case that accounting for the spectral quality of light dramatically improved correlations between light availability and the depth of colonization of seagrass.   The fact remains that, as we noted, there are a variety of factors that affect the distribution of seagrass in addition to PAR.  Spectral quality is one of those properties.  However, for the purpose of environmental management, there is an interest in relating changes in light availability to changes in seagrass distributions.  The data available outside a research context – meaning extensive measurements in time and space – generally don’t include spectral quality.  It might be possible to relate other common water quality observations to, as the reviewer suggested, propagate a full spectral light field to the seabed, but data on the concentrations and optical properties that might be needed to do that aren’t extensive either.  We think that there is still value, therefore, in gaining an improved understanding of the issue based on PAR.</w:t>
+        <w:t>concentrations and optical properties that might be needed to do that aren’t extensive either.  We think that there is still value, therefore, in gaining an improved understanding of the issue based on PAR.</w:t>
       </w:r>
     </w:p>
     <w:p>
@@ -1931,131 +2363,131 @@
         <w:rPr>
           <w:rFonts w:ascii="Times New Roman" w:hAnsi="Times New Roman" w:cs="Times New Roman"/>
         </w:rPr>
+        <w:t>Reviewer #2: This study intends to develop a new algorithm to estimate light requirements and the optimal depth of colonization for seagrasses in Florida, at different spatial scales. The study takes good advantage of existing databases to produce maps for seagrass distribution, and associated environmental parameters such as PAR profiles and archived satellite products to generate maps of surface irradiance, water clarity and light attenuation.</w:t>
+      </w:r>
+    </w:p>
+    <w:p>
+      <w:pPr>
+        <w:pStyle w:val="PlainText"/>
+        <w:rPr>
+          <w:rFonts w:ascii="Times New Roman" w:hAnsi="Times New Roman" w:cs="Times New Roman"/>
+        </w:rPr>
+      </w:pPr>
+    </w:p>
+    <w:p>
+      <w:pPr>
+        <w:pStyle w:val="PlainText"/>
+        <w:rPr>
+          <w:rFonts w:ascii="Times New Roman" w:hAnsi="Times New Roman" w:cs="Times New Roman"/>
+          <w:i/>
+        </w:rPr>
+      </w:pPr>
+      <w:r>
+        <w:rPr>
+          <w:rFonts w:ascii="Times New Roman" w:hAnsi="Times New Roman" w:cs="Times New Roman"/>
+          <w:i/>
+        </w:rPr>
+        <w:t>We agree.  These outstanding data sets are widely available, but have not been put together in this way.</w:t>
+      </w:r>
+    </w:p>
+    <w:p>
+      <w:pPr>
+        <w:pStyle w:val="PlainText"/>
+        <w:rPr>
+          <w:rFonts w:ascii="Times New Roman" w:hAnsi="Times New Roman" w:cs="Times New Roman"/>
+        </w:rPr>
+      </w:pPr>
+    </w:p>
+    <w:p>
+      <w:pPr>
+        <w:pStyle w:val="PlainText"/>
+        <w:rPr>
+          <w:rFonts w:ascii="Times New Roman" w:hAnsi="Times New Roman" w:cs="Times New Roman"/>
+        </w:rPr>
+      </w:pPr>
+      <w:r>
+        <w:rPr>
+          <w:rFonts w:ascii="Times New Roman" w:hAnsi="Times New Roman" w:cs="Times New Roman"/>
+        </w:rPr>
+        <w:t>The manuscript is well written and mostly easy to follow. However, some issues need to be addressed and corrected. More specific comments are listed below. A few figures need some more work in terms of clarification and labeling. All figures in this version for review are in really low quality, and one would expect that they will be provided in higher resolution if the paper is accepted.</w:t>
+      </w:r>
+    </w:p>
+    <w:p>
+      <w:pPr>
+        <w:pStyle w:val="PlainText"/>
+        <w:rPr>
+          <w:rFonts w:ascii="Times New Roman" w:hAnsi="Times New Roman" w:cs="Times New Roman"/>
+        </w:rPr>
+      </w:pPr>
+    </w:p>
+    <w:p>
+      <w:pPr>
+        <w:pStyle w:val="PlainText"/>
+        <w:rPr>
+          <w:rFonts w:ascii="Times New Roman" w:hAnsi="Times New Roman" w:cs="Times New Roman"/>
+          <w:i/>
+        </w:rPr>
+      </w:pPr>
+      <w:r>
+        <w:rPr>
+          <w:rFonts w:ascii="Times New Roman" w:hAnsi="Times New Roman" w:cs="Times New Roman"/>
+          <w:i/>
+        </w:rPr>
+        <w:t xml:space="preserve">There is no reason that the quality of the figures cannot be outstanding.  </w:t>
+      </w:r>
+      <w:r>
+        <w:rPr>
+          <w:rFonts w:ascii="Times New Roman" w:hAnsi="Times New Roman" w:cs="Times New Roman"/>
+          <w:i/>
+        </w:rPr>
+        <w:t>Graphical quality is reduced for figures in the compiled submission.  High quality originals are available to the editorial staff.</w:t>
+      </w:r>
+    </w:p>
+    <w:p>
+      <w:pPr>
+        <w:pStyle w:val="PlainText"/>
+        <w:rPr>
+          <w:rFonts w:ascii="Times New Roman" w:hAnsi="Times New Roman" w:cs="Times New Roman"/>
+          <w:i/>
+        </w:rPr>
+      </w:pPr>
+    </w:p>
+    <w:p>
+      <w:pPr>
+        <w:pStyle w:val="PlainText"/>
+        <w:rPr>
+          <w:rFonts w:ascii="Times New Roman" w:hAnsi="Times New Roman" w:cs="Times New Roman"/>
+        </w:rPr>
+      </w:pPr>
+      <w:r>
+        <w:rPr>
+          <w:rFonts w:ascii="Times New Roman" w:hAnsi="Times New Roman" w:cs="Times New Roman"/>
+        </w:rPr>
+        <w:t xml:space="preserve">This work is an important contribution to studying light limitations for seagrass distribution, and can be very relevant for future management and conservation efforts. </w:t>
+      </w:r>
+    </w:p>
+    <w:p>
+      <w:pPr>
+        <w:pStyle w:val="PlainText"/>
+        <w:rPr>
+          <w:rFonts w:ascii="Times New Roman" w:hAnsi="Times New Roman" w:cs="Times New Roman"/>
+        </w:rPr>
+      </w:pPr>
+    </w:p>
+    <w:p>
+      <w:pPr>
+        <w:pStyle w:val="PlainText"/>
+        <w:rPr>
+          <w:rFonts w:ascii="Times New Roman" w:hAnsi="Times New Roman" w:cs="Times New Roman"/>
+          <w:i/>
+        </w:rPr>
+      </w:pPr>
+      <w:r>
+        <w:rPr>
+          <w:rFonts w:ascii="Times New Roman" w:hAnsi="Times New Roman" w:cs="Times New Roman"/>
+          <w:i/>
+        </w:rPr>
         <w:lastRenderedPageBreak/>
-        <w:t>Reviewer #2: This study intends to develop a new algorithm to estimate light requirements and the optimal depth of colonization for seagrasses in Florida, at different spatial scales. The study takes good advantage of existing databases to produce maps for seagrass distribution, and associated environmental parameters such as PAR profiles and archived satellite products to generate maps of surface irradiance, water clarity and light attenuation.</w:t>
-      </w:r>
-    </w:p>
-    <w:p>
-      <w:pPr>
-        <w:pStyle w:val="PlainText"/>
-        <w:rPr>
-          <w:rFonts w:ascii="Times New Roman" w:hAnsi="Times New Roman" w:cs="Times New Roman"/>
-        </w:rPr>
-      </w:pPr>
-    </w:p>
-    <w:p>
-      <w:pPr>
-        <w:pStyle w:val="PlainText"/>
-        <w:rPr>
-          <w:rFonts w:ascii="Times New Roman" w:hAnsi="Times New Roman" w:cs="Times New Roman"/>
-          <w:i/>
-        </w:rPr>
-      </w:pPr>
-      <w:r>
-        <w:rPr>
-          <w:rFonts w:ascii="Times New Roman" w:hAnsi="Times New Roman" w:cs="Times New Roman"/>
-          <w:i/>
-        </w:rPr>
-        <w:t>We agree.  These outstanding data sets are widely available, but have not been put together in this way.</w:t>
-      </w:r>
-    </w:p>
-    <w:p>
-      <w:pPr>
-        <w:pStyle w:val="PlainText"/>
-        <w:rPr>
-          <w:rFonts w:ascii="Times New Roman" w:hAnsi="Times New Roman" w:cs="Times New Roman"/>
-        </w:rPr>
-      </w:pPr>
-    </w:p>
-    <w:p>
-      <w:pPr>
-        <w:pStyle w:val="PlainText"/>
-        <w:rPr>
-          <w:rFonts w:ascii="Times New Roman" w:hAnsi="Times New Roman" w:cs="Times New Roman"/>
-        </w:rPr>
-      </w:pPr>
-      <w:r>
-        <w:rPr>
-          <w:rFonts w:ascii="Times New Roman" w:hAnsi="Times New Roman" w:cs="Times New Roman"/>
-        </w:rPr>
-        <w:t>The manuscript is well written and mostly easy to follow. However, some issues need to be addressed and corrected. More specific comments are listed below. A few figures need some more work in terms of clarification and labeling. All figures in this version for review are in really low quality, and one would expect that they will be provided in higher resolution if the paper is accepted.</w:t>
-      </w:r>
-    </w:p>
-    <w:p>
-      <w:pPr>
-        <w:pStyle w:val="PlainText"/>
-        <w:rPr>
-          <w:rFonts w:ascii="Times New Roman" w:hAnsi="Times New Roman" w:cs="Times New Roman"/>
-        </w:rPr>
-      </w:pPr>
-    </w:p>
-    <w:p>
-      <w:pPr>
-        <w:pStyle w:val="PlainText"/>
-        <w:rPr>
-          <w:rFonts w:ascii="Times New Roman" w:hAnsi="Times New Roman" w:cs="Times New Roman"/>
-          <w:i/>
-        </w:rPr>
-      </w:pPr>
-      <w:r>
-        <w:rPr>
-          <w:rFonts w:ascii="Times New Roman" w:hAnsi="Times New Roman" w:cs="Times New Roman"/>
-          <w:i/>
-        </w:rPr>
-        <w:t xml:space="preserve">There is no reason that the quality of the figures cannot be outstanding.  </w:t>
-      </w:r>
-      <w:r>
-        <w:rPr>
-          <w:rFonts w:ascii="Times New Roman" w:hAnsi="Times New Roman" w:cs="Times New Roman"/>
-          <w:i/>
-        </w:rPr>
-        <w:t>Graphical quality is reduced for figures in the compiled submission.  High quality originals are available to the editorial staff.</w:t>
-      </w:r>
-    </w:p>
-    <w:p>
-      <w:pPr>
-        <w:pStyle w:val="PlainText"/>
-        <w:rPr>
-          <w:rFonts w:ascii="Times New Roman" w:hAnsi="Times New Roman" w:cs="Times New Roman"/>
-          <w:i/>
-        </w:rPr>
-      </w:pPr>
-    </w:p>
-    <w:p>
-      <w:pPr>
-        <w:pStyle w:val="PlainText"/>
-        <w:rPr>
-          <w:rFonts w:ascii="Times New Roman" w:hAnsi="Times New Roman" w:cs="Times New Roman"/>
-        </w:rPr>
-      </w:pPr>
-      <w:r>
-        <w:rPr>
-          <w:rFonts w:ascii="Times New Roman" w:hAnsi="Times New Roman" w:cs="Times New Roman"/>
-        </w:rPr>
-        <w:t xml:space="preserve">This work is an important contribution to studying light limitations for seagrass distribution, and can be very relevant for future management and conservation efforts. </w:t>
-      </w:r>
-    </w:p>
-    <w:p>
-      <w:pPr>
-        <w:pStyle w:val="PlainText"/>
-        <w:rPr>
-          <w:rFonts w:ascii="Times New Roman" w:hAnsi="Times New Roman" w:cs="Times New Roman"/>
-        </w:rPr>
-      </w:pPr>
-    </w:p>
-    <w:p>
-      <w:pPr>
-        <w:pStyle w:val="PlainText"/>
-        <w:rPr>
-          <w:rFonts w:ascii="Times New Roman" w:hAnsi="Times New Roman" w:cs="Times New Roman"/>
-          <w:i/>
-        </w:rPr>
-      </w:pPr>
-      <w:r>
-        <w:rPr>
-          <w:rFonts w:ascii="Times New Roman" w:hAnsi="Times New Roman" w:cs="Times New Roman"/>
-          <w:i/>
-        </w:rPr>
         <w:t>We appreciate the reviewer’s recognition of the value for management and conservation.</w:t>
       </w:r>
     </w:p>
@@ -2309,776 +2741,776 @@
         <w:rPr>
           <w:rFonts w:ascii="Times New Roman" w:hAnsi="Times New Roman" w:cs="Times New Roman"/>
         </w:rPr>
+        <w:t>Comments:</w:t>
+      </w:r>
+    </w:p>
+    <w:p>
+      <w:pPr>
+        <w:pStyle w:val="PlainText"/>
+        <w:rPr>
+          <w:rFonts w:ascii="Times New Roman" w:hAnsi="Times New Roman" w:cs="Times New Roman"/>
+        </w:rPr>
+      </w:pPr>
+      <w:r>
+        <w:rPr>
+          <w:rFonts w:ascii="Times New Roman" w:hAnsi="Times New Roman" w:cs="Times New Roman"/>
+        </w:rPr>
+        <w:t>Ln 152-154: Authors state that the depth of colonization was estimated based on data availability and water clarity for all four areas, but Ln 155-158 stated that Big Bend area was not used for depth limits and light requirement analyses. Please rephrase and expand on how you determine when there was "insufficient water quality data".</w:t>
+      </w:r>
+    </w:p>
+    <w:p>
+      <w:pPr>
+        <w:pStyle w:val="PlainText"/>
+        <w:rPr>
+          <w:rFonts w:ascii="Times New Roman" w:hAnsi="Times New Roman" w:cs="Times New Roman"/>
+        </w:rPr>
+      </w:pPr>
+    </w:p>
+    <w:p>
+      <w:pPr>
+        <w:pStyle w:val="PlainText"/>
+        <w:rPr>
+          <w:rFonts w:ascii="Times New Roman" w:hAnsi="Times New Roman" w:cs="Times New Roman"/>
+          <w:i/>
+        </w:rPr>
+      </w:pPr>
+      <w:r>
+        <w:rPr>
+          <w:rFonts w:ascii="Times New Roman" w:hAnsi="Times New Roman" w:cs="Times New Roman"/>
+          <w:i/>
+        </w:rPr>
+        <w:t xml:space="preserve">The initial statement on lines 152-154 does not apply completely to Big Bend due to insufficient attenuation data to estimate light requirements.  These locations were primarily chosen to provide broad geographic coverage throughout the state and secondarily based on seagrass coverage data.  We have rephrased the text to better describe why we chose the locations.  </w:t>
+      </w:r>
+    </w:p>
+    <w:p>
+      <w:pPr>
+        <w:pStyle w:val="PlainText"/>
+        <w:rPr>
+          <w:rFonts w:ascii="Times New Roman" w:hAnsi="Times New Roman" w:cs="Times New Roman"/>
+          <w:i/>
+        </w:rPr>
+      </w:pPr>
+    </w:p>
+    <w:p>
+      <w:pPr>
+        <w:pStyle w:val="PlainText"/>
+        <w:rPr>
+          <w:rFonts w:ascii="Times New Roman" w:hAnsi="Times New Roman"/>
+          <w:i/>
+        </w:rPr>
+      </w:pPr>
+      <w:r>
+        <w:rPr>
+          <w:rFonts w:ascii="Times New Roman" w:hAnsi="Times New Roman" w:cs="Times New Roman"/>
+          <w:i/>
+        </w:rPr>
+        <w:t>‘…</w:t>
+      </w:r>
+      <w:r>
+        <w:rPr>
+          <w:rFonts w:ascii="Times New Roman" w:hAnsi="Times New Roman"/>
+          <w:i/>
+        </w:rPr>
+        <w:t>chosen based on</w:t>
+      </w:r>
+      <w:r>
+        <w:rPr>
+          <w:rFonts w:ascii="Times New Roman" w:hAnsi="Times New Roman"/>
+          <w:i/>
+        </w:rPr>
+        <w:t xml:space="preserve"> geographic coverage of</w:t>
+      </w:r>
+      <w:r>
+        <w:rPr>
+          <w:rFonts w:ascii="Times New Roman" w:hAnsi="Times New Roman"/>
+          <w:i/>
+        </w:rPr>
+        <w:t xml:space="preserve"> Florida coastal areas and availability of seagrass data.’</w:t>
+      </w:r>
+    </w:p>
+    <w:p>
+      <w:pPr>
+        <w:pStyle w:val="PlainText"/>
+        <w:rPr>
+          <w:rFonts w:ascii="Times New Roman" w:hAnsi="Times New Roman" w:cs="Times New Roman"/>
+          <w:i/>
+        </w:rPr>
+      </w:pPr>
+    </w:p>
+    <w:p>
+      <w:pPr>
+        <w:pStyle w:val="PlainText"/>
+        <w:rPr>
+          <w:rFonts w:ascii="Times New Roman" w:hAnsi="Times New Roman" w:cs="Times New Roman"/>
+        </w:rPr>
+      </w:pPr>
+      <w:r>
+        <w:rPr>
+          <w:rFonts w:ascii="Times New Roman" w:hAnsi="Times New Roman" w:cs="Times New Roman"/>
+        </w:rPr>
+        <w:t xml:space="preserve">Ln 181-184: Satellite images from the Tampa and Choctawhatchee Bays may and will also be affected by bottom reflectance. How did you deal with this for these two areas, since it is stated that only for Indian River Lagoon was an issue? </w:t>
+      </w:r>
+    </w:p>
+    <w:p>
+      <w:pPr>
+        <w:pStyle w:val="PlainText"/>
+        <w:rPr>
+          <w:rFonts w:ascii="Times New Roman" w:hAnsi="Times New Roman" w:cs="Times New Roman"/>
+        </w:rPr>
+      </w:pPr>
+    </w:p>
+    <w:p>
+      <w:pPr>
+        <w:pStyle w:val="PlainText"/>
+        <w:rPr>
+          <w:rFonts w:ascii="Times New Roman" w:hAnsi="Times New Roman" w:cs="Times New Roman"/>
+          <w:i/>
+        </w:rPr>
+      </w:pPr>
+      <w:r>
+        <w:rPr>
+          <w:rFonts w:ascii="Times New Roman" w:hAnsi="Times New Roman" w:cs="Times New Roman"/>
+          <w:i/>
+        </w:rPr>
+        <w:t xml:space="preserve">To estimate attenuation without excessive effect from bottom reflectance, it’s necessary to have deeper areas within the study area.  Indian River Lagoon does not have a deeper central basin where bottom </w:t>
+      </w:r>
+      <w:r>
+        <w:rPr>
+          <w:rFonts w:ascii="Times New Roman" w:hAnsi="Times New Roman" w:cs="Times New Roman"/>
+          <w:i/>
+        </w:rPr>
         <w:lastRenderedPageBreak/>
-        <w:t>Comments:</w:t>
-      </w:r>
-    </w:p>
-    <w:p>
-      <w:pPr>
-        <w:pStyle w:val="PlainText"/>
-        <w:rPr>
-          <w:rFonts w:ascii="Times New Roman" w:hAnsi="Times New Roman" w:cs="Times New Roman"/>
-        </w:rPr>
-      </w:pPr>
-      <w:r>
-        <w:rPr>
-          <w:rFonts w:ascii="Times New Roman" w:hAnsi="Times New Roman" w:cs="Times New Roman"/>
-        </w:rPr>
-        <w:t>Ln 152-154: Authors state that the depth of colonization was estimated based on data availability and water clarity for all four areas, but Ln 155-158 stated that Big Bend area was not used for depth limits and light requirement analyses. Please rephrase and expand on how you determine when there was "insufficient water quality data".</w:t>
-      </w:r>
-    </w:p>
-    <w:p>
-      <w:pPr>
-        <w:pStyle w:val="PlainText"/>
-        <w:rPr>
-          <w:rFonts w:ascii="Times New Roman" w:hAnsi="Times New Roman" w:cs="Times New Roman"/>
-        </w:rPr>
-      </w:pPr>
-    </w:p>
-    <w:p>
-      <w:pPr>
-        <w:pStyle w:val="PlainText"/>
-        <w:rPr>
-          <w:rFonts w:ascii="Times New Roman" w:hAnsi="Times New Roman" w:cs="Times New Roman"/>
-          <w:i/>
-        </w:rPr>
-      </w:pPr>
-      <w:r>
-        <w:rPr>
-          <w:rFonts w:ascii="Times New Roman" w:hAnsi="Times New Roman" w:cs="Times New Roman"/>
-          <w:i/>
-        </w:rPr>
-        <w:t xml:space="preserve">The initial statement on lines 152-154 does not apply completely to Big Bend due to insufficient attenuation data to estimate light requirements.  These locations were primarily chosen to provide broad geographic coverage throughout the state and secondarily based on seagrass coverage data.  We have rephrased the text to better describe why we chose the locations.  </w:t>
-      </w:r>
-    </w:p>
-    <w:p>
-      <w:pPr>
-        <w:pStyle w:val="PlainText"/>
-        <w:rPr>
-          <w:rFonts w:ascii="Times New Roman" w:hAnsi="Times New Roman" w:cs="Times New Roman"/>
-          <w:i/>
-        </w:rPr>
-      </w:pPr>
-    </w:p>
-    <w:p>
-      <w:pPr>
-        <w:pStyle w:val="PlainText"/>
+        <w:t>reflectance is not a major issue.  It is also very narrow, so that image resolution is a problem.  Most pixels are contaminated by shorelines.</w:t>
+      </w:r>
+    </w:p>
+    <w:p>
+      <w:pPr>
+        <w:pStyle w:val="PlainText"/>
+        <w:rPr>
+          <w:rFonts w:ascii="Times New Roman" w:hAnsi="Times New Roman" w:cs="Times New Roman"/>
+        </w:rPr>
+      </w:pPr>
+    </w:p>
+    <w:p>
+      <w:pPr>
+        <w:pStyle w:val="PlainText"/>
+        <w:rPr>
+          <w:rFonts w:ascii="Times New Roman" w:hAnsi="Times New Roman" w:cs="Times New Roman"/>
+        </w:rPr>
+      </w:pPr>
+      <w:r>
+        <w:rPr>
+          <w:rFonts w:ascii="Times New Roman" w:hAnsi="Times New Roman" w:cs="Times New Roman"/>
+        </w:rPr>
+        <w:t xml:space="preserve">Ln 185-192: Did you use an empirical or a semi-analytical approach, or both?  This makes a difference when deriving Kd490 from satellite imagery. So far, based on Table 1 and extracts from the document, I was under the impression that </w:t>
+      </w:r>
+      <w:proofErr w:type="spellStart"/>
+      <w:r>
+        <w:rPr>
+          <w:rFonts w:ascii="Times New Roman" w:hAnsi="Times New Roman" w:cs="Times New Roman"/>
+        </w:rPr>
+        <w:t>secchi</w:t>
+      </w:r>
+      <w:proofErr w:type="spellEnd"/>
+      <w:r>
+        <w:rPr>
+          <w:rFonts w:ascii="Times New Roman" w:hAnsi="Times New Roman" w:cs="Times New Roman"/>
+        </w:rPr>
+        <w:t xml:space="preserve"> disk data were also available for the OTB. If so, why are field measurements used only to validate satellite values from the Choctawhatchee Bay and the Indian River Lagoon, and not for Tampa Bay (Ln 192-207)? Can this change your results for the OTB?</w:t>
+      </w:r>
+    </w:p>
+    <w:p>
+      <w:pPr>
+        <w:pStyle w:val="PlainText"/>
+        <w:rPr>
+          <w:rFonts w:ascii="Times New Roman" w:hAnsi="Times New Roman" w:cs="Times New Roman"/>
+          <w:i/>
+        </w:rPr>
+      </w:pPr>
+    </w:p>
+    <w:p>
+      <w:pPr>
+        <w:pStyle w:val="PlainText"/>
+        <w:rPr>
+          <w:rFonts w:ascii="Times New Roman" w:hAnsi="Times New Roman" w:cs="Times New Roman"/>
+          <w:i/>
+        </w:rPr>
+      </w:pPr>
+      <w:r>
+        <w:rPr>
+          <w:rFonts w:ascii="Times New Roman" w:hAnsi="Times New Roman" w:cs="Times New Roman"/>
+          <w:i/>
+        </w:rPr>
+        <w:t xml:space="preserve">Our estimates from Tampa Bay are obtained directly from Chen et al., which extensively calibrated their RS based estimates against </w:t>
+      </w:r>
+      <w:r>
+        <w:rPr>
+          <w:rFonts w:ascii="Times New Roman" w:hAnsi="Times New Roman" w:cs="Times New Roman"/>
+          <w:i/>
+        </w:rPr>
+        <w:t xml:space="preserve">in situ </w:t>
+      </w:r>
+      <w:proofErr w:type="spellStart"/>
+      <w:r>
+        <w:rPr>
+          <w:rFonts w:ascii="Times New Roman" w:hAnsi="Times New Roman" w:cs="Times New Roman"/>
+          <w:i/>
+        </w:rPr>
+        <w:t>secchi</w:t>
+      </w:r>
+      <w:proofErr w:type="spellEnd"/>
+      <w:r>
+        <w:rPr>
+          <w:rFonts w:ascii="Times New Roman" w:hAnsi="Times New Roman" w:cs="Times New Roman"/>
+          <w:i/>
+        </w:rPr>
+        <w:t xml:space="preserve"> depth.  Their estimates are expressed as </w:t>
+      </w:r>
+      <w:r>
+        <w:rPr>
+          <w:rFonts w:ascii="Times New Roman" w:hAnsi="Times New Roman" w:cs="Times New Roman"/>
+          <w:i/>
+        </w:rPr>
+        <w:t>light attenuation in the revision</w:t>
+      </w:r>
+      <w:r>
+        <w:rPr>
+          <w:rFonts w:ascii="Times New Roman" w:hAnsi="Times New Roman" w:cs="Times New Roman"/>
+          <w:i/>
+        </w:rPr>
+        <w:t xml:space="preserve"> because </w:t>
+      </w:r>
+      <w:r>
+        <w:rPr>
+          <w:rFonts w:ascii="Times New Roman" w:hAnsi="Times New Roman" w:cs="Times New Roman"/>
+          <w:i/>
+        </w:rPr>
+        <w:t xml:space="preserve">1) </w:t>
+      </w:r>
+      <w:r>
+        <w:rPr>
+          <w:rFonts w:ascii="Times New Roman" w:hAnsi="Times New Roman" w:cs="Times New Roman"/>
+          <w:i/>
+        </w:rPr>
+        <w:t xml:space="preserve">they are, effectively, a RS-based estimate of </w:t>
+      </w:r>
+      <w:r>
+        <w:rPr>
+          <w:rFonts w:ascii="Times New Roman" w:hAnsi="Times New Roman" w:cs="Times New Roman"/>
+          <w:i/>
+        </w:rPr>
+        <w:t xml:space="preserve">water clarity, and 2) </w:t>
+      </w:r>
+      <w:proofErr w:type="spellStart"/>
+      <w:r>
+        <w:rPr>
+          <w:rFonts w:ascii="Times New Roman" w:hAnsi="Times New Roman" w:cs="Times New Roman"/>
+          <w:i/>
+        </w:rPr>
+        <w:t>Secchi</w:t>
+      </w:r>
+      <w:proofErr w:type="spellEnd"/>
+      <w:r>
+        <w:rPr>
+          <w:rFonts w:ascii="Times New Roman" w:hAnsi="Times New Roman" w:cs="Times New Roman"/>
+          <w:i/>
+        </w:rPr>
+        <w:t xml:space="preserve"> values were converted to </w:t>
+      </w:r>
+      <w:proofErr w:type="spellStart"/>
+      <w:r>
+        <w:rPr>
+          <w:rFonts w:ascii="Times New Roman" w:hAnsi="Times New Roman" w:cs="Times New Roman"/>
+          <w:i/>
+        </w:rPr>
+        <w:t>Kd</w:t>
+      </w:r>
+      <w:proofErr w:type="spellEnd"/>
+      <w:r>
+        <w:rPr>
+          <w:rFonts w:ascii="Times New Roman" w:hAnsi="Times New Roman" w:cs="Times New Roman"/>
+          <w:i/>
+        </w:rPr>
+        <w:t xml:space="preserve">.  </w:t>
+      </w:r>
+      <w:r>
+        <w:rPr>
+          <w:rFonts w:ascii="Times New Roman" w:hAnsi="Times New Roman" w:cs="Times New Roman"/>
+          <w:i/>
+        </w:rPr>
+        <w:t xml:space="preserve">We felt that there was no need to repeat this analysis ourselves.  We have ensured that this is clear in the paper.  </w:t>
+      </w:r>
+    </w:p>
+    <w:p>
+      <w:pPr>
+        <w:pStyle w:val="PlainText"/>
+        <w:rPr>
+          <w:rFonts w:ascii="Times New Roman" w:hAnsi="Times New Roman" w:cs="Times New Roman"/>
+          <w:i/>
+        </w:rPr>
+      </w:pPr>
+    </w:p>
+    <w:p>
+      <w:pPr>
+        <w:pStyle w:val="PlainText"/>
+        <w:rPr>
+          <w:rFonts w:ascii="Times New Roman" w:hAnsi="Times New Roman" w:cs="Times New Roman"/>
+          <w:i/>
+        </w:rPr>
+      </w:pPr>
+      <w:r>
+        <w:rPr>
+          <w:rFonts w:ascii="Times New Roman" w:hAnsi="Times New Roman" w:cs="Times New Roman"/>
+          <w:i/>
+        </w:rPr>
+        <w:t xml:space="preserve">As previously noted for </w:t>
+      </w:r>
+      <w:r>
+        <w:rPr>
+          <w:rFonts w:ascii="Times New Roman" w:hAnsi="Times New Roman" w:cs="Times New Roman"/>
+          <w:i/>
+        </w:rPr>
+        <w:t xml:space="preserve">Choctawhatchee Bay, there </w:t>
+      </w:r>
+      <w:r>
+        <w:rPr>
+          <w:rFonts w:ascii="Times New Roman" w:hAnsi="Times New Roman" w:cs="Times New Roman"/>
+          <w:i/>
+        </w:rPr>
+        <w:t xml:space="preserve">is no equivalent published work for field validation of the RS-based estimates. We have made it clear in the text that both methods used the same algorithm and we have corrected our estimates for </w:t>
+      </w:r>
+      <w:proofErr w:type="spellStart"/>
+      <w:r>
+        <w:rPr>
+          <w:rFonts w:ascii="Times New Roman" w:hAnsi="Times New Roman" w:cs="Times New Roman"/>
+          <w:i/>
+        </w:rPr>
+        <w:t>Choctow</w:t>
+      </w:r>
+      <w:r>
+        <w:rPr>
+          <w:rFonts w:ascii="Times New Roman" w:hAnsi="Times New Roman" w:cs="Times New Roman"/>
+          <w:i/>
+        </w:rPr>
+        <w:t>h</w:t>
+      </w:r>
+      <w:r>
+        <w:rPr>
+          <w:rFonts w:ascii="Times New Roman" w:hAnsi="Times New Roman" w:cs="Times New Roman"/>
+          <w:i/>
+        </w:rPr>
+        <w:t>atchee</w:t>
+      </w:r>
+      <w:proofErr w:type="spellEnd"/>
+      <w:r>
+        <w:rPr>
+          <w:rFonts w:ascii="Times New Roman" w:hAnsi="Times New Roman" w:cs="Times New Roman"/>
+          <w:i/>
+        </w:rPr>
+        <w:t xml:space="preserve"> Bay to in situ data. </w:t>
+      </w:r>
+    </w:p>
+    <w:p>
+      <w:pPr>
+        <w:pStyle w:val="PlainText"/>
+        <w:rPr>
+          <w:rFonts w:ascii="Times New Roman" w:hAnsi="Times New Roman" w:cs="Times New Roman"/>
+          <w:i/>
+        </w:rPr>
+      </w:pPr>
+    </w:p>
+    <w:p>
+      <w:pPr>
+        <w:pStyle w:val="PlainText"/>
+        <w:rPr>
+          <w:rFonts w:ascii="Times New Roman" w:hAnsi="Times New Roman" w:cs="Times New Roman"/>
+        </w:rPr>
+      </w:pPr>
+      <w:r>
+        <w:rPr>
+          <w:rFonts w:ascii="Times New Roman" w:hAnsi="Times New Roman" w:cs="Times New Roman"/>
+        </w:rPr>
+        <w:t>Ln 221-222: What do you mean by "infrequent observation</w:t>
+      </w:r>
+      <w:proofErr w:type="gramStart"/>
+      <w:r>
+        <w:rPr>
+          <w:rFonts w:ascii="Times New Roman" w:hAnsi="Times New Roman" w:cs="Times New Roman"/>
+        </w:rPr>
+        <w:t>" ?</w:t>
+      </w:r>
+      <w:proofErr w:type="gramEnd"/>
+      <w:r>
+        <w:rPr>
+          <w:rFonts w:ascii="Times New Roman" w:hAnsi="Times New Roman" w:cs="Times New Roman"/>
+        </w:rPr>
+        <w:t xml:space="preserve"> Please explain.</w:t>
+      </w:r>
+    </w:p>
+    <w:p>
+      <w:pPr>
+        <w:pStyle w:val="PlainText"/>
+        <w:rPr>
+          <w:rFonts w:ascii="Times New Roman" w:hAnsi="Times New Roman" w:cs="Times New Roman"/>
+        </w:rPr>
+      </w:pPr>
+    </w:p>
+    <w:p>
+      <w:pPr>
+        <w:pStyle w:val="PlainText"/>
+        <w:rPr>
+          <w:rFonts w:ascii="Times New Roman" w:hAnsi="Times New Roman" w:cs="Times New Roman"/>
+          <w:i/>
+        </w:rPr>
+      </w:pPr>
+      <w:r>
+        <w:rPr>
+          <w:rFonts w:ascii="Times New Roman" w:hAnsi="Times New Roman" w:cs="Times New Roman"/>
+          <w:i/>
+        </w:rPr>
+        <w:t xml:space="preserve">This more appropriately describes isolated patches of vegetation, rather than a definable edge as the lower limit of growth based on light availability.  </w:t>
+      </w:r>
+      <w:r>
+        <w:rPr>
+          <w:rFonts w:ascii="Times New Roman" w:hAnsi="Times New Roman" w:cs="Times New Roman"/>
+          <w:i/>
+        </w:rPr>
+        <w:t xml:space="preserve">It is not uncommon to observe vegetation beyond the maximum depth of colonization, but these do not represent a measurable limit of growth, both empirically and physiologically. </w:t>
+      </w:r>
+      <w:r>
+        <w:rPr>
+          <w:rFonts w:ascii="Times New Roman" w:hAnsi="Times New Roman" w:cs="Times New Roman"/>
+          <w:i/>
+        </w:rPr>
+        <w:t>This was changed to ‘…</w:t>
+      </w:r>
+      <w:r>
         <w:rPr>
           <w:rFonts w:ascii="Times New Roman" w:hAnsi="Times New Roman"/>
           <w:i/>
         </w:rPr>
-      </w:pPr>
-      <w:r>
-        <w:rPr>
-          <w:rFonts w:ascii="Times New Roman" w:hAnsi="Times New Roman" w:cs="Times New Roman"/>
-          <w:i/>
-        </w:rPr>
-        <w:t>‘…</w:t>
+        <w:t>excluding isolated patches (or outliers) at deeper depths.’</w:t>
+      </w:r>
+    </w:p>
+    <w:p>
+      <w:pPr>
+        <w:pStyle w:val="PlainText"/>
+        <w:rPr>
+          <w:rFonts w:ascii="Times New Roman" w:hAnsi="Times New Roman" w:cs="Times New Roman"/>
+          <w:color w:val="5B9BD5" w:themeColor="accent1"/>
+        </w:rPr>
+      </w:pPr>
+    </w:p>
+    <w:p>
+      <w:pPr>
+        <w:pStyle w:val="PlainText"/>
+        <w:rPr>
+          <w:rFonts w:ascii="Times New Roman" w:hAnsi="Times New Roman" w:cs="Times New Roman"/>
+        </w:rPr>
+      </w:pPr>
+      <w:r>
+        <w:rPr>
+          <w:rFonts w:ascii="Times New Roman" w:hAnsi="Times New Roman" w:cs="Times New Roman"/>
+        </w:rPr>
+        <w:t>Ln 232-238: What was the used radius at the end?</w:t>
+      </w:r>
+    </w:p>
+    <w:p>
+      <w:pPr>
+        <w:pStyle w:val="PlainText"/>
+        <w:rPr>
+          <w:rFonts w:ascii="Times New Roman" w:hAnsi="Times New Roman" w:cs="Times New Roman"/>
+        </w:rPr>
+      </w:pPr>
+    </w:p>
+    <w:p>
+      <w:pPr>
+        <w:pStyle w:val="PlainText"/>
+        <w:rPr>
+          <w:rFonts w:ascii="Times New Roman" w:hAnsi="Times New Roman" w:cs="Times New Roman"/>
+          <w:i/>
+        </w:rPr>
+      </w:pPr>
+      <w:r>
+        <w:rPr>
+          <w:rFonts w:ascii="Times New Roman" w:hAnsi="Times New Roman" w:cs="Times New Roman"/>
+          <w:i/>
+        </w:rPr>
+        <w:t xml:space="preserve">Those chosen radius is problem specific.  We have added some text for clarity: </w:t>
+      </w:r>
+    </w:p>
+    <w:p>
+      <w:pPr>
+        <w:pStyle w:val="PlainText"/>
+        <w:rPr>
+          <w:rFonts w:ascii="Times New Roman" w:hAnsi="Times New Roman" w:cs="Times New Roman"/>
+          <w:i/>
+        </w:rPr>
+      </w:pPr>
+    </w:p>
+    <w:p>
+      <w:pPr>
+        <w:pStyle w:val="PlainText"/>
+        <w:rPr>
+          <w:rFonts w:ascii="Times New Roman" w:hAnsi="Times New Roman" w:cs="Times New Roman"/>
+          <w:i/>
+        </w:rPr>
+      </w:pPr>
+      <w:r>
+        <w:rPr>
+          <w:rFonts w:ascii="Times New Roman" w:hAnsi="Times New Roman" w:cs="Times New Roman"/>
+          <w:i/>
+        </w:rPr>
+        <w:t xml:space="preserve">‘The chosen radius depends on the information desired about a location.  </w:t>
       </w:r>
       <w:r>
         <w:rPr>
           <w:rFonts w:ascii="Times New Roman" w:hAnsi="Times New Roman"/>
           <w:i/>
         </w:rPr>
-        <w:t>chosen based on</w:t>
-      </w:r>
-      <w:r>
-        <w:rPr>
-          <w:rFonts w:ascii="Times New Roman" w:hAnsi="Times New Roman"/>
-          <w:i/>
-        </w:rPr>
-        <w:t xml:space="preserve"> geographic coverage of</w:t>
-      </w:r>
-      <w:r>
-        <w:rPr>
-          <w:rFonts w:ascii="Times New Roman" w:hAnsi="Times New Roman"/>
-          <w:i/>
-        </w:rPr>
-        <w:t xml:space="preserve"> Florida coastal areas and availability of seagrass data.’</w:t>
-      </w:r>
-    </w:p>
-    <w:p>
-      <w:pPr>
-        <w:pStyle w:val="PlainText"/>
-        <w:rPr>
-          <w:rFonts w:ascii="Times New Roman" w:hAnsi="Times New Roman" w:cs="Times New Roman"/>
-          <w:i/>
-        </w:rPr>
-      </w:pPr>
-    </w:p>
-    <w:p>
-      <w:pPr>
-        <w:pStyle w:val="PlainText"/>
-        <w:rPr>
-          <w:rFonts w:ascii="Times New Roman" w:hAnsi="Times New Roman" w:cs="Times New Roman"/>
-        </w:rPr>
-      </w:pPr>
-      <w:r>
-        <w:rPr>
-          <w:rFonts w:ascii="Times New Roman" w:hAnsi="Times New Roman" w:cs="Times New Roman"/>
-        </w:rPr>
-        <w:t xml:space="preserve">Ln 181-184: Satellite images from the Tampa and Choctawhatchee Bays may and will also be affected by bottom reflectance. How did you deal with this for these two areas, since it is stated that only for Indian River Lagoon was an issue? </w:t>
-      </w:r>
-    </w:p>
-    <w:p>
-      <w:pPr>
-        <w:pStyle w:val="PlainText"/>
-        <w:rPr>
-          <w:rFonts w:ascii="Times New Roman" w:hAnsi="Times New Roman" w:cs="Times New Roman"/>
-        </w:rPr>
-      </w:pPr>
-    </w:p>
-    <w:p>
-      <w:pPr>
-        <w:pStyle w:val="PlainText"/>
-        <w:rPr>
-          <w:rFonts w:ascii="Times New Roman" w:hAnsi="Times New Roman" w:cs="Times New Roman"/>
-          <w:i/>
-        </w:rPr>
-      </w:pPr>
-      <w:r>
-        <w:rPr>
-          <w:rFonts w:ascii="Times New Roman" w:hAnsi="Times New Roman" w:cs="Times New Roman"/>
-          <w:i/>
-        </w:rPr>
-        <w:t>To estimate attenuation without excessive effect from bottom reflectance, it’s necessary to have deeper areas within the study area.  Indian River Lagoon does not have a deeper central basin where bottom reflectance is not a major issue.  It is also very narrow, so that image resolution is a problem.  Most pixels are contaminated by shorelines.</w:t>
-      </w:r>
-    </w:p>
-    <w:p>
-      <w:pPr>
-        <w:pStyle w:val="PlainText"/>
-        <w:rPr>
-          <w:rFonts w:ascii="Times New Roman" w:hAnsi="Times New Roman" w:cs="Times New Roman"/>
-        </w:rPr>
-      </w:pPr>
-    </w:p>
-    <w:p>
-      <w:pPr>
-        <w:pStyle w:val="PlainText"/>
-        <w:rPr>
-          <w:rFonts w:ascii="Times New Roman" w:hAnsi="Times New Roman" w:cs="Times New Roman"/>
-        </w:rPr>
-      </w:pPr>
-      <w:r>
-        <w:rPr>
-          <w:rFonts w:ascii="Times New Roman" w:hAnsi="Times New Roman" w:cs="Times New Roman"/>
-        </w:rPr>
-        <w:t xml:space="preserve">Ln 185-192: Did you use an empirical or a semi-analytical approach, or both?  This makes a difference when deriving Kd490 from satellite imagery. So far, based on Table 1 and extracts from the document, I was under the impression that </w:t>
+        <w:t xml:space="preserve">In general, a sufficient radius will result in a plot illustrating a decreasing proportion of points with seagrass with increasing depth (Fig. 3). </w:t>
+      </w:r>
+      <w:r>
+        <w:rPr>
+          <w:rFonts w:ascii="Times New Roman" w:hAnsi="Times New Roman" w:cs="Times New Roman"/>
+          <w:i/>
+        </w:rPr>
+        <w:t xml:space="preserve">The radius </w:t>
+      </w:r>
+      <w:r>
+        <w:rPr>
+          <w:rFonts w:ascii="Times New Roman" w:hAnsi="Times New Roman" w:cs="Times New Roman"/>
+          <w:i/>
+        </w:rPr>
+        <w:t xml:space="preserve">should </w:t>
+      </w:r>
+      <w:r>
+        <w:rPr>
+          <w:rFonts w:ascii="Times New Roman" w:hAnsi="Times New Roman" w:cs="Times New Roman"/>
+          <w:i/>
+        </w:rPr>
+        <w:t xml:space="preserve">also change depending on whether an estimate at a single location is preferred or if a sampling grid is </w:t>
+      </w:r>
+      <w:r>
+        <w:rPr>
+          <w:rFonts w:ascii="Times New Roman" w:hAnsi="Times New Roman" w:cs="Times New Roman"/>
+          <w:i/>
+        </w:rPr>
+        <w:t>used.</w:t>
+      </w:r>
+      <w:r>
+        <w:rPr>
+          <w:rFonts w:ascii="Times New Roman" w:hAnsi="Times New Roman" w:cs="Times New Roman"/>
+          <w:i/>
+        </w:rPr>
+        <w:t xml:space="preserve">  In the former, the radius depends on an expected area of influence given a</w:t>
+      </w:r>
+      <w:r>
+        <w:rPr>
+          <w:rFonts w:ascii="Times New Roman" w:hAnsi="Times New Roman" w:cs="Times New Roman"/>
+          <w:i/>
+        </w:rPr>
+        <w:t xml:space="preserve"> priori knowledge of a location. As an example, the radius to characterize depth of colonization at the outflow of the </w:t>
       </w:r>
       <w:proofErr w:type="spellStart"/>
       <w:r>
         <w:rPr>
           <w:rFonts w:ascii="Times New Roman" w:hAnsi="Times New Roman" w:cs="Times New Roman"/>
-        </w:rPr>
-        <w:t>secchi</w:t>
+          <w:i/>
+        </w:rPr>
+        <w:t>Steinhatchee</w:t>
       </w:r>
       <w:proofErr w:type="spellEnd"/>
       <w:r>
         <w:rPr>
           <w:rFonts w:ascii="Times New Roman" w:hAnsi="Times New Roman" w:cs="Times New Roman"/>
-        </w:rPr>
-        <w:t xml:space="preserve"> disk data were also available for the OTB. If so, why are field measurements used only to validate satellite values from the Choctawhatchee Bay and the Indian River Lagoon, and not for Tampa Bay (Ln 192-207)? Can this change your results for the OTB?</w:t>
-      </w:r>
-    </w:p>
-    <w:p>
-      <w:pPr>
-        <w:pStyle w:val="PlainText"/>
-        <w:rPr>
-          <w:rFonts w:ascii="Times New Roman" w:hAnsi="Times New Roman" w:cs="Times New Roman"/>
-          <w:i/>
-        </w:rPr>
-      </w:pPr>
-    </w:p>
-    <w:p>
-      <w:pPr>
-        <w:pStyle w:val="PlainText"/>
-        <w:rPr>
-          <w:rFonts w:ascii="Times New Roman" w:hAnsi="Times New Roman" w:cs="Times New Roman"/>
-          <w:i/>
-        </w:rPr>
-      </w:pPr>
-      <w:r>
-        <w:rPr>
-          <w:rFonts w:ascii="Times New Roman" w:hAnsi="Times New Roman" w:cs="Times New Roman"/>
-          <w:i/>
-        </w:rPr>
-        <w:t xml:space="preserve">Our estimates from Tampa Bay are obtained directly from Chen et al., which extensively calibrated their RS based estimates against </w:t>
-      </w:r>
-      <w:r>
-        <w:rPr>
-          <w:rFonts w:ascii="Times New Roman" w:hAnsi="Times New Roman" w:cs="Times New Roman"/>
-          <w:i/>
-        </w:rPr>
-        <w:t xml:space="preserve">in situ </w:t>
-      </w:r>
-      <w:proofErr w:type="spellStart"/>
-      <w:r>
-        <w:rPr>
-          <w:rFonts w:ascii="Times New Roman" w:hAnsi="Times New Roman" w:cs="Times New Roman"/>
-          <w:i/>
-        </w:rPr>
-        <w:t>secchi</w:t>
-      </w:r>
-      <w:proofErr w:type="spellEnd"/>
-      <w:r>
-        <w:rPr>
-          <w:rFonts w:ascii="Times New Roman" w:hAnsi="Times New Roman" w:cs="Times New Roman"/>
-          <w:i/>
-        </w:rPr>
-        <w:t xml:space="preserve"> depth.  Their estimates are expressed as </w:t>
-      </w:r>
-      <w:r>
-        <w:rPr>
-          <w:rFonts w:ascii="Times New Roman" w:hAnsi="Times New Roman" w:cs="Times New Roman"/>
-          <w:i/>
-        </w:rPr>
-        <w:t>light attenuation in the revision</w:t>
-      </w:r>
-      <w:r>
-        <w:rPr>
-          <w:rFonts w:ascii="Times New Roman" w:hAnsi="Times New Roman" w:cs="Times New Roman"/>
-          <w:i/>
-        </w:rPr>
-        <w:t xml:space="preserve"> because </w:t>
-      </w:r>
-      <w:r>
-        <w:rPr>
-          <w:rFonts w:ascii="Times New Roman" w:hAnsi="Times New Roman" w:cs="Times New Roman"/>
-          <w:i/>
-        </w:rPr>
-        <w:t xml:space="preserve">1) </w:t>
-      </w:r>
-      <w:r>
-        <w:rPr>
-          <w:rFonts w:ascii="Times New Roman" w:hAnsi="Times New Roman" w:cs="Times New Roman"/>
-          <w:i/>
-        </w:rPr>
-        <w:t xml:space="preserve">they are, effectively, a RS-based estimate of </w:t>
-      </w:r>
-      <w:r>
-        <w:rPr>
-          <w:rFonts w:ascii="Times New Roman" w:hAnsi="Times New Roman" w:cs="Times New Roman"/>
-          <w:i/>
-        </w:rPr>
-        <w:t xml:space="preserve">water clarity, and 2) </w:t>
-      </w:r>
-      <w:proofErr w:type="spellStart"/>
-      <w:r>
-        <w:rPr>
-          <w:rFonts w:ascii="Times New Roman" w:hAnsi="Times New Roman" w:cs="Times New Roman"/>
-          <w:i/>
-        </w:rPr>
-        <w:t>Secchi</w:t>
-      </w:r>
-      <w:proofErr w:type="spellEnd"/>
-      <w:r>
-        <w:rPr>
-          <w:rFonts w:ascii="Times New Roman" w:hAnsi="Times New Roman" w:cs="Times New Roman"/>
-          <w:i/>
-        </w:rPr>
-        <w:t xml:space="preserve"> values were converted to </w:t>
-      </w:r>
-      <w:proofErr w:type="spellStart"/>
-      <w:r>
-        <w:rPr>
-          <w:rFonts w:ascii="Times New Roman" w:hAnsi="Times New Roman" w:cs="Times New Roman"/>
-          <w:i/>
-        </w:rPr>
-        <w:t>Kd</w:t>
-      </w:r>
-      <w:proofErr w:type="spellEnd"/>
-      <w:r>
-        <w:rPr>
-          <w:rFonts w:ascii="Times New Roman" w:hAnsi="Times New Roman" w:cs="Times New Roman"/>
-          <w:i/>
-        </w:rPr>
-        <w:t xml:space="preserve">.  </w:t>
-      </w:r>
-      <w:r>
-        <w:rPr>
-          <w:rFonts w:ascii="Times New Roman" w:hAnsi="Times New Roman" w:cs="Times New Roman"/>
-          <w:i/>
-        </w:rPr>
-        <w:t xml:space="preserve">We felt that there was no need to repeat this analysis ourselves.  We have ensured that this is clear in the paper.  </w:t>
-      </w:r>
-    </w:p>
-    <w:p>
-      <w:pPr>
-        <w:pStyle w:val="PlainText"/>
-        <w:rPr>
-          <w:rFonts w:ascii="Times New Roman" w:hAnsi="Times New Roman" w:cs="Times New Roman"/>
-          <w:i/>
-        </w:rPr>
-      </w:pPr>
-    </w:p>
-    <w:p>
-      <w:pPr>
-        <w:pStyle w:val="PlainText"/>
-        <w:rPr>
-          <w:rFonts w:ascii="Times New Roman" w:hAnsi="Times New Roman" w:cs="Times New Roman"/>
-          <w:i/>
-        </w:rPr>
-      </w:pPr>
-      <w:r>
-        <w:rPr>
-          <w:rFonts w:ascii="Times New Roman" w:hAnsi="Times New Roman" w:cs="Times New Roman"/>
-          <w:i/>
-        </w:rPr>
-        <w:t xml:space="preserve">As previously noted for </w:t>
-      </w:r>
-      <w:r>
-        <w:rPr>
-          <w:rFonts w:ascii="Times New Roman" w:hAnsi="Times New Roman" w:cs="Times New Roman"/>
-          <w:i/>
-        </w:rPr>
-        <w:t xml:space="preserve">Choctawhatchee Bay, there </w:t>
-      </w:r>
-      <w:r>
-        <w:rPr>
-          <w:rFonts w:ascii="Times New Roman" w:hAnsi="Times New Roman" w:cs="Times New Roman"/>
-          <w:i/>
-        </w:rPr>
-        <w:t xml:space="preserve">is no equivalent published work for field validation of the RS-based estimates. We have made it clear in the text that both methods used the same algorithm and we have corrected our estimates for </w:t>
-      </w:r>
-      <w:proofErr w:type="spellStart"/>
-      <w:r>
-        <w:rPr>
-          <w:rFonts w:ascii="Times New Roman" w:hAnsi="Times New Roman" w:cs="Times New Roman"/>
-          <w:i/>
-        </w:rPr>
-        <w:t>Choctow</w:t>
-      </w:r>
-      <w:r>
-        <w:rPr>
-          <w:rFonts w:ascii="Times New Roman" w:hAnsi="Times New Roman" w:cs="Times New Roman"/>
-          <w:i/>
-        </w:rPr>
-        <w:t>h</w:t>
-      </w:r>
-      <w:r>
-        <w:rPr>
-          <w:rFonts w:ascii="Times New Roman" w:hAnsi="Times New Roman" w:cs="Times New Roman"/>
-          <w:i/>
-        </w:rPr>
-        <w:t>atchee</w:t>
-      </w:r>
-      <w:proofErr w:type="spellEnd"/>
-      <w:r>
-        <w:rPr>
-          <w:rFonts w:ascii="Times New Roman" w:hAnsi="Times New Roman" w:cs="Times New Roman"/>
-          <w:i/>
-        </w:rPr>
-        <w:t xml:space="preserve"> Bay to in situ data. </w:t>
-      </w:r>
-    </w:p>
-    <w:p>
-      <w:pPr>
-        <w:pStyle w:val="PlainText"/>
-        <w:rPr>
-          <w:rFonts w:ascii="Times New Roman" w:hAnsi="Times New Roman" w:cs="Times New Roman"/>
-          <w:i/>
-        </w:rPr>
-      </w:pPr>
-    </w:p>
-    <w:p>
-      <w:pPr>
-        <w:pStyle w:val="PlainText"/>
-        <w:rPr>
-          <w:rFonts w:ascii="Times New Roman" w:hAnsi="Times New Roman" w:cs="Times New Roman"/>
-        </w:rPr>
-      </w:pPr>
-      <w:r>
-        <w:rPr>
-          <w:rFonts w:ascii="Times New Roman" w:hAnsi="Times New Roman" w:cs="Times New Roman"/>
-        </w:rPr>
-        <w:t>Ln 221-222: What do you mean by "infrequent observation</w:t>
-      </w:r>
-      <w:proofErr w:type="gramStart"/>
-      <w:r>
-        <w:rPr>
-          <w:rFonts w:ascii="Times New Roman" w:hAnsi="Times New Roman" w:cs="Times New Roman"/>
-        </w:rPr>
-        <w:t>" ?</w:t>
-      </w:r>
-      <w:proofErr w:type="gramEnd"/>
-      <w:r>
-        <w:rPr>
-          <w:rFonts w:ascii="Times New Roman" w:hAnsi="Times New Roman" w:cs="Times New Roman"/>
-        </w:rPr>
-        <w:t xml:space="preserve"> Please explain.</w:t>
-      </w:r>
-    </w:p>
-    <w:p>
-      <w:pPr>
-        <w:pStyle w:val="PlainText"/>
-        <w:rPr>
-          <w:rFonts w:ascii="Times New Roman" w:hAnsi="Times New Roman" w:cs="Times New Roman"/>
-        </w:rPr>
-      </w:pPr>
-    </w:p>
-    <w:p>
-      <w:pPr>
-        <w:pStyle w:val="PlainText"/>
-        <w:rPr>
-          <w:rFonts w:ascii="Times New Roman" w:hAnsi="Times New Roman" w:cs="Times New Roman"/>
-          <w:i/>
-        </w:rPr>
-      </w:pPr>
-      <w:r>
-        <w:rPr>
-          <w:rFonts w:ascii="Times New Roman" w:hAnsi="Times New Roman" w:cs="Times New Roman"/>
-          <w:i/>
-        </w:rPr>
-        <w:t xml:space="preserve">This more appropriately describes isolated patches of vegetation, rather than a definable edge as the lower limit of growth based on light availability.  </w:t>
-      </w:r>
-      <w:r>
-        <w:rPr>
-          <w:rFonts w:ascii="Times New Roman" w:hAnsi="Times New Roman" w:cs="Times New Roman"/>
-          <w:i/>
-        </w:rPr>
-        <w:t xml:space="preserve">It is not uncommon to observe vegetation beyond the maximum depth of colonization, but these do not represent a measurable limit of growth, both empirically and physiologically. </w:t>
-      </w:r>
-      <w:r>
-        <w:rPr>
-          <w:rFonts w:ascii="Times New Roman" w:hAnsi="Times New Roman" w:cs="Times New Roman"/>
-          <w:i/>
-        </w:rPr>
-        <w:t>This was changed to ‘…</w:t>
-      </w:r>
-      <w:r>
-        <w:rPr>
-          <w:rFonts w:ascii="Times New Roman" w:hAnsi="Times New Roman"/>
-          <w:i/>
-        </w:rPr>
-        <w:t>excluding isolated patches (or outliers) at deeper depths.’</w:t>
-      </w:r>
-    </w:p>
-    <w:p>
-      <w:pPr>
-        <w:pStyle w:val="PlainText"/>
-        <w:rPr>
-          <w:rFonts w:ascii="Times New Roman" w:hAnsi="Times New Roman" w:cs="Times New Roman"/>
-          <w:color w:val="5B9BD5" w:themeColor="accent1"/>
-        </w:rPr>
-      </w:pPr>
-    </w:p>
-    <w:p>
-      <w:pPr>
-        <w:pStyle w:val="PlainText"/>
-        <w:rPr>
-          <w:rFonts w:ascii="Times New Roman" w:hAnsi="Times New Roman" w:cs="Times New Roman"/>
-        </w:rPr>
-      </w:pPr>
-      <w:r>
-        <w:rPr>
-          <w:rFonts w:ascii="Times New Roman" w:hAnsi="Times New Roman" w:cs="Times New Roman"/>
-        </w:rPr>
-        <w:t>Ln 232-238: What was the used radius at the end?</w:t>
-      </w:r>
-    </w:p>
-    <w:p>
-      <w:pPr>
-        <w:pStyle w:val="PlainText"/>
-        <w:rPr>
-          <w:rFonts w:ascii="Times New Roman" w:hAnsi="Times New Roman" w:cs="Times New Roman"/>
-        </w:rPr>
-      </w:pPr>
-    </w:p>
-    <w:p>
-      <w:pPr>
-        <w:pStyle w:val="PlainText"/>
-        <w:rPr>
-          <w:rFonts w:ascii="Times New Roman" w:hAnsi="Times New Roman" w:cs="Times New Roman"/>
-          <w:i/>
-        </w:rPr>
-      </w:pPr>
-      <w:r>
-        <w:rPr>
-          <w:rFonts w:ascii="Times New Roman" w:hAnsi="Times New Roman" w:cs="Times New Roman"/>
-          <w:i/>
-        </w:rPr>
-        <w:t xml:space="preserve">Those chosen radius is problem specific.  We have added some text for clarity: </w:t>
-      </w:r>
-    </w:p>
-    <w:p>
-      <w:pPr>
-        <w:pStyle w:val="PlainText"/>
-        <w:rPr>
-          <w:rFonts w:ascii="Times New Roman" w:hAnsi="Times New Roman" w:cs="Times New Roman"/>
-          <w:i/>
-        </w:rPr>
-      </w:pPr>
-    </w:p>
-    <w:p>
-      <w:pPr>
-        <w:pStyle w:val="PlainText"/>
-        <w:rPr>
-          <w:rFonts w:ascii="Times New Roman" w:hAnsi="Times New Roman" w:cs="Times New Roman"/>
-          <w:i/>
-        </w:rPr>
-      </w:pPr>
-      <w:r>
-        <w:rPr>
-          <w:rFonts w:ascii="Times New Roman" w:hAnsi="Times New Roman" w:cs="Times New Roman"/>
-          <w:i/>
-        </w:rPr>
-        <w:t xml:space="preserve">‘The chosen radius depends on the information desired about a location.  </w:t>
-      </w:r>
-      <w:r>
-        <w:rPr>
-          <w:rFonts w:ascii="Times New Roman" w:hAnsi="Times New Roman"/>
-          <w:i/>
-        </w:rPr>
-        <w:t xml:space="preserve">In general, a sufficient radius will result in a plot illustrating a decreasing proportion of points with seagrass with increasing depth </w:t>
-      </w:r>
-      <w:r>
-        <w:rPr>
-          <w:rFonts w:ascii="Times New Roman" w:hAnsi="Times New Roman"/>
-          <w:i/>
+          <w:i/>
+        </w:rPr>
+        <w:t xml:space="preserve"> River in Fig. 1 </w:t>
+      </w:r>
+      <w:r>
+        <w:rPr>
+          <w:rFonts w:ascii="Times New Roman" w:hAnsi="Times New Roman" w:cs="Times New Roman"/>
+          <w:i/>
+        </w:rPr>
+        <w:t>was</w:t>
+      </w:r>
+      <w:r>
+        <w:rPr>
+          <w:rFonts w:ascii="Times New Roman" w:hAnsi="Times New Roman" w:cs="Times New Roman"/>
+          <w:i/>
+        </w:rPr>
+        <w:t xml:space="preserve"> large enough to </w:t>
+      </w:r>
+      <w:r>
+        <w:rPr>
+          <w:rFonts w:ascii="Times New Roman" w:hAnsi="Times New Roman" w:cs="Times New Roman"/>
+          <w:i/>
+        </w:rPr>
+        <w:t xml:space="preserve">describe variation in growth </w:t>
+      </w:r>
+      <w:r>
+        <w:rPr>
+          <w:rFonts w:ascii="Times New Roman" w:hAnsi="Times New Roman" w:cs="Times New Roman"/>
+          <w:i/>
+        </w:rPr>
+        <w:t>affected by local conditions, while small enough to not over-sample beyond the expect</w:t>
+      </w:r>
+      <w:r>
+        <w:rPr>
+          <w:rFonts w:ascii="Times New Roman" w:hAnsi="Times New Roman" w:cs="Times New Roman"/>
+          <w:i/>
+        </w:rPr>
+        <w:t>ed influence of</w:t>
+      </w:r>
+      <w:r>
+        <w:rPr>
+          <w:rFonts w:ascii="Times New Roman" w:hAnsi="Times New Roman" w:cs="Times New Roman"/>
+          <w:i/>
+        </w:rPr>
+        <w:t xml:space="preserve"> river</w:t>
+      </w:r>
+      <w:r>
+        <w:rPr>
+          <w:rFonts w:ascii="Times New Roman" w:hAnsi="Times New Roman" w:cs="Times New Roman"/>
+          <w:i/>
+        </w:rPr>
+        <w:t xml:space="preserve"> outflow</w:t>
+      </w:r>
+      <w:r>
+        <w:rPr>
+          <w:rFonts w:ascii="Times New Roman" w:hAnsi="Times New Roman" w:cs="Times New Roman"/>
+          <w:i/>
+        </w:rPr>
+        <w:t>.  In</w:t>
+      </w:r>
+      <w:r>
+        <w:rPr>
+          <w:rFonts w:ascii="Times New Roman" w:hAnsi="Times New Roman" w:cs="Times New Roman"/>
+          <w:i/>
+        </w:rPr>
+        <w:t xml:space="preserve"> the latter, an appropriate radius will provide complete coverage of the grid while minimizing redundancy of information through overlap of the sampled area</w:t>
+      </w:r>
+      <w:r>
+        <w:rPr>
+          <w:rFonts w:ascii="Times New Roman" w:hAnsi="Times New Roman" w:cs="Times New Roman"/>
+          <w:i/>
+        </w:rPr>
+        <w:t xml:space="preserve"> by each point</w:t>
+      </w:r>
+      <w:r>
+        <w:rPr>
+          <w:rFonts w:ascii="Times New Roman" w:hAnsi="Times New Roman" w:cs="Times New Roman"/>
+          <w:i/>
+        </w:rPr>
+        <w:t>.</w:t>
+      </w:r>
+      <w:r>
+        <w:rPr>
+          <w:rFonts w:ascii="Times New Roman" w:hAnsi="Times New Roman" w:cs="Times New Roman"/>
+          <w:i/>
+        </w:rPr>
+        <w:t>’</w:t>
+      </w:r>
+      <w:r>
+        <w:rPr>
+          <w:rFonts w:ascii="Times New Roman" w:hAnsi="Times New Roman" w:cs="Times New Roman"/>
+          <w:i/>
+        </w:rPr>
+        <w:t xml:space="preserve">  </w:t>
+      </w:r>
+    </w:p>
+    <w:p>
+      <w:pPr>
+        <w:pStyle w:val="PlainText"/>
+        <w:rPr>
+          <w:rFonts w:ascii="Times New Roman" w:hAnsi="Times New Roman" w:cs="Times New Roman"/>
+        </w:rPr>
+      </w:pPr>
+    </w:p>
+    <w:p>
+      <w:pPr>
+        <w:pStyle w:val="PlainText"/>
+        <w:rPr>
+          <w:rFonts w:ascii="Times New Roman" w:hAnsi="Times New Roman" w:cs="Times New Roman"/>
+        </w:rPr>
+      </w:pPr>
+      <w:r>
+        <w:rPr>
+          <w:rFonts w:ascii="Times New Roman" w:hAnsi="Times New Roman" w:cs="Times New Roman"/>
+        </w:rPr>
+        <w:t>Ln 276-287: Not clear why the depth of colonization maps (Fig. 4) don't better correspond with the geographic coverage of seagrasses (Fig. 2), especially if a "Proportion of points in seagrass" was used.</w:t>
+      </w:r>
+    </w:p>
+    <w:p>
+      <w:pPr>
+        <w:pStyle w:val="PlainText"/>
+        <w:rPr>
+          <w:rFonts w:ascii="Times New Roman" w:hAnsi="Times New Roman" w:cs="Times New Roman"/>
+        </w:rPr>
+      </w:pPr>
+    </w:p>
+    <w:p>
+      <w:pPr>
+        <w:pStyle w:val="PlainText"/>
+        <w:rPr>
+          <w:rFonts w:ascii="Times New Roman" w:hAnsi="Times New Roman" w:cs="Times New Roman"/>
+          <w:i/>
+        </w:rPr>
+      </w:pPr>
+      <w:r>
+        <w:rPr>
+          <w:rFonts w:ascii="Times New Roman" w:hAnsi="Times New Roman" w:cs="Times New Roman"/>
+          <w:i/>
+        </w:rPr>
+        <w:t xml:space="preserve">An estimate at each grid location is only possible if seagrass were present and a sufficient depth gradient is characterized by the sample area. This was previously explained on lines 362 – 365.  Additional text was added for clarity: </w:t>
+      </w:r>
+    </w:p>
+    <w:p>
+      <w:pPr>
+        <w:pStyle w:val="PlainText"/>
+        <w:rPr>
+          <w:rFonts w:ascii="Times New Roman" w:hAnsi="Times New Roman" w:cs="Times New Roman"/>
+          <w:i/>
+        </w:rPr>
+      </w:pPr>
+    </w:p>
+    <w:p>
+      <w:pPr>
+        <w:pStyle w:val="PlainText"/>
+        <w:rPr>
+          <w:rFonts w:ascii="Times New Roman" w:hAnsi="Times New Roman" w:cs="Times New Roman"/>
+          <w:i/>
+        </w:rPr>
+      </w:pPr>
+      <w:r>
+        <w:rPr>
+          <w:rFonts w:ascii="Times New Roman" w:hAnsi="Times New Roman" w:cs="Times New Roman"/>
+          <w:i/>
+        </w:rPr>
+        <w:t>‘Conversely, individual points absent of seagrass can be assigned a depth estimate if the radius of the sample area satisfies the above criteria.  This can produce gridded maps that may not resemble the original coverage maps because they do not describe the same information.’</w:t>
+      </w:r>
+    </w:p>
+    <w:p>
+      <w:pPr>
+        <w:pStyle w:val="PlainText"/>
+        <w:rPr>
+          <w:rFonts w:ascii="Times New Roman" w:hAnsi="Times New Roman" w:cs="Times New Roman"/>
+        </w:rPr>
+      </w:pPr>
+    </w:p>
+    <w:p>
+      <w:pPr>
+        <w:pStyle w:val="PlainText"/>
+        <w:rPr>
+          <w:rFonts w:ascii="Times New Roman" w:hAnsi="Times New Roman" w:cs="Times New Roman"/>
+        </w:rPr>
+      </w:pPr>
+      <w:r>
+        <w:rPr>
+          <w:rFonts w:ascii="Times New Roman" w:hAnsi="Times New Roman" w:cs="Times New Roman"/>
         </w:rPr>
         <w:lastRenderedPageBreak/>
-        <w:t xml:space="preserve">(Fig. 3). </w:t>
-      </w:r>
-      <w:r>
-        <w:rPr>
-          <w:rFonts w:ascii="Times New Roman" w:hAnsi="Times New Roman" w:cs="Times New Roman"/>
-          <w:i/>
-        </w:rPr>
-        <w:t xml:space="preserve">The radius </w:t>
-      </w:r>
-      <w:r>
-        <w:rPr>
-          <w:rFonts w:ascii="Times New Roman" w:hAnsi="Times New Roman" w:cs="Times New Roman"/>
-          <w:i/>
-        </w:rPr>
-        <w:t xml:space="preserve">should </w:t>
-      </w:r>
-      <w:r>
-        <w:rPr>
-          <w:rFonts w:ascii="Times New Roman" w:hAnsi="Times New Roman" w:cs="Times New Roman"/>
-          <w:i/>
-        </w:rPr>
-        <w:t xml:space="preserve">also change depending on whether an estimate at a single location is preferred or if a sampling grid is </w:t>
-      </w:r>
-      <w:r>
-        <w:rPr>
-          <w:rFonts w:ascii="Times New Roman" w:hAnsi="Times New Roman" w:cs="Times New Roman"/>
-          <w:i/>
-        </w:rPr>
-        <w:t>used.</w:t>
-      </w:r>
-      <w:r>
-        <w:rPr>
-          <w:rFonts w:ascii="Times New Roman" w:hAnsi="Times New Roman" w:cs="Times New Roman"/>
-          <w:i/>
-        </w:rPr>
-        <w:t xml:space="preserve">  In the former, the radius depends on an expected area of influence given a</w:t>
-      </w:r>
-      <w:r>
-        <w:rPr>
-          <w:rFonts w:ascii="Times New Roman" w:hAnsi="Times New Roman" w:cs="Times New Roman"/>
-          <w:i/>
-        </w:rPr>
-        <w:t xml:space="preserve"> priori knowledge of a location. As an example, the radius to characterize depth of colonization at the outflow of the </w:t>
-      </w:r>
-      <w:proofErr w:type="spellStart"/>
-      <w:r>
-        <w:rPr>
-          <w:rFonts w:ascii="Times New Roman" w:hAnsi="Times New Roman" w:cs="Times New Roman"/>
-          <w:i/>
-        </w:rPr>
-        <w:t>Steinhatchee</w:t>
-      </w:r>
-      <w:proofErr w:type="spellEnd"/>
-      <w:r>
-        <w:rPr>
-          <w:rFonts w:ascii="Times New Roman" w:hAnsi="Times New Roman" w:cs="Times New Roman"/>
-          <w:i/>
-        </w:rPr>
-        <w:t xml:space="preserve"> River in Fig. 1 </w:t>
-      </w:r>
-      <w:r>
-        <w:rPr>
-          <w:rFonts w:ascii="Times New Roman" w:hAnsi="Times New Roman" w:cs="Times New Roman"/>
-          <w:i/>
-        </w:rPr>
-        <w:t>was</w:t>
-      </w:r>
-      <w:r>
-        <w:rPr>
-          <w:rFonts w:ascii="Times New Roman" w:hAnsi="Times New Roman" w:cs="Times New Roman"/>
-          <w:i/>
-        </w:rPr>
-        <w:t xml:space="preserve"> large enough to </w:t>
-      </w:r>
-      <w:r>
-        <w:rPr>
-          <w:rFonts w:ascii="Times New Roman" w:hAnsi="Times New Roman" w:cs="Times New Roman"/>
-          <w:i/>
-        </w:rPr>
-        <w:t xml:space="preserve">describe variation in growth </w:t>
-      </w:r>
-      <w:r>
-        <w:rPr>
-          <w:rFonts w:ascii="Times New Roman" w:hAnsi="Times New Roman" w:cs="Times New Roman"/>
-          <w:i/>
-        </w:rPr>
-        <w:t>affected by local conditions, while small enough to not over-sample beyond the expect</w:t>
-      </w:r>
-      <w:r>
-        <w:rPr>
-          <w:rFonts w:ascii="Times New Roman" w:hAnsi="Times New Roman" w:cs="Times New Roman"/>
-          <w:i/>
-        </w:rPr>
-        <w:t>ed influence of</w:t>
-      </w:r>
-      <w:r>
-        <w:rPr>
-          <w:rFonts w:ascii="Times New Roman" w:hAnsi="Times New Roman" w:cs="Times New Roman"/>
-          <w:i/>
-        </w:rPr>
-        <w:t xml:space="preserve"> river</w:t>
-      </w:r>
-      <w:r>
-        <w:rPr>
-          <w:rFonts w:ascii="Times New Roman" w:hAnsi="Times New Roman" w:cs="Times New Roman"/>
-          <w:i/>
-        </w:rPr>
-        <w:t xml:space="preserve"> outflow</w:t>
-      </w:r>
-      <w:r>
-        <w:rPr>
-          <w:rFonts w:ascii="Times New Roman" w:hAnsi="Times New Roman" w:cs="Times New Roman"/>
-          <w:i/>
-        </w:rPr>
-        <w:t>.  In</w:t>
-      </w:r>
-      <w:r>
-        <w:rPr>
-          <w:rFonts w:ascii="Times New Roman" w:hAnsi="Times New Roman" w:cs="Times New Roman"/>
-          <w:i/>
-        </w:rPr>
-        <w:t xml:space="preserve"> the latter, an appropriate radius will provide complete coverage of the grid while minimizing redundancy of information through overlap of the sampled area</w:t>
-      </w:r>
-      <w:r>
-        <w:rPr>
-          <w:rFonts w:ascii="Times New Roman" w:hAnsi="Times New Roman" w:cs="Times New Roman"/>
-          <w:i/>
-        </w:rPr>
-        <w:t xml:space="preserve"> by each point</w:t>
-      </w:r>
-      <w:r>
-        <w:rPr>
-          <w:rFonts w:ascii="Times New Roman" w:hAnsi="Times New Roman" w:cs="Times New Roman"/>
-          <w:i/>
-        </w:rPr>
-        <w:t>.</w:t>
-      </w:r>
-      <w:r>
-        <w:rPr>
-          <w:rFonts w:ascii="Times New Roman" w:hAnsi="Times New Roman" w:cs="Times New Roman"/>
-          <w:i/>
-        </w:rPr>
-        <w:t>’</w:t>
-      </w:r>
-      <w:r>
-        <w:rPr>
-          <w:rFonts w:ascii="Times New Roman" w:hAnsi="Times New Roman" w:cs="Times New Roman"/>
-          <w:i/>
-        </w:rPr>
-        <w:t xml:space="preserve">  </w:t>
-      </w:r>
-    </w:p>
-    <w:p>
-      <w:pPr>
-        <w:pStyle w:val="PlainText"/>
-        <w:rPr>
-          <w:rFonts w:ascii="Times New Roman" w:hAnsi="Times New Roman" w:cs="Times New Roman"/>
-        </w:rPr>
-      </w:pPr>
-    </w:p>
-    <w:p>
-      <w:pPr>
-        <w:pStyle w:val="PlainText"/>
-        <w:rPr>
-          <w:rFonts w:ascii="Times New Roman" w:hAnsi="Times New Roman" w:cs="Times New Roman"/>
-        </w:rPr>
-      </w:pPr>
-      <w:r>
-        <w:rPr>
-          <w:rFonts w:ascii="Times New Roman" w:hAnsi="Times New Roman" w:cs="Times New Roman"/>
-        </w:rPr>
-        <w:t>Ln 276-287: Not clear why the depth of colonization maps (Fig. 4) don't better correspond with the geographic coverage of seagrasses (Fig. 2), especially if a "Proportion of points in seagrass" was used.</w:t>
-      </w:r>
-    </w:p>
-    <w:p>
-      <w:pPr>
-        <w:pStyle w:val="PlainText"/>
-        <w:rPr>
-          <w:rFonts w:ascii="Times New Roman" w:hAnsi="Times New Roman" w:cs="Times New Roman"/>
-        </w:rPr>
-      </w:pPr>
-    </w:p>
-    <w:p>
-      <w:pPr>
-        <w:pStyle w:val="PlainText"/>
-        <w:rPr>
-          <w:rFonts w:ascii="Times New Roman" w:hAnsi="Times New Roman" w:cs="Times New Roman"/>
-          <w:i/>
-        </w:rPr>
-      </w:pPr>
-      <w:r>
-        <w:rPr>
-          <w:rFonts w:ascii="Times New Roman" w:hAnsi="Times New Roman" w:cs="Times New Roman"/>
-          <w:i/>
-        </w:rPr>
-        <w:t xml:space="preserve">An estimate at each grid location is only possible if seagrass were present and a sufficient depth gradient is characterized by the sample area. This was previously explained on lines 362 – 365.  Additional text was added for clarity: </w:t>
-      </w:r>
-    </w:p>
-    <w:p>
-      <w:pPr>
-        <w:pStyle w:val="PlainText"/>
-        <w:rPr>
-          <w:rFonts w:ascii="Times New Roman" w:hAnsi="Times New Roman" w:cs="Times New Roman"/>
-          <w:i/>
-        </w:rPr>
-      </w:pPr>
-    </w:p>
-    <w:p>
-      <w:pPr>
-        <w:pStyle w:val="PlainText"/>
-        <w:rPr>
-          <w:rFonts w:ascii="Times New Roman" w:hAnsi="Times New Roman" w:cs="Times New Roman"/>
-          <w:i/>
-        </w:rPr>
-      </w:pPr>
-      <w:r>
-        <w:rPr>
-          <w:rFonts w:ascii="Times New Roman" w:hAnsi="Times New Roman" w:cs="Times New Roman"/>
-          <w:i/>
-        </w:rPr>
-        <w:t>‘Conversely, individual points absent of seagrass can be assigned a depth estimate if the radius of the sample area satisfies the above criteria.  This can produce gridded maps that may not resemble the original coverage maps because they do not describe the same information.’</w:t>
-      </w:r>
-    </w:p>
-    <w:p>
-      <w:pPr>
-        <w:pStyle w:val="PlainText"/>
-        <w:rPr>
-          <w:rFonts w:ascii="Times New Roman" w:hAnsi="Times New Roman" w:cs="Times New Roman"/>
-        </w:rPr>
-      </w:pPr>
-    </w:p>
-    <w:p>
-      <w:pPr>
-        <w:pStyle w:val="PlainText"/>
-        <w:rPr>
-          <w:rFonts w:ascii="Times New Roman" w:hAnsi="Times New Roman" w:cs="Times New Roman"/>
-        </w:rPr>
-      </w:pPr>
-      <w:r>
-        <w:rPr>
-          <w:rFonts w:ascii="Times New Roman" w:hAnsi="Times New Roman" w:cs="Times New Roman"/>
-        </w:rPr>
         <w:t xml:space="preserve">Ln 304-305: plenty of more recent bibliography discussing the relation between </w:t>
       </w:r>
       <w:proofErr w:type="spellStart"/>
@@ -4402,7 +4834,6 @@
     <w:basedOn w:val="Normal"/>
     <w:link w:val="PlainTextChar"/>
     <w:uiPriority w:val="99"/>
-    <w:semiHidden/>
     <w:unhideWhenUsed/>
     <w:rsid w:val="002A0B64"/>
     <w:pPr>
@@ -4418,7 +4849,6 @@
     <w:basedOn w:val="DefaultParagraphFont"/>
     <w:link w:val="PlainText"/>
     <w:uiPriority w:val="99"/>
-    <w:semiHidden/>
     <w:rsid w:val="002A0B64"/>
     <w:rPr>
       <w:rFonts w:ascii="Calibri" w:hAnsi="Calibri" w:cs="Consolas"/>

</xml_diff>